<commit_message>
manuscript now includes full resutls of neutral models
</commit_message>
<xml_diff>
--- a/Docs/Manucript_draft.docx
+++ b/Docs/Manucript_draft.docx
@@ -1001,28 +1001,441 @@
       <w:r>
         <w:t xml:space="preserve"> score 35.1±02. The No-template blank control only had 755 reads.  </w:t>
       </w:r>
+      <w:r>
+        <w:t>2.5</w:t>
+      </w:r>
+      <w:r>
+        <w:t>09</w:t>
+      </w:r>
+      <w:r>
+        <w:t>M sequences of 434</w:t>
+      </w:r>
+      <w:r>
+        <w:rPr>
+          <w:rFonts w:cstheme="minorHAnsi"/>
+        </w:rPr>
+        <w:t>±</w:t>
+      </w:r>
+      <w:r>
+        <w:t>11bp</w:t>
+      </w:r>
+      <w:r>
+        <w:t xml:space="preserve"> were</w:t>
+      </w:r>
+      <w:r>
+        <w:t xml:space="preserve"> kept after </w:t>
+      </w:r>
+      <w:proofErr w:type="spellStart"/>
+      <w:r>
+        <w:t>denoising</w:t>
+      </w:r>
+      <w:proofErr w:type="spellEnd"/>
+      <w:r>
+        <w:t xml:space="preserve">. After removing 88 thousand plastid and </w:t>
+      </w:r>
+      <w:proofErr w:type="spellStart"/>
+      <w:r>
+        <w:t>mithocndrial</w:t>
+      </w:r>
+      <w:proofErr w:type="spellEnd"/>
+      <w:r>
+        <w:t xml:space="preserve"> sequences, the dataset was filtered by removing </w:t>
+      </w:r>
+      <w:proofErr w:type="gramStart"/>
+      <w:r>
+        <w:t>ASVs  that</w:t>
+      </w:r>
+      <w:proofErr w:type="gramEnd"/>
+      <w:r>
+        <w:t xml:space="preserve"> </w:t>
+      </w:r>
+      <w:proofErr w:type="spellStart"/>
+      <w:r>
+        <w:t>occured</w:t>
+      </w:r>
+      <w:proofErr w:type="spellEnd"/>
+      <w:r>
+        <w:t xml:space="preserve"> less than 8 times in the dataset. This reduced the number of taxa from </w:t>
+      </w:r>
+      <w:r>
+        <w:t>7599 to 4572</w:t>
+      </w:r>
+      <w:r>
+        <w:t xml:space="preserve">, but retained 99.48% of sequences. </w:t>
+      </w:r>
+      <w:r>
+        <w:t>Rarefaction was performed at</w:t>
+      </w:r>
+      <w:r>
+        <w:t xml:space="preserve"> 8652 sequences per sample</w:t>
+      </w:r>
+      <w:r>
+        <w:t>,</w:t>
+      </w:r>
+      <w:r>
+        <w:t xml:space="preserve"> </w:t>
+      </w:r>
+      <w:r>
+        <w:t>and</w:t>
+      </w:r>
+      <w:r>
+        <w:t xml:space="preserve"> removed</w:t>
+      </w:r>
+      <w:r>
+        <w:t xml:space="preserve"> only</w:t>
+      </w:r>
+      <w:r>
+        <w:t xml:space="preserve"> 43 out of 4572 input taxa</w:t>
+      </w:r>
+      <w:r>
+        <w:t xml:space="preserve"> </w:t>
+      </w:r>
+      <w:r>
+        <w:t>(</w:t>
+      </w:r>
+      <w:proofErr w:type="spellStart"/>
+      <w:r>
+        <w:t>figure_rarefaction</w:t>
+      </w:r>
+      <w:proofErr w:type="spellEnd"/>
+      <w:r>
+        <w:t>)</w:t>
+      </w:r>
     </w:p>
     <w:p>
-      <w:r>
-        <w:rPr>
-          <w:i/>
-        </w:rPr>
-        <w:t>Detecting portions of the microbial community that are relevant to the stress response</w:t>
+      <w:pPr>
+        <w:rPr>
+          <w:i/>
+        </w:rPr>
+      </w:pPr>
+      <w:r>
+        <w:rPr>
+          <w:i/>
+        </w:rPr>
+        <w:t xml:space="preserve">Beta </w:t>
+      </w:r>
+      <w:r>
+        <w:rPr>
+          <w:i/>
+        </w:rPr>
+        <w:t>diversity for the whole community</w:t>
       </w:r>
     </w:p>
     <w:p>
       <w:r>
-        <w:t>We could observe that a subset of ASVs from each environment, when selected by the Sloan neutral model (</w:t>
-      </w:r>
-      <w:proofErr w:type="spellStart"/>
+        <w:t xml:space="preserve">As expected, the factors sample types (root and soil) and plant species (B. </w:t>
+      </w:r>
+      <w:proofErr w:type="spellStart"/>
+      <w:r>
+        <w:t>oleraceae</w:t>
+      </w:r>
+      <w:proofErr w:type="spellEnd"/>
+      <w:r>
+        <w:t xml:space="preserve"> an A thaliana</w:t>
+      </w:r>
+      <w:r>
+        <w:t>)</w:t>
+      </w:r>
+      <w:r>
+        <w:t>, explain most of the variance in the dataset (</w:t>
+      </w:r>
+      <w:proofErr w:type="spellStart"/>
+      <w:r>
+        <w:t>Permanova_table_a</w:t>
+      </w:r>
+      <w:proofErr w:type="spellEnd"/>
+      <w:r>
+        <w:t xml:space="preserve">). The effects of </w:t>
+      </w:r>
+      <w:proofErr w:type="spellStart"/>
+      <w:r>
+        <w:t>MeJA</w:t>
+      </w:r>
+      <w:proofErr w:type="spellEnd"/>
+      <w:r>
+        <w:t xml:space="preserve"> treatment are dependent on the plant species, but are much smaller. These effects are very clear on the ordination space</w:t>
+      </w:r>
+      <w:r>
+        <w:t>, providing a clean separation of the dataset in 4 partitions (</w:t>
+      </w:r>
+      <w:proofErr w:type="spellStart"/>
+      <w:r>
+        <w:t>Beta_diversity_all_samples</w:t>
+      </w:r>
+      <w:proofErr w:type="spellEnd"/>
+      <w:r>
+        <w:t>).</w:t>
+      </w:r>
+      <w:r>
+        <w:t xml:space="preserve"> Root samples show significant interaction effects between </w:t>
+      </w:r>
+      <w:proofErr w:type="spellStart"/>
+      <w:r>
+        <w:t>MeJA</w:t>
+      </w:r>
+      <w:proofErr w:type="spellEnd"/>
+      <w:r>
+        <w:t xml:space="preserve"> treatments and plant species, but soil </w:t>
+      </w:r>
+      <w:proofErr w:type="spellStart"/>
+      <w:r>
+        <w:t>soil</w:t>
+      </w:r>
+      <w:proofErr w:type="spellEnd"/>
+      <w:r>
+        <w:t xml:space="preserve"> samples neither this interaction nor the </w:t>
+      </w:r>
+      <w:proofErr w:type="spellStart"/>
+      <w:r>
+        <w:t>MeJA</w:t>
+      </w:r>
+      <w:proofErr w:type="spellEnd"/>
+      <w:r>
+        <w:t xml:space="preserve"> </w:t>
+      </w:r>
+      <w:r>
+        <w:lastRenderedPageBreak/>
+        <w:t>treatments have a significant effect on microbial community composition (</w:t>
+      </w:r>
+      <w:proofErr w:type="spellStart"/>
+      <w:r>
+        <w:t>Permanova_table_b</w:t>
+      </w:r>
+      <w:proofErr w:type="spellEnd"/>
+      <w:r>
+        <w:t xml:space="preserve">). </w:t>
+      </w:r>
       <w:proofErr w:type="gramStart"/>
       <w:r>
+        <w:t>when</w:t>
+      </w:r>
+      <w:proofErr w:type="gramEnd"/>
+      <w:r>
+        <w:t xml:space="preserve"> considering the 4 </w:t>
+      </w:r>
+      <w:proofErr w:type="spellStart"/>
+      <w:r>
+        <w:t>partions</w:t>
+      </w:r>
+      <w:proofErr w:type="spellEnd"/>
+      <w:r>
+        <w:t xml:space="preserve"> independently</w:t>
+      </w:r>
+      <w:r>
+        <w:t xml:space="preserve">, it is </w:t>
+      </w:r>
+      <w:proofErr w:type="spellStart"/>
+      <w:r>
+        <w:t>cleat</w:t>
+      </w:r>
+      <w:proofErr w:type="spellEnd"/>
+      <w:r>
+        <w:t xml:space="preserve"> that </w:t>
+      </w:r>
+      <w:proofErr w:type="spellStart"/>
+      <w:r>
+        <w:t>MeJA</w:t>
+      </w:r>
+      <w:proofErr w:type="spellEnd"/>
+      <w:r>
+        <w:t xml:space="preserve"> effects were not a significant </w:t>
+      </w:r>
+      <w:proofErr w:type="spellStart"/>
+      <w:r>
+        <w:t>contribuitor</w:t>
+      </w:r>
+      <w:proofErr w:type="spellEnd"/>
+      <w:r>
+        <w:t xml:space="preserve"> to the microbial community </w:t>
+      </w:r>
+      <w:proofErr w:type="spellStart"/>
+      <w:r>
+        <w:t>struction</w:t>
+      </w:r>
+      <w:proofErr w:type="spellEnd"/>
+      <w:r>
+        <w:t xml:space="preserve"> in the soils of B. </w:t>
+      </w:r>
+      <w:proofErr w:type="spellStart"/>
+      <w:r>
+        <w:t>oelraceae</w:t>
+      </w:r>
+      <w:proofErr w:type="spellEnd"/>
+      <w:r>
+        <w:t xml:space="preserve"> (</w:t>
+      </w:r>
+      <w:proofErr w:type="spellStart"/>
+      <w:r>
+        <w:t>permanova_table_c</w:t>
+      </w:r>
+      <w:proofErr w:type="spellEnd"/>
+      <w:r>
+        <w:t>)</w:t>
+      </w:r>
+      <w:r>
+        <w:t>. However, there are no significant pairwise differences between the 4 stress treatments, in none of the 4 data partitions</w:t>
+      </w:r>
+      <w:proofErr w:type="gramStart"/>
+      <w:r>
+        <w:t>,  after</w:t>
+      </w:r>
+      <w:proofErr w:type="gramEnd"/>
+      <w:r>
+        <w:t xml:space="preserve"> FDR correction. (</w:t>
+      </w:r>
+      <w:proofErr w:type="spellStart"/>
+      <w:r>
+        <w:t>Pairwise_permanova_table</w:t>
+      </w:r>
+      <w:proofErr w:type="spellEnd"/>
+      <w:r>
+        <w:t>)</w:t>
+      </w:r>
+    </w:p>
+    <w:p>
+      <w:r>
+        <w:rPr>
+          <w:i/>
+        </w:rPr>
+        <w:t>Detecting portions of the microbial community that are relevant to the stress response</w:t>
+      </w:r>
+    </w:p>
+    <w:p>
+      <w:proofErr w:type="spellStart"/>
+      <w:proofErr w:type="gramStart"/>
+      <w:r>
+        <w:t>altouht</w:t>
+      </w:r>
+      <w:proofErr w:type="spellEnd"/>
+      <w:proofErr w:type="gramEnd"/>
+      <w:r>
+        <w:t xml:space="preserve"> the full community in the data partitions is barely affected by </w:t>
+      </w:r>
+      <w:proofErr w:type="spellStart"/>
+      <w:r>
+        <w:t>MeJA</w:t>
+      </w:r>
+      <w:proofErr w:type="spellEnd"/>
+      <w:r>
+        <w:t xml:space="preserve"> treatments, w</w:t>
+      </w:r>
+      <w:r>
+        <w:t xml:space="preserve">e could observe that a ASVs </w:t>
+      </w:r>
+      <w:r>
+        <w:t xml:space="preserve">occurring above expected by the Sloan neutral model </w:t>
+      </w:r>
+      <w:r>
+        <w:t>(</w:t>
+      </w:r>
+      <w:proofErr w:type="spellStart"/>
+      <w:r>
         <w:t>sloan</w:t>
       </w:r>
       <w:proofErr w:type="spellEnd"/>
+      <w:r>
+        <w:t xml:space="preserve"> ref 2007) can strongly separate the diffe</w:t>
+      </w:r>
+      <w:r>
+        <w:t xml:space="preserve">rent treatments of </w:t>
+      </w:r>
+      <w:proofErr w:type="spellStart"/>
+      <w:r>
+        <w:t>MeJA</w:t>
+      </w:r>
+      <w:proofErr w:type="spellEnd"/>
+      <w:r>
+        <w:t xml:space="preserve"> (</w:t>
+      </w:r>
+      <w:proofErr w:type="spellStart"/>
+      <w:r>
+        <w:t>Figure_beta_div_neutral</w:t>
+      </w:r>
+      <w:commentRangeStart w:id="0"/>
+      <w:proofErr w:type="spellEnd"/>
+      <w:r>
+        <w:t>).</w:t>
+      </w:r>
+      <w:r>
+        <w:t xml:space="preserve"> </w:t>
+      </w:r>
+      <w:r>
+        <w:t xml:space="preserve"> In these neutral models, ASVs are classified as above the neutral (selected by the environment), as predicted by neutrality (</w:t>
+      </w:r>
+      <w:r>
+        <w:t>the expectation is that</w:t>
+      </w:r>
+      <w:r>
+        <w:t xml:space="preserve"> ASVs that have many reads should be found in many samples) or bellow expected (</w:t>
+      </w:r>
+      <w:proofErr w:type="spellStart"/>
+      <w:r>
+        <w:t>underdispersed</w:t>
+      </w:r>
+      <w:proofErr w:type="spellEnd"/>
+      <w:proofErr w:type="gramStart"/>
+      <w:r>
+        <w:t>) .</w:t>
+      </w:r>
       <w:proofErr w:type="gramEnd"/>
       <w:r>
-        <w:t xml:space="preserve"> ref 2007), can strongly separate the different treatments of </w:t>
+        <w:t xml:space="preserve"> the slope defining the data’s fit to the model are based on a data-derived migration parameter, </w:t>
+      </w:r>
+      <w:r>
+        <w:t>which</w:t>
+      </w:r>
+      <w:r>
+        <w:t xml:space="preserve"> quantifies the chance of samples being re-sampled from the same environment after random removal from the OUT table.</w:t>
+      </w:r>
+      <w:commentRangeEnd w:id="0"/>
+      <w:r>
+        <w:rPr>
+          <w:rStyle w:val="CommentReference"/>
+        </w:rPr>
+        <w:commentReference w:id="0"/>
+      </w:r>
+      <w:r>
+        <w:t xml:space="preserve"> </w:t>
+      </w:r>
+    </w:p>
+    <w:p>
+      <w:r>
+        <w:t xml:space="preserve">4 neutral models were generated for </w:t>
+      </w:r>
+      <w:proofErr w:type="spellStart"/>
+      <w:r>
+        <w:t>boleraceae</w:t>
+      </w:r>
+      <w:proofErr w:type="spellEnd"/>
+      <w:r>
+        <w:t xml:space="preserve"> soil samples, and 4 </w:t>
+      </w:r>
+      <w:r>
+        <w:t xml:space="preserve">neutral models </w:t>
+      </w:r>
+      <w:r>
+        <w:t xml:space="preserve">were generated for </w:t>
+      </w:r>
+      <w:proofErr w:type="spellStart"/>
+      <w:r>
+        <w:t>A.thaliana</w:t>
+      </w:r>
+      <w:proofErr w:type="spellEnd"/>
+      <w:r>
+        <w:t xml:space="preserve"> soil samples. Each model contains only the samples </w:t>
+      </w:r>
+      <w:proofErr w:type="spellStart"/>
+      <w:proofErr w:type="gramStart"/>
+      <w:r>
+        <w:t>froma</w:t>
+      </w:r>
+      <w:proofErr w:type="spellEnd"/>
+      <w:r>
+        <w:t xml:space="preserve">  specific</w:t>
+      </w:r>
+      <w:proofErr w:type="gramEnd"/>
+      <w:r>
+        <w:t xml:space="preserve"> </w:t>
       </w:r>
       <w:proofErr w:type="spellStart"/>
       <w:r>
@@ -1030,15 +1443,1445 @@
       </w:r>
       <w:proofErr w:type="spellEnd"/>
       <w:r>
-        <w:t xml:space="preserve"> (Figure </w:t>
-      </w:r>
-      <w:proofErr w:type="spellStart"/>
-      <w:r>
-        <w:t>beta_div_neutral_splitjoined</w:t>
-      </w:r>
-      <w:proofErr w:type="spellEnd"/>
-      <w:r>
-        <w:t xml:space="preserve">). These subsets are expected to represent ASVs that thrive in a particular environment and are selected (although not necessarily for the benefit of the host; the environment could simply be optimal for a specific pathogen over another). It’s well understood that microbial consortia and </w:t>
+        <w:t xml:space="preserve"> treatment, but includes all samples from the data partition as a pooled source of microbes for the </w:t>
+      </w:r>
+      <w:r>
+        <w:t>model’s</w:t>
+      </w:r>
+      <w:r>
+        <w:t xml:space="preserve"> migration parameter. </w:t>
+      </w:r>
+      <w:r>
+        <w:t>This means that</w:t>
+      </w:r>
+      <w:r>
+        <w:t xml:space="preserve"> only a subset of highly related samples could be within the </w:t>
+      </w:r>
+      <w:r>
+        <w:t xml:space="preserve">pool of microbial </w:t>
+      </w:r>
+      <w:r>
+        <w:t xml:space="preserve">options for selection in each treatment (ASVs in the roots of A. thaliana do not contribute for the models of </w:t>
+      </w:r>
+      <w:proofErr w:type="spellStart"/>
+      <w:r>
+        <w:t>MeJA</w:t>
+      </w:r>
+      <w:proofErr w:type="spellEnd"/>
+      <w:r>
+        <w:t xml:space="preserve"> treatments in the soils of </w:t>
+      </w:r>
+      <w:proofErr w:type="spellStart"/>
+      <w:r>
+        <w:t>B.oleraceae</w:t>
+      </w:r>
+      <w:proofErr w:type="spellEnd"/>
+      <w:r>
+        <w:t>)</w:t>
+      </w:r>
+      <w:r>
+        <w:t xml:space="preserve">. When this subset of above-expected taxa is evaluated in an NMDS, it is clear that they represent very different sub-communities. This is corroborated by high R² values and low p values for PERMANOVA on such subsets. </w:t>
+      </w:r>
+      <w:r>
+        <w:t xml:space="preserve">Interestingly, the Oral </w:t>
+      </w:r>
+      <w:proofErr w:type="spellStart"/>
+      <w:r>
+        <w:t>secreation</w:t>
+      </w:r>
+      <w:proofErr w:type="spellEnd"/>
+      <w:r>
+        <w:t xml:space="preserve"> treatment that acts as a positive control is </w:t>
+      </w:r>
+      <w:proofErr w:type="spellStart"/>
+      <w:r>
+        <w:t>ploted</w:t>
+      </w:r>
+      <w:proofErr w:type="spellEnd"/>
+      <w:r>
+        <w:t xml:space="preserve"> between both </w:t>
+      </w:r>
+      <w:proofErr w:type="spellStart"/>
+      <w:r>
+        <w:t>MeJA</w:t>
+      </w:r>
+      <w:proofErr w:type="spellEnd"/>
+      <w:r>
+        <w:t xml:space="preserve"> treatments for A. thaliana, and in between control and </w:t>
+      </w:r>
+      <w:proofErr w:type="spellStart"/>
+      <w:r>
+        <w:t>MeJA</w:t>
+      </w:r>
+      <w:proofErr w:type="spellEnd"/>
+      <w:r>
+        <w:t xml:space="preserve"> 0.1 treatments for B. </w:t>
+      </w:r>
+      <w:proofErr w:type="spellStart"/>
+      <w:r>
+        <w:t>oleraceae</w:t>
+      </w:r>
+      <w:proofErr w:type="spellEnd"/>
+      <w:r>
+        <w:t xml:space="preserve">. </w:t>
+      </w:r>
+      <w:r>
+        <w:t>All pairwise corrected p values between p=0.0035 and p = 0.0069</w:t>
+      </w:r>
+      <w:r>
+        <w:t xml:space="preserve">. </w:t>
+      </w:r>
+      <w:r>
+        <w:t xml:space="preserve">This means that each treatment selects a different portion of the microbial community. </w:t>
+      </w:r>
+      <w:r>
+        <w:t>Since fit to the neutral models is strongly affected by uneven sample sizes, we only applied it to soil samples.</w:t>
+      </w:r>
+    </w:p>
+    <w:p>
+      <w:r>
+        <w:t xml:space="preserve">To generate the plots in </w:t>
+      </w:r>
+      <w:proofErr w:type="spellStart"/>
+      <w:r>
+        <w:t>Figure_beta_div_neutral</w:t>
+      </w:r>
+      <w:proofErr w:type="spellEnd"/>
+      <w:r>
+        <w:t>-</w:t>
+      </w:r>
+      <w:proofErr w:type="gramStart"/>
+      <w:r>
+        <w:t>C  we</w:t>
+      </w:r>
+      <w:proofErr w:type="gramEnd"/>
+      <w:r>
+        <w:t xml:space="preserve"> first made a new rarefication including only (and all) ASVs classified as above expected (highlighted in teal) on figure  in </w:t>
+      </w:r>
+      <w:proofErr w:type="spellStart"/>
+      <w:r>
+        <w:t>Figure_beta_div_neutral</w:t>
+      </w:r>
+      <w:proofErr w:type="spellEnd"/>
+      <w:r>
+        <w:t xml:space="preserve">-B. </w:t>
+      </w:r>
+      <w:proofErr w:type="gramStart"/>
+      <w:r>
+        <w:t>this</w:t>
+      </w:r>
+      <w:proofErr w:type="gramEnd"/>
+      <w:r>
+        <w:t xml:space="preserve"> was a subset of (~360 and 350) ASVs, re-rarefied at XXX reads</w:t>
+      </w:r>
+      <w:r>
+        <w:t xml:space="preserve">. To check </w:t>
+      </w:r>
+      <w:proofErr w:type="spellStart"/>
+      <w:r>
+        <w:t>wether</w:t>
+      </w:r>
+      <w:proofErr w:type="spellEnd"/>
+      <w:r>
+        <w:t xml:space="preserve"> the observed effects were due to random ASV picking from the 4 different treatments, we used a bootstrapping approach. First, </w:t>
+      </w:r>
+      <w:r>
+        <w:t>we select random OTUs from each treatment, instead of selecting the ones tagged as above expected</w:t>
+      </w:r>
+      <w:r>
+        <w:t xml:space="preserve">. From each treatment, we select a number of OTUs </w:t>
+      </w:r>
+      <w:proofErr w:type="spellStart"/>
+      <w:r>
+        <w:t>equl</w:t>
+      </w:r>
+      <w:proofErr w:type="spellEnd"/>
+      <w:r>
+        <w:t xml:space="preserve"> to the number of OTUs defined as above expected. Then, we join these OTUs together again in a same object, re-rarefy and we perform a </w:t>
+      </w:r>
+      <w:proofErr w:type="spellStart"/>
+      <w:r>
+        <w:t>permanova</w:t>
+      </w:r>
+      <w:proofErr w:type="spellEnd"/>
+      <w:r>
+        <w:t xml:space="preserve">. Finally we check the p, F and R2 values of these random OTUs, and compare them to the p and R2 values of the full community and of the above-expected subset. This process was repeated 100 </w:t>
+      </w:r>
+      <w:proofErr w:type="gramStart"/>
+      <w:r>
+        <w:t>times</w:t>
+      </w:r>
+      <w:proofErr w:type="gramEnd"/>
+      <w:r>
+        <w:t xml:space="preserve"> for each </w:t>
+      </w:r>
+      <w:proofErr w:type="spellStart"/>
+      <w:r>
+        <w:t>fo</w:t>
+      </w:r>
+      <w:proofErr w:type="spellEnd"/>
+      <w:r>
+        <w:t xml:space="preserve"> the 2 data partitions. </w:t>
+      </w:r>
+      <w:r>
+        <w:t xml:space="preserve">Some p values of random draws can be </w:t>
+      </w:r>
+      <w:r>
+        <w:t xml:space="preserve">significant at a </w:t>
+      </w:r>
+      <w:r>
+        <w:t>&lt;0.05 (40x for AT, 9x for BO)</w:t>
+      </w:r>
+      <w:r>
+        <w:t>, and m</w:t>
+      </w:r>
+      <w:r>
+        <w:t>inimal p value can be similar to that of the tests (1e-4</w:t>
+      </w:r>
+      <w:r>
+        <w:t xml:space="preserve">). However, </w:t>
+      </w:r>
+      <w:r>
+        <w:t xml:space="preserve">explained </w:t>
+      </w:r>
+      <w:r>
+        <w:lastRenderedPageBreak/>
+        <w:t xml:space="preserve">variance is </w:t>
+      </w:r>
+      <w:r>
+        <w:t>~</w:t>
+      </w:r>
+      <w:r>
+        <w:t>6.48x higher for the neutrally selected than random</w:t>
+      </w:r>
+      <w:r>
+        <w:t xml:space="preserve"> ASVs</w:t>
+      </w:r>
+      <w:r>
+        <w:t xml:space="preserve"> (~0.90 VS ~0.14)</w:t>
+      </w:r>
+      <w:r>
+        <w:t xml:space="preserve">. </w:t>
+      </w:r>
+      <w:proofErr w:type="gramStart"/>
+      <w:r>
+        <w:t>also</w:t>
+      </w:r>
+      <w:proofErr w:type="gramEnd"/>
+      <w:r>
+        <w:t xml:space="preserve">, the </w:t>
+      </w:r>
+      <w:r>
+        <w:t>F value is also much higher in the neutral selected (F = 73.44 for AT and 80.94 for BO) than random draw (F max 1.42 and 1.45)</w:t>
+      </w:r>
+      <w:r>
+        <w:t>. This shows that the neutrally-selected ASVs can differentiate between the different treatments far better than same amount of ASVs randomly picked from the same samples.</w:t>
+      </w:r>
+    </w:p>
+    <w:p>
+      <w:pPr>
+        <w:rPr>
+          <w:i/>
+        </w:rPr>
+      </w:pPr>
+      <w:r>
+        <w:rPr>
+          <w:i/>
+        </w:rPr>
+        <w:t>Differential abundances in taxa occurring above expected values</w:t>
+      </w:r>
+      <w:r>
+        <w:rPr>
+          <w:i/>
+        </w:rPr>
+        <w:t xml:space="preserve"> of a neutral model</w:t>
+      </w:r>
+    </w:p>
+    <w:p>
+      <w:r>
+        <w:t xml:space="preserve">Pairwise comparisons of above-expected ASV abundance across the different treatments can be seen in figure </w:t>
+      </w:r>
+      <w:proofErr w:type="spellStart"/>
+      <w:r>
+        <w:t>Neutral_heat_trees</w:t>
+      </w:r>
+      <w:proofErr w:type="spellEnd"/>
+      <w:r>
+        <w:t>. This figure shows the hierarchical taxonomies</w:t>
+      </w:r>
+      <w:r>
+        <w:t xml:space="preserve"> of ASVs, and can be </w:t>
+      </w:r>
+      <w:proofErr w:type="gramStart"/>
+      <w:r>
+        <w:t xml:space="preserve">more </w:t>
+      </w:r>
+      <w:proofErr w:type="spellStart"/>
+      <w:r>
+        <w:t>easely</w:t>
+      </w:r>
+      <w:proofErr w:type="spellEnd"/>
+      <w:proofErr w:type="gramEnd"/>
+      <w:r>
+        <w:t xml:space="preserve"> interpreted when looking for similarities across rows and columns.</w:t>
+      </w:r>
+      <w:r>
+        <w:t xml:space="preserve"> </w:t>
+      </w:r>
+    </w:p>
+    <w:p>
+      <w:pPr>
+        <w:rPr>
+          <w:bCs/>
+        </w:rPr>
+      </w:pPr>
+      <w:r>
+        <w:t>For example, some taxa are consistently more abundant in all the treatments when compared to controls. This is the case for the genera</w:t>
+      </w:r>
+      <w:r>
+        <w:t xml:space="preserve"> </w:t>
+      </w:r>
+      <w:proofErr w:type="spellStart"/>
+      <w:r>
+        <w:rPr>
+          <w:bCs/>
+        </w:rPr>
+        <w:t>Nitrospira</w:t>
+      </w:r>
+      <w:proofErr w:type="spellEnd"/>
+      <w:r>
+        <w:rPr>
+          <w:bCs/>
+        </w:rPr>
+        <w:t xml:space="preserve">, </w:t>
+      </w:r>
+      <w:proofErr w:type="spellStart"/>
+      <w:r>
+        <w:rPr>
+          <w:bCs/>
+        </w:rPr>
+        <w:t>Caulobacter</w:t>
+      </w:r>
+      <w:proofErr w:type="spellEnd"/>
+      <w:r>
+        <w:rPr>
+          <w:bCs/>
+        </w:rPr>
+        <w:t xml:space="preserve">, </w:t>
+      </w:r>
+      <w:proofErr w:type="spellStart"/>
+      <w:r>
+        <w:rPr>
+          <w:bCs/>
+        </w:rPr>
+        <w:t>Pedobacter</w:t>
+      </w:r>
+      <w:proofErr w:type="spellEnd"/>
+      <w:r>
+        <w:rPr>
+          <w:bCs/>
+        </w:rPr>
+        <w:t xml:space="preserve"> and Streptomyces in A. </w:t>
+      </w:r>
+      <w:proofErr w:type="spellStart"/>
+      <w:r>
+        <w:rPr>
+          <w:bCs/>
+        </w:rPr>
+        <w:t>thatliana</w:t>
+      </w:r>
+      <w:proofErr w:type="spellEnd"/>
+      <w:r>
+        <w:rPr>
+          <w:bCs/>
+        </w:rPr>
+        <w:t xml:space="preserve"> and the </w:t>
+      </w:r>
+      <w:r>
+        <w:t xml:space="preserve">genera </w:t>
+      </w:r>
+      <w:proofErr w:type="spellStart"/>
+      <w:r>
+        <w:rPr>
+          <w:bCs/>
+        </w:rPr>
+        <w:t>Bosea</w:t>
+      </w:r>
+      <w:proofErr w:type="spellEnd"/>
+      <w:r>
+        <w:rPr>
+          <w:bCs/>
+        </w:rPr>
+        <w:t xml:space="preserve">, </w:t>
+      </w:r>
+      <w:proofErr w:type="spellStart"/>
+      <w:r>
+        <w:rPr>
+          <w:bCs/>
+        </w:rPr>
+        <w:t>Pelomonas</w:t>
+      </w:r>
+      <w:proofErr w:type="spellEnd"/>
+      <w:r>
+        <w:rPr>
+          <w:bCs/>
+        </w:rPr>
+        <w:t xml:space="preserve">, </w:t>
+      </w:r>
+      <w:proofErr w:type="spellStart"/>
+      <w:r>
+        <w:rPr>
+          <w:bCs/>
+        </w:rPr>
+        <w:t>Sporocytophaga</w:t>
+      </w:r>
+      <w:proofErr w:type="spellEnd"/>
+      <w:r>
+        <w:rPr>
+          <w:bCs/>
+        </w:rPr>
+        <w:t>,</w:t>
+      </w:r>
+      <w:r>
+        <w:rPr>
+          <w:bCs/>
+        </w:rPr>
+        <w:t xml:space="preserve"> </w:t>
+      </w:r>
+      <w:proofErr w:type="gramStart"/>
+      <w:r>
+        <w:rPr>
+          <w:bCs/>
+        </w:rPr>
+        <w:t>and</w:t>
+      </w:r>
+      <w:r>
+        <w:rPr>
+          <w:bCs/>
+        </w:rPr>
+        <w:t xml:space="preserve">  genus</w:t>
+      </w:r>
+      <w:proofErr w:type="gramEnd"/>
+      <w:r>
+        <w:rPr>
+          <w:bCs/>
+        </w:rPr>
+        <w:t xml:space="preserve"> 67-14 from Order </w:t>
+      </w:r>
+      <w:proofErr w:type="spellStart"/>
+      <w:r>
+        <w:rPr>
+          <w:bCs/>
+        </w:rPr>
+        <w:t>olirubrobacterales</w:t>
+      </w:r>
+      <w:proofErr w:type="spellEnd"/>
+      <w:r>
+        <w:rPr>
+          <w:bCs/>
+        </w:rPr>
+        <w:t xml:space="preserve"> in B. </w:t>
+      </w:r>
+      <w:proofErr w:type="spellStart"/>
+      <w:r>
+        <w:rPr>
+          <w:bCs/>
+        </w:rPr>
+        <w:t>oleraceae</w:t>
+      </w:r>
+      <w:proofErr w:type="spellEnd"/>
+      <w:r>
+        <w:rPr>
+          <w:bCs/>
+        </w:rPr>
+        <w:t>.</w:t>
+      </w:r>
+      <w:r>
+        <w:rPr>
+          <w:bCs/>
+        </w:rPr>
+        <w:t xml:space="preserve"> While there are no overlap in these</w:t>
+      </w:r>
+      <w:r>
+        <w:rPr>
+          <w:bCs/>
+        </w:rPr>
+        <w:t xml:space="preserve"> </w:t>
+      </w:r>
+      <w:proofErr w:type="spellStart"/>
+      <w:r>
+        <w:rPr>
+          <w:bCs/>
+        </w:rPr>
+        <w:t>consistetly</w:t>
+      </w:r>
+      <w:proofErr w:type="spellEnd"/>
+      <w:r>
+        <w:rPr>
+          <w:bCs/>
+        </w:rPr>
+        <w:t xml:space="preserve"> enriched genera over both plant species, most of them are parts of phylum </w:t>
+      </w:r>
+      <w:proofErr w:type="spellStart"/>
+      <w:r>
+        <w:rPr>
+          <w:bCs/>
+        </w:rPr>
+        <w:t>Proteobacteria</w:t>
+      </w:r>
+      <w:proofErr w:type="spellEnd"/>
+      <w:r>
+        <w:rPr>
+          <w:bCs/>
+        </w:rPr>
+        <w:t xml:space="preserve"> and </w:t>
+      </w:r>
+      <w:proofErr w:type="spellStart"/>
+      <w:r>
+        <w:rPr>
+          <w:bCs/>
+        </w:rPr>
+        <w:t>Bacteroidota</w:t>
+      </w:r>
+      <w:proofErr w:type="spellEnd"/>
+      <w:r>
+        <w:rPr>
+          <w:bCs/>
+        </w:rPr>
+        <w:t xml:space="preserve">, with one representative of phylum </w:t>
+      </w:r>
+      <w:proofErr w:type="spellStart"/>
+      <w:r>
+        <w:rPr>
+          <w:bCs/>
+        </w:rPr>
+        <w:t>Actinobacteriota</w:t>
+      </w:r>
+      <w:proofErr w:type="spellEnd"/>
+      <w:r>
+        <w:rPr>
+          <w:bCs/>
+        </w:rPr>
+        <w:t xml:space="preserve"> in each plant species. </w:t>
+      </w:r>
+    </w:p>
+    <w:p>
+      <w:pPr>
+        <w:rPr>
+          <w:bCs/>
+        </w:rPr>
+      </w:pPr>
+      <w:r>
+        <w:rPr>
+          <w:bCs/>
+        </w:rPr>
+        <w:t xml:space="preserve">It can also be noticed that the 15 genera overrepresented in </w:t>
+      </w:r>
+      <w:proofErr w:type="spellStart"/>
+      <w:r>
+        <w:rPr>
+          <w:bCs/>
+        </w:rPr>
+        <w:t>A.thaliana</w:t>
+      </w:r>
+      <w:proofErr w:type="spellEnd"/>
+      <w:r>
+        <w:rPr>
+          <w:bCs/>
+        </w:rPr>
+        <w:t xml:space="preserve"> controls belong to 11</w:t>
+      </w:r>
+      <w:r>
+        <w:rPr>
+          <w:bCs/>
+        </w:rPr>
+        <w:t xml:space="preserve"> different phyla</w:t>
+      </w:r>
+      <w:r>
+        <w:rPr>
+          <w:bCs/>
+        </w:rPr>
+        <w:t xml:space="preserve">, suggesting that stress could reduce diversity of selected bacteria at a phylum level. </w:t>
+      </w:r>
+      <w:r>
+        <w:rPr>
+          <w:bCs/>
+        </w:rPr>
+        <w:t>I</w:t>
+      </w:r>
+      <w:r>
+        <w:rPr>
+          <w:bCs/>
+        </w:rPr>
+        <w:t xml:space="preserve">n </w:t>
+      </w:r>
+      <w:proofErr w:type="spellStart"/>
+      <w:r>
+        <w:rPr>
+          <w:bCs/>
+        </w:rPr>
+        <w:t>B.oleraceae</w:t>
+      </w:r>
+      <w:proofErr w:type="spellEnd"/>
+      <w:r>
+        <w:rPr>
+          <w:bCs/>
+        </w:rPr>
+        <w:t xml:space="preserve"> samples, the</w:t>
+      </w:r>
+      <w:r>
+        <w:rPr>
+          <w:bCs/>
+        </w:rPr>
+        <w:t xml:space="preserve"> </w:t>
+      </w:r>
+      <w:r>
+        <w:rPr>
+          <w:bCs/>
+        </w:rPr>
+        <w:t>8</w:t>
+      </w:r>
+      <w:r>
+        <w:rPr>
+          <w:bCs/>
+        </w:rPr>
+        <w:t xml:space="preserve"> genera </w:t>
+      </w:r>
+      <w:r>
+        <w:rPr>
+          <w:bCs/>
+        </w:rPr>
+        <w:t xml:space="preserve">consistently </w:t>
+      </w:r>
+      <w:r>
+        <w:rPr>
+          <w:bCs/>
+        </w:rPr>
+        <w:t xml:space="preserve">overrepresented in controls are found in </w:t>
+      </w:r>
+      <w:r>
+        <w:rPr>
+          <w:bCs/>
+        </w:rPr>
+        <w:t xml:space="preserve">5 </w:t>
+      </w:r>
+      <w:r>
+        <w:rPr>
+          <w:bCs/>
+        </w:rPr>
+        <w:t>different phyla</w:t>
+      </w:r>
+      <w:r>
+        <w:rPr>
+          <w:bCs/>
+        </w:rPr>
+        <w:t xml:space="preserve">. </w:t>
+      </w:r>
+    </w:p>
+    <w:p>
+      <w:pPr>
+        <w:rPr>
+          <w:bCs/>
+        </w:rPr>
+      </w:pPr>
+      <w:r>
+        <w:rPr>
+          <w:bCs/>
+        </w:rPr>
+        <w:t xml:space="preserve">In this figure, </w:t>
+      </w:r>
+      <w:proofErr w:type="gramStart"/>
+      <w:r>
+        <w:rPr>
+          <w:bCs/>
+        </w:rPr>
+        <w:t>It</w:t>
+      </w:r>
+      <w:proofErr w:type="gramEnd"/>
+      <w:r>
+        <w:rPr>
+          <w:bCs/>
+        </w:rPr>
+        <w:t xml:space="preserve"> is also interesting to note taxon levels acting of hotspots of differential abundance for these taxa, where different members of a </w:t>
+      </w:r>
+      <w:proofErr w:type="spellStart"/>
+      <w:r>
+        <w:rPr>
+          <w:bCs/>
+        </w:rPr>
+        <w:t>supertaxon</w:t>
+      </w:r>
+      <w:proofErr w:type="spellEnd"/>
+      <w:r>
+        <w:rPr>
+          <w:bCs/>
+        </w:rPr>
+        <w:t xml:space="preserve"> are being highlighted across different treatments. This is the case for Family </w:t>
+      </w:r>
+      <w:proofErr w:type="spellStart"/>
+      <w:r>
+        <w:rPr>
+          <w:bCs/>
+        </w:rPr>
+        <w:t>Commonadace</w:t>
+      </w:r>
+      <w:proofErr w:type="spellEnd"/>
+      <w:r>
+        <w:rPr>
+          <w:bCs/>
+        </w:rPr>
+        <w:t xml:space="preserve"> in </w:t>
+      </w:r>
+      <w:proofErr w:type="spellStart"/>
+      <w:r>
+        <w:rPr>
+          <w:bCs/>
+        </w:rPr>
+        <w:t>B.oleracea</w:t>
+      </w:r>
+      <w:proofErr w:type="spellEnd"/>
+      <w:r>
+        <w:rPr>
+          <w:bCs/>
+        </w:rPr>
+        <w:t>, as all pairwise comparisons include genera that are differentially abundant</w:t>
+      </w:r>
+      <w:r>
+        <w:rPr>
+          <w:bCs/>
+        </w:rPr>
+        <w:t xml:space="preserve"> in both compared treatments</w:t>
+      </w:r>
+      <w:commentRangeStart w:id="1"/>
+      <w:r>
+        <w:rPr>
+          <w:bCs/>
+        </w:rPr>
+        <w:t xml:space="preserve">. This also occurs in the Order </w:t>
+      </w:r>
+      <w:proofErr w:type="spellStart"/>
+      <w:r>
+        <w:rPr>
+          <w:bCs/>
+        </w:rPr>
+        <w:t>Rhizobiales</w:t>
+      </w:r>
+      <w:proofErr w:type="spellEnd"/>
+      <w:r>
+        <w:rPr>
+          <w:bCs/>
+        </w:rPr>
+        <w:t xml:space="preserve"> and </w:t>
+      </w:r>
+      <w:proofErr w:type="spellStart"/>
+      <w:r>
+        <w:rPr>
+          <w:bCs/>
+        </w:rPr>
+        <w:t>Burkholderiales</w:t>
+      </w:r>
+      <w:proofErr w:type="spellEnd"/>
+      <w:r>
+        <w:rPr>
+          <w:bCs/>
+        </w:rPr>
+        <w:t xml:space="preserve"> (</w:t>
+      </w:r>
+      <w:r>
+        <w:rPr>
+          <w:bCs/>
+        </w:rPr>
+        <w:t xml:space="preserve">even if we ignore members of family </w:t>
+      </w:r>
+      <w:proofErr w:type="spellStart"/>
+      <w:r>
+        <w:rPr>
+          <w:bCs/>
+        </w:rPr>
+        <w:t>commonadaceae</w:t>
+      </w:r>
+      <w:proofErr w:type="spellEnd"/>
+      <w:r>
+        <w:rPr>
+          <w:bCs/>
+        </w:rPr>
+        <w:t xml:space="preserve">), and phylum </w:t>
+      </w:r>
+      <w:proofErr w:type="spellStart"/>
+      <w:r>
+        <w:rPr>
+          <w:bCs/>
+        </w:rPr>
+        <w:t>Actinobacteriota</w:t>
+      </w:r>
+      <w:proofErr w:type="spellEnd"/>
+      <w:r>
+        <w:rPr>
+          <w:bCs/>
+        </w:rPr>
+        <w:t xml:space="preserve">. </w:t>
+      </w:r>
+      <w:r>
+        <w:rPr>
+          <w:bCs/>
+        </w:rPr>
+        <w:t xml:space="preserve">In A. Thaliana, </w:t>
+      </w:r>
+      <w:r>
+        <w:rPr>
+          <w:bCs/>
+        </w:rPr>
+        <w:t xml:space="preserve">the </w:t>
+      </w:r>
+      <w:proofErr w:type="spellStart"/>
+      <w:r>
+        <w:rPr>
+          <w:bCs/>
+        </w:rPr>
+        <w:t>supertaxons</w:t>
+      </w:r>
+      <w:proofErr w:type="spellEnd"/>
+      <w:r>
+        <w:rPr>
+          <w:bCs/>
+        </w:rPr>
+        <w:t xml:space="preserve"> Order </w:t>
+      </w:r>
+      <w:proofErr w:type="spellStart"/>
+      <w:r>
+        <w:rPr>
+          <w:bCs/>
+        </w:rPr>
+        <w:t>Rhizobiales</w:t>
+      </w:r>
+      <w:proofErr w:type="spellEnd"/>
+      <w:r>
+        <w:rPr>
+          <w:bCs/>
+        </w:rPr>
+        <w:t xml:space="preserve">, Class </w:t>
+      </w:r>
+      <w:proofErr w:type="spellStart"/>
+      <w:r>
+        <w:rPr>
+          <w:bCs/>
+        </w:rPr>
+        <w:t>Alphaproteobacteria</w:t>
+      </w:r>
+      <w:proofErr w:type="spellEnd"/>
+      <w:r>
+        <w:rPr>
+          <w:bCs/>
+        </w:rPr>
+        <w:t xml:space="preserve"> (even when ignoring members of Order </w:t>
+      </w:r>
+      <w:proofErr w:type="spellStart"/>
+      <w:r>
+        <w:rPr>
+          <w:bCs/>
+        </w:rPr>
+        <w:t>Rhizobiales</w:t>
+      </w:r>
+      <w:proofErr w:type="spellEnd"/>
+      <w:r>
+        <w:rPr>
+          <w:bCs/>
+        </w:rPr>
+        <w:t>)</w:t>
+      </w:r>
+      <w:r>
+        <w:rPr>
+          <w:bCs/>
+        </w:rPr>
+        <w:t xml:space="preserve">, Class </w:t>
+      </w:r>
+      <w:proofErr w:type="spellStart"/>
+      <w:r>
+        <w:rPr>
+          <w:bCs/>
+        </w:rPr>
+        <w:t>Gammaproteo</w:t>
+      </w:r>
+      <w:proofErr w:type="spellEnd"/>
+      <w:r>
+        <w:t xml:space="preserve"> </w:t>
+      </w:r>
+      <w:r>
+        <w:rPr>
+          <w:bCs/>
+        </w:rPr>
+        <w:t xml:space="preserve"> </w:t>
+      </w:r>
+      <w:r>
+        <w:rPr>
+          <w:bCs/>
+        </w:rPr>
+        <w:t xml:space="preserve">bacteria (specially Order </w:t>
+      </w:r>
+      <w:proofErr w:type="spellStart"/>
+      <w:r>
+        <w:rPr>
+          <w:bCs/>
+        </w:rPr>
+        <w:t>Burkholderiales</w:t>
+      </w:r>
+      <w:proofErr w:type="spellEnd"/>
+      <w:r>
+        <w:rPr>
+          <w:bCs/>
+        </w:rPr>
+        <w:t xml:space="preserve"> and Family </w:t>
+      </w:r>
+      <w:proofErr w:type="spellStart"/>
+      <w:r>
+        <w:rPr>
+          <w:bCs/>
+        </w:rPr>
+        <w:t>commonadeace</w:t>
+      </w:r>
+      <w:proofErr w:type="spellEnd"/>
+      <w:r>
+        <w:rPr>
+          <w:bCs/>
+        </w:rPr>
+        <w:t>)</w:t>
+      </w:r>
+      <w:r>
+        <w:rPr>
+          <w:bCs/>
+        </w:rPr>
+        <w:t xml:space="preserve">, Class </w:t>
+      </w:r>
+      <w:proofErr w:type="spellStart"/>
+      <w:r>
+        <w:rPr>
+          <w:bCs/>
+        </w:rPr>
+        <w:t>Bacteroidia</w:t>
+      </w:r>
+      <w:proofErr w:type="spellEnd"/>
+      <w:r>
+        <w:rPr>
+          <w:bCs/>
+        </w:rPr>
+        <w:t xml:space="preserve"> (specially members of family </w:t>
+      </w:r>
+      <w:proofErr w:type="spellStart"/>
+      <w:r>
+        <w:rPr>
+          <w:bCs/>
+        </w:rPr>
+        <w:t>Chitinophagaceae</w:t>
+      </w:r>
+      <w:proofErr w:type="spellEnd"/>
+      <w:r>
+        <w:rPr>
+          <w:bCs/>
+        </w:rPr>
+        <w:t>)</w:t>
+      </w:r>
+      <w:r>
+        <w:rPr>
+          <w:bCs/>
+        </w:rPr>
+        <w:t xml:space="preserve"> also act as hotspots of differential abundance.</w:t>
+      </w:r>
+      <w:r>
+        <w:rPr>
+          <w:bCs/>
+        </w:rPr>
+        <w:t xml:space="preserve"> </w:t>
+      </w:r>
+      <w:commentRangeEnd w:id="1"/>
+      <w:r>
+        <w:rPr>
+          <w:rStyle w:val="CommentReference"/>
+        </w:rPr>
+        <w:commentReference w:id="1"/>
+      </w:r>
+      <w:commentRangeStart w:id="2"/>
+      <w:r>
+        <w:rPr>
+          <w:bCs/>
+        </w:rPr>
+        <w:t>This suggests that diversity in these taxonomic levels can selectively respond to the inflicted stress.</w:t>
+      </w:r>
+      <w:commentRangeEnd w:id="2"/>
+      <w:r>
+        <w:rPr>
+          <w:rStyle w:val="CommentReference"/>
+        </w:rPr>
+        <w:commentReference w:id="2"/>
+      </w:r>
+      <w:r>
+        <w:rPr>
+          <w:bCs/>
+        </w:rPr>
+        <w:t xml:space="preserve"> However, it is possible that these genera act as hotspots of selection and diversity in the treatments just because they are very diverse in the soil. To test for that, we </w:t>
+      </w:r>
+      <w:r>
+        <w:rPr>
+          <w:bCs/>
+        </w:rPr>
+        <w:t>fitted</w:t>
+      </w:r>
+      <w:r>
+        <w:rPr>
+          <w:bCs/>
+        </w:rPr>
+        <w:t xml:space="preserve"> the taxa diversity metrics in this subset of above-neutral taxa against the same taxa in the full dataset</w:t>
+      </w:r>
+      <w:r>
+        <w:rPr>
+          <w:bCs/>
+        </w:rPr>
+        <w:t xml:space="preserve"> </w:t>
+      </w:r>
+      <w:r>
+        <w:rPr>
+          <w:bCs/>
+        </w:rPr>
+        <w:t xml:space="preserve">in a linear model </w:t>
+      </w:r>
+      <w:r>
+        <w:rPr>
+          <w:bCs/>
+        </w:rPr>
+        <w:t>(</w:t>
+      </w:r>
+      <w:proofErr w:type="spellStart"/>
+      <w:r>
+        <w:rPr>
+          <w:bCs/>
+        </w:rPr>
+        <w:t>figure_alpha_correlation</w:t>
+      </w:r>
+      <w:proofErr w:type="spellEnd"/>
+      <w:r>
+        <w:rPr>
+          <w:bCs/>
+        </w:rPr>
+        <w:t xml:space="preserve">). </w:t>
+      </w:r>
+      <w:commentRangeStart w:id="3"/>
+      <w:r>
+        <w:rPr>
+          <w:bCs/>
+        </w:rPr>
+        <w:t xml:space="preserve">It can be observed </w:t>
+      </w:r>
+      <w:commentRangeEnd w:id="3"/>
+      <w:r>
+        <w:rPr>
+          <w:rStyle w:val="CommentReference"/>
+        </w:rPr>
+        <w:commentReference w:id="3"/>
+      </w:r>
+      <w:r>
+        <w:rPr>
+          <w:bCs/>
+        </w:rPr>
+        <w:t xml:space="preserve">that Order </w:t>
+      </w:r>
+      <w:proofErr w:type="spellStart"/>
+      <w:r>
+        <w:rPr>
+          <w:bCs/>
+        </w:rPr>
+        <w:t>Rhizobiales</w:t>
+      </w:r>
+      <w:proofErr w:type="spellEnd"/>
+      <w:r>
+        <w:rPr>
+          <w:bCs/>
+        </w:rPr>
+        <w:t xml:space="preserve"> is relatively more diverse in the selected subset for both plant species. Family </w:t>
+      </w:r>
+      <w:proofErr w:type="spellStart"/>
+      <w:r>
+        <w:rPr>
+          <w:bCs/>
+        </w:rPr>
+        <w:t>Chitinophagaeae</w:t>
+      </w:r>
+      <w:proofErr w:type="spellEnd"/>
+      <w:r>
+        <w:rPr>
+          <w:bCs/>
+        </w:rPr>
+        <w:t xml:space="preserve"> is specially more diverse in A. thaliana, while Family </w:t>
+      </w:r>
+      <w:proofErr w:type="spellStart"/>
+      <w:r>
+        <w:rPr>
+          <w:bCs/>
+        </w:rPr>
+        <w:t>commonadaceae</w:t>
+      </w:r>
+      <w:proofErr w:type="spellEnd"/>
+      <w:r>
+        <w:rPr>
+          <w:bCs/>
+        </w:rPr>
+        <w:t xml:space="preserve"> is especially more diverse in B. </w:t>
+      </w:r>
+      <w:proofErr w:type="spellStart"/>
+      <w:r>
+        <w:rPr>
+          <w:bCs/>
+        </w:rPr>
+        <w:t>oleraceae</w:t>
+      </w:r>
+      <w:proofErr w:type="spellEnd"/>
+      <w:r>
+        <w:rPr>
+          <w:bCs/>
+        </w:rPr>
+        <w:t xml:space="preserve"> – even if both families seem to be relatively more diverse in both species, and none of them are part of Order </w:t>
+      </w:r>
+      <w:proofErr w:type="spellStart"/>
+      <w:r>
+        <w:rPr>
+          <w:bCs/>
+        </w:rPr>
+        <w:t>Rizobiales</w:t>
+      </w:r>
+      <w:proofErr w:type="spellEnd"/>
+      <w:r>
+        <w:rPr>
+          <w:bCs/>
+        </w:rPr>
+        <w:t>.</w:t>
+      </w:r>
+      <w:r>
+        <w:rPr>
+          <w:bCs/>
+        </w:rPr>
+        <w:t xml:space="preserve"> On the other hand, Family </w:t>
+      </w:r>
+      <w:proofErr w:type="spellStart"/>
+      <w:r>
+        <w:rPr>
+          <w:bCs/>
+        </w:rPr>
+        <w:t>Oxalbacteriaceae</w:t>
+      </w:r>
+      <w:proofErr w:type="spellEnd"/>
+      <w:r>
+        <w:rPr>
+          <w:bCs/>
+        </w:rPr>
+        <w:t xml:space="preserve"> is relatively less diverse in the selected subset compared to the full dataset, suggesting that diversity in this family plays a smaller role in </w:t>
+      </w:r>
+      <w:proofErr w:type="spellStart"/>
+      <w:r>
+        <w:rPr>
+          <w:bCs/>
+        </w:rPr>
+        <w:t>MeJA</w:t>
+      </w:r>
+      <w:proofErr w:type="spellEnd"/>
+      <w:r>
+        <w:rPr>
+          <w:bCs/>
+        </w:rPr>
+        <w:t xml:space="preserve"> responses.</w:t>
+      </w:r>
+      <w:bookmarkStart w:id="4" w:name="_GoBack"/>
+      <w:bookmarkEnd w:id="4"/>
+    </w:p>
+    <w:p>
+      <w:pPr>
+        <w:rPr>
+          <w:i/>
+        </w:rPr>
+      </w:pPr>
+      <w:r>
+        <w:rPr>
+          <w:i/>
+        </w:rPr>
+        <w:lastRenderedPageBreak/>
+        <w:t xml:space="preserve">Alpha </w:t>
+      </w:r>
+      <w:r>
+        <w:rPr>
+          <w:i/>
+        </w:rPr>
+        <w:t xml:space="preserve">diversity </w:t>
+      </w:r>
+    </w:p>
+    <w:p>
+      <w:r>
+        <w:t>The Shannon diversity index indicated</w:t>
+      </w:r>
+      <w:r>
+        <w:t xml:space="preserve"> a </w:t>
+      </w:r>
+      <w:r>
+        <w:t>c</w:t>
+      </w:r>
+      <w:r>
+        <w:t>lear interaction between plant species and sample type</w:t>
+      </w:r>
+      <w:r>
+        <w:t xml:space="preserve"> (p&lt;0.0003)</w:t>
+      </w:r>
+      <w:r>
+        <w:t>.</w:t>
+      </w:r>
+      <w:r>
+        <w:t xml:space="preserve"> </w:t>
+      </w:r>
+      <w:proofErr w:type="spellStart"/>
+      <w:r>
+        <w:t>A</w:t>
+      </w:r>
+      <w:r>
+        <w:t>.</w:t>
+      </w:r>
+      <w:r>
+        <w:t>T</w:t>
+      </w:r>
+      <w:r>
+        <w:t>haliana</w:t>
+      </w:r>
+      <w:proofErr w:type="spellEnd"/>
+      <w:r>
+        <w:t xml:space="preserve"> had </w:t>
+      </w:r>
+      <w:r>
+        <w:t>higher</w:t>
+      </w:r>
+      <w:r>
+        <w:t xml:space="preserve"> diversity than </w:t>
+      </w:r>
+      <w:proofErr w:type="spellStart"/>
+      <w:r>
+        <w:t>B</w:t>
+      </w:r>
+      <w:r>
+        <w:t>.oleraceae</w:t>
+      </w:r>
+      <w:proofErr w:type="spellEnd"/>
+      <w:r>
+        <w:t xml:space="preserve"> on soil samples</w:t>
+      </w:r>
+      <w:r>
+        <w:t xml:space="preserve">, while </w:t>
+      </w:r>
+      <w:proofErr w:type="spellStart"/>
+      <w:r>
+        <w:t>B.oleraceae</w:t>
+      </w:r>
+      <w:proofErr w:type="spellEnd"/>
+      <w:r>
+        <w:t xml:space="preserve"> </w:t>
+      </w:r>
+      <w:r>
+        <w:t xml:space="preserve">had more diversity than </w:t>
+      </w:r>
+      <w:proofErr w:type="spellStart"/>
+      <w:r>
+        <w:t>A</w:t>
+      </w:r>
+      <w:r>
+        <w:t>.</w:t>
+      </w:r>
+      <w:r>
+        <w:t>T</w:t>
+      </w:r>
+      <w:r>
+        <w:t>haliana</w:t>
+      </w:r>
+      <w:proofErr w:type="spellEnd"/>
+      <w:r>
+        <w:t xml:space="preserve"> on root samples</w:t>
+      </w:r>
+      <w:r>
+        <w:t>.</w:t>
+      </w:r>
+      <w:r>
+        <w:t xml:space="preserve"> The model also indicates a significant stress tr</w:t>
+      </w:r>
+      <w:r>
+        <w:t xml:space="preserve">eatment effect, as medians are </w:t>
+      </w:r>
+      <w:r>
+        <w:t>o</w:t>
+      </w:r>
+      <w:r>
+        <w:t>v</w:t>
+      </w:r>
+      <w:r>
+        <w:t xml:space="preserve">erall lower in controls and </w:t>
+      </w:r>
+      <w:proofErr w:type="spellStart"/>
+      <w:r>
+        <w:t>MeJA</w:t>
+      </w:r>
+      <w:proofErr w:type="spellEnd"/>
+      <w:r>
+        <w:t xml:space="preserve"> 1.0 </w:t>
+      </w:r>
+      <w:proofErr w:type="spellStart"/>
+      <w:r>
+        <w:t>mM</w:t>
+      </w:r>
+      <w:proofErr w:type="spellEnd"/>
+      <w:r>
+        <w:t xml:space="preserve"> applications. This effect is </w:t>
+      </w:r>
+      <w:proofErr w:type="gramStart"/>
+      <w:r>
+        <w:t>more clear</w:t>
+      </w:r>
+      <w:proofErr w:type="gramEnd"/>
+      <w:r>
+        <w:t xml:space="preserve"> </w:t>
+      </w:r>
+      <w:r>
+        <w:t>when</w:t>
+      </w:r>
+      <w:r>
+        <w:t xml:space="preserve"> testing each of the 4 data partitions</w:t>
+      </w:r>
+      <w:r>
+        <w:t xml:space="preserve"> individually</w:t>
+      </w:r>
+      <w:r>
+        <w:t>. In this case, Stress treatments caus</w:t>
+      </w:r>
+      <w:r>
+        <w:t>e</w:t>
+      </w:r>
+      <w:r>
+        <w:t xml:space="preserve"> significant changes </w:t>
+      </w:r>
+      <w:r>
+        <w:t xml:space="preserve">of Shannon </w:t>
+      </w:r>
+      <w:proofErr w:type="spellStart"/>
+      <w:r>
+        <w:t>diversity</w:t>
+      </w:r>
+      <w:r>
+        <w:t>only</w:t>
+      </w:r>
+      <w:proofErr w:type="spellEnd"/>
+      <w:r>
+        <w:t xml:space="preserve"> in the roots of </w:t>
+      </w:r>
+      <w:proofErr w:type="spellStart"/>
+      <w:r>
+        <w:t>B.oleraceae</w:t>
+      </w:r>
+      <w:proofErr w:type="spellEnd"/>
+      <w:r>
+        <w:t xml:space="preserve">, with controls presenting less diversity than </w:t>
+      </w:r>
+      <w:proofErr w:type="spellStart"/>
+      <w:r>
+        <w:t>MeJA</w:t>
+      </w:r>
+      <w:proofErr w:type="spellEnd"/>
+      <w:r>
+        <w:t xml:space="preserve"> 0.1mM and Oral secretion, but similar diversity to </w:t>
+      </w:r>
+      <w:proofErr w:type="spellStart"/>
+      <w:r>
+        <w:t>MeJA</w:t>
+      </w:r>
+      <w:proofErr w:type="spellEnd"/>
+      <w:r>
+        <w:t xml:space="preserve"> 1.0.</w:t>
+      </w:r>
+      <w:r>
+        <w:t xml:space="preserve"> </w:t>
+      </w:r>
+      <w:proofErr w:type="gramStart"/>
+      <w:r>
+        <w:t>table</w:t>
+      </w:r>
+      <w:proofErr w:type="gramEnd"/>
+      <w:r>
+        <w:t xml:space="preserve"> </w:t>
+      </w:r>
+      <w:proofErr w:type="spellStart"/>
+      <w:r>
+        <w:t>alpha_diversity_tests</w:t>
+      </w:r>
+      <w:proofErr w:type="spellEnd"/>
+      <w:r>
+        <w:t xml:space="preserve">  shows details of these Statistical</w:t>
+      </w:r>
+      <w:r>
+        <w:t xml:space="preserve"> tests</w:t>
+      </w:r>
+      <w:r>
+        <w:t>.</w:t>
+      </w:r>
+    </w:p>
+    <w:p>
+      <w:r>
+        <w:t xml:space="preserve"> </w:t>
+      </w:r>
+      <w:r>
+        <w:t xml:space="preserve">When we look only at the ASVs selected by the neutral models, </w:t>
+      </w:r>
+      <w:proofErr w:type="spellStart"/>
+      <w:r>
+        <w:t>MeJA</w:t>
+      </w:r>
+      <w:proofErr w:type="spellEnd"/>
+      <w:r>
+        <w:t xml:space="preserve"> 0.1mM seems to be increasing diversity for both plant species, while the diversity of control samples is also lower for both plant species.</w:t>
+      </w:r>
+    </w:p>
+    <w:p/>
+    <w:p/>
+    <w:p>
+      <w:pPr>
+        <w:rPr>
+          <w:b/>
+        </w:rPr>
+      </w:pPr>
+      <w:r>
+        <w:rPr>
+          <w:b/>
+        </w:rPr>
+        <w:t>Discussion</w:t>
+      </w:r>
+    </w:p>
+    <w:p>
+      <w:pPr>
+        <w:rPr>
+          <w:i/>
+        </w:rPr>
+      </w:pPr>
+      <w:r>
+        <w:rPr>
+          <w:i/>
+        </w:rPr>
+        <w:t xml:space="preserve">A subset of taxa is strongly responsive to the </w:t>
+      </w:r>
+      <w:proofErr w:type="spellStart"/>
+      <w:r>
+        <w:rPr>
+          <w:i/>
+        </w:rPr>
+        <w:t>MeJA</w:t>
+      </w:r>
+      <w:proofErr w:type="spellEnd"/>
+      <w:r>
+        <w:rPr>
+          <w:i/>
+        </w:rPr>
+        <w:t xml:space="preserve"> treatments</w:t>
+      </w:r>
+    </w:p>
+    <w:p>
+      <w:r>
+        <w:t xml:space="preserve">The above-expected subsets are expected to represent ASVs that thrive in a particular environment and are selected (although not necessarily for the benefit of the host; the environment could simply be optimal for a specific pathogen over another). It’s well understood that microbial consortia and </w:t>
       </w:r>
       <w:proofErr w:type="spellStart"/>
       <w:r>
@@ -1054,12 +2897,7 @@
       </w:r>
       <w:proofErr w:type="spellEnd"/>
       <w:r>
-        <w:t xml:space="preserve"> and other metabolic routes are shared by co-evolved microorganism. </w:t>
-      </w:r>
-      <w:bookmarkStart w:id="0" w:name="_GoBack"/>
-      <w:bookmarkEnd w:id="0"/>
-      <w:r>
-        <w:t xml:space="preserve"> </w:t>
+        <w:t xml:space="preserve"> and other metabolic routes are shared by co-evolved microorganism.  </w:t>
       </w:r>
       <w:proofErr w:type="gramStart"/>
       <w:r>
@@ -1099,7 +2937,7 @@
       </w:r>
       <w:proofErr w:type="spellEnd"/>
       <w:r>
-        <w:t xml:space="preserve"> response.</w:t>
+        <w:t xml:space="preserve"> response</w:t>
       </w:r>
     </w:p>
     <w:sectPr>
@@ -1110,6 +2948,86 @@
     </w:sectPr>
   </w:body>
 </w:document>
+</file>
+
+<file path=word/comments.xml><?xml version="1.0" encoding="utf-8"?>
+<w:comments xmlns:wpc="http://schemas.microsoft.com/office/word/2010/wordprocessingCanvas" xmlns:mc="http://schemas.openxmlformats.org/markup-compatibility/2006" xmlns:o="urn:schemas-microsoft-com:office:office" xmlns:r="http://schemas.openxmlformats.org/officeDocument/2006/relationships" xmlns:m="http://schemas.openxmlformats.org/officeDocument/2006/math" xmlns:v="urn:schemas-microsoft-com:vml" xmlns:wp14="http://schemas.microsoft.com/office/word/2010/wordprocessingDrawing" xmlns:wp="http://schemas.openxmlformats.org/drawingml/2006/wordprocessingDrawing" xmlns:w10="urn:schemas-microsoft-com:office:word" xmlns:w="http://schemas.openxmlformats.org/wordprocessingml/2006/main" xmlns:w14="http://schemas.microsoft.com/office/word/2010/wordml" xmlns:wpg="http://schemas.microsoft.com/office/word/2010/wordprocessingGroup" xmlns:wpi="http://schemas.microsoft.com/office/word/2010/wordprocessingInk" xmlns:wne="http://schemas.microsoft.com/office/word/2006/wordml" xmlns:wps="http://schemas.microsoft.com/office/word/2010/wordprocessingShape" mc:Ignorable="w14 wp14">
+  <w:comment w:id="0" w:author="pedro" w:date="2022-02-22T16:30:00Z" w:initials="p">
+    <w:p>
+      <w:pPr>
+        <w:pStyle w:val="CommentText"/>
+      </w:pPr>
+      <w:r>
+        <w:rPr>
+          <w:rStyle w:val="CommentReference"/>
+        </w:rPr>
+        <w:annotationRef/>
+      </w:r>
+      <w:r>
+        <w:t>This might fit better in a box, introduction or discussion</w:t>
+      </w:r>
+    </w:p>
+  </w:comment>
+  <w:comment w:id="1" w:author="pedro" w:date="2022-03-16T12:45:00Z" w:initials="p">
+    <w:p>
+      <w:pPr>
+        <w:pStyle w:val="CommentText"/>
+      </w:pPr>
+      <w:r>
+        <w:rPr>
+          <w:rStyle w:val="CommentReference"/>
+        </w:rPr>
+        <w:annotationRef/>
+      </w:r>
+      <w:r>
+        <w:t>This is very difficult to read, make it can be removed so that we point out the key hotspots directly in the next session</w:t>
+      </w:r>
+    </w:p>
+  </w:comment>
+  <w:comment w:id="2" w:author="pedro" w:date="2022-03-09T14:23:00Z" w:initials="p">
+    <w:p>
+      <w:pPr>
+        <w:pStyle w:val="CommentText"/>
+      </w:pPr>
+      <w:r>
+        <w:rPr>
+          <w:rStyle w:val="CommentReference"/>
+        </w:rPr>
+        <w:annotationRef/>
+      </w:r>
+      <w:r>
+        <w:t>Maybe these taxa are “hotspots” just because they are more diverse overall in the soil?</w:t>
+      </w:r>
+      <w:r>
+        <w:t xml:space="preserve"> Diversity in these taxa in the selected subset could be compared to diversity in these taxa in the full community. Would </w:t>
+      </w:r>
+      <w:proofErr w:type="spellStart"/>
+      <w:r>
+        <w:t>f_commonadacea</w:t>
+      </w:r>
+      <w:proofErr w:type="spellEnd"/>
+      <w:r>
+        <w:t xml:space="preserve"> be the most diverse family in both cases?</w:t>
+      </w:r>
+    </w:p>
+  </w:comment>
+  <w:comment w:id="3" w:author="pedro" w:date="2022-03-16T12:45:00Z" w:initials="p">
+    <w:p>
+      <w:pPr>
+        <w:pStyle w:val="CommentText"/>
+      </w:pPr>
+      <w:r>
+        <w:rPr>
+          <w:rStyle w:val="CommentReference"/>
+        </w:rPr>
+        <w:annotationRef/>
+      </w:r>
+      <w:r>
+        <w:t>Maybe we should show residuals to the fit?</w:t>
+      </w:r>
+    </w:p>
+  </w:comment>
+</w:comments>
 </file>
 
 <file path=word/styles.xml><?xml version="1.0" encoding="utf-8"?>
@@ -1271,7 +3189,7 @@
   <w:style w:type="paragraph" w:default="1" w:styleId="Normal">
     <w:name w:val="Normal"/>
     <w:qFormat/>
-    <w:rsid w:val="00825C65"/>
+    <w:rsid w:val="00120CF9"/>
   </w:style>
   <w:style w:type="character" w:default="1" w:styleId="DefaultParagraphFont">
     <w:name w:val="Default Paragraph Font"/>
@@ -1309,6 +3227,120 @@
     <w:rPr>
       <w:color w:val="0000FF" w:themeColor="hyperlink"/>
       <w:u w:val="single"/>
+    </w:rPr>
+  </w:style>
+  <w:style w:type="paragraph" w:styleId="NormalWeb">
+    <w:name w:val="Normal (Web)"/>
+    <w:basedOn w:val="Normal"/>
+    <w:uiPriority w:val="99"/>
+    <w:semiHidden/>
+    <w:unhideWhenUsed/>
+    <w:rsid w:val="00DA2666"/>
+    <w:pPr>
+      <w:spacing w:before="100" w:beforeAutospacing="1" w:after="100" w:afterAutospacing="1" w:line="240" w:lineRule="auto"/>
+    </w:pPr>
+    <w:rPr>
+      <w:rFonts w:ascii="Times New Roman" w:eastAsia="Times New Roman" w:hAnsi="Times New Roman" w:cs="Times New Roman"/>
+      <w:sz w:val="24"/>
+      <w:szCs w:val="24"/>
+    </w:rPr>
+  </w:style>
+  <w:style w:type="character" w:styleId="CommentReference">
+    <w:name w:val="annotation reference"/>
+    <w:basedOn w:val="DefaultParagraphFont"/>
+    <w:uiPriority w:val="99"/>
+    <w:semiHidden/>
+    <w:unhideWhenUsed/>
+    <w:rsid w:val="00C573B6"/>
+    <w:rPr>
+      <w:sz w:val="16"/>
+      <w:szCs w:val="16"/>
+    </w:rPr>
+  </w:style>
+  <w:style w:type="paragraph" w:styleId="CommentText">
+    <w:name w:val="annotation text"/>
+    <w:basedOn w:val="Normal"/>
+    <w:link w:val="CommentTextChar"/>
+    <w:uiPriority w:val="99"/>
+    <w:semiHidden/>
+    <w:unhideWhenUsed/>
+    <w:rsid w:val="00C573B6"/>
+    <w:pPr>
+      <w:spacing w:line="240" w:lineRule="auto"/>
+    </w:pPr>
+    <w:rPr>
+      <w:sz w:val="20"/>
+      <w:szCs w:val="20"/>
+    </w:rPr>
+  </w:style>
+  <w:style w:type="character" w:customStyle="1" w:styleId="CommentTextChar">
+    <w:name w:val="Comment Text Char"/>
+    <w:basedOn w:val="DefaultParagraphFont"/>
+    <w:link w:val="CommentText"/>
+    <w:uiPriority w:val="99"/>
+    <w:semiHidden/>
+    <w:rsid w:val="00C573B6"/>
+    <w:rPr>
+      <w:sz w:val="20"/>
+      <w:szCs w:val="20"/>
+    </w:rPr>
+  </w:style>
+  <w:style w:type="paragraph" w:styleId="CommentSubject">
+    <w:name w:val="annotation subject"/>
+    <w:basedOn w:val="CommentText"/>
+    <w:next w:val="CommentText"/>
+    <w:link w:val="CommentSubjectChar"/>
+    <w:uiPriority w:val="99"/>
+    <w:semiHidden/>
+    <w:unhideWhenUsed/>
+    <w:rsid w:val="00C573B6"/>
+    <w:rPr>
+      <w:b/>
+      <w:bCs/>
+    </w:rPr>
+  </w:style>
+  <w:style w:type="character" w:customStyle="1" w:styleId="CommentSubjectChar">
+    <w:name w:val="Comment Subject Char"/>
+    <w:basedOn w:val="CommentTextChar"/>
+    <w:link w:val="CommentSubject"/>
+    <w:uiPriority w:val="99"/>
+    <w:semiHidden/>
+    <w:rsid w:val="00C573B6"/>
+    <w:rPr>
+      <w:b/>
+      <w:bCs/>
+      <w:sz w:val="20"/>
+      <w:szCs w:val="20"/>
+    </w:rPr>
+  </w:style>
+  <w:style w:type="paragraph" w:styleId="BalloonText">
+    <w:name w:val="Balloon Text"/>
+    <w:basedOn w:val="Normal"/>
+    <w:link w:val="BalloonTextChar"/>
+    <w:uiPriority w:val="99"/>
+    <w:semiHidden/>
+    <w:unhideWhenUsed/>
+    <w:rsid w:val="00C573B6"/>
+    <w:pPr>
+      <w:spacing w:after="0" w:line="240" w:lineRule="auto"/>
+    </w:pPr>
+    <w:rPr>
+      <w:rFonts w:ascii="Tahoma" w:hAnsi="Tahoma" w:cs="Tahoma"/>
+      <w:sz w:val="16"/>
+      <w:szCs w:val="16"/>
+    </w:rPr>
+  </w:style>
+  <w:style w:type="character" w:customStyle="1" w:styleId="BalloonTextChar">
+    <w:name w:val="Balloon Text Char"/>
+    <w:basedOn w:val="DefaultParagraphFont"/>
+    <w:link w:val="BalloonText"/>
+    <w:uiPriority w:val="99"/>
+    <w:semiHidden/>
+    <w:rsid w:val="00C573B6"/>
+    <w:rPr>
+      <w:rFonts w:ascii="Tahoma" w:hAnsi="Tahoma" w:cs="Tahoma"/>
+      <w:sz w:val="16"/>
+      <w:szCs w:val="16"/>
     </w:rPr>
   </w:style>
 </w:styles>
@@ -1473,7 +3505,7 @@
   <w:style w:type="paragraph" w:default="1" w:styleId="Normal">
     <w:name w:val="Normal"/>
     <w:qFormat/>
-    <w:rsid w:val="00825C65"/>
+    <w:rsid w:val="00120CF9"/>
   </w:style>
   <w:style w:type="character" w:default="1" w:styleId="DefaultParagraphFont">
     <w:name w:val="Default Paragraph Font"/>
@@ -1511,6 +3543,120 @@
     <w:rPr>
       <w:color w:val="0000FF" w:themeColor="hyperlink"/>
       <w:u w:val="single"/>
+    </w:rPr>
+  </w:style>
+  <w:style w:type="paragraph" w:styleId="NormalWeb">
+    <w:name w:val="Normal (Web)"/>
+    <w:basedOn w:val="Normal"/>
+    <w:uiPriority w:val="99"/>
+    <w:semiHidden/>
+    <w:unhideWhenUsed/>
+    <w:rsid w:val="00DA2666"/>
+    <w:pPr>
+      <w:spacing w:before="100" w:beforeAutospacing="1" w:after="100" w:afterAutospacing="1" w:line="240" w:lineRule="auto"/>
+    </w:pPr>
+    <w:rPr>
+      <w:rFonts w:ascii="Times New Roman" w:eastAsia="Times New Roman" w:hAnsi="Times New Roman" w:cs="Times New Roman"/>
+      <w:sz w:val="24"/>
+      <w:szCs w:val="24"/>
+    </w:rPr>
+  </w:style>
+  <w:style w:type="character" w:styleId="CommentReference">
+    <w:name w:val="annotation reference"/>
+    <w:basedOn w:val="DefaultParagraphFont"/>
+    <w:uiPriority w:val="99"/>
+    <w:semiHidden/>
+    <w:unhideWhenUsed/>
+    <w:rsid w:val="00C573B6"/>
+    <w:rPr>
+      <w:sz w:val="16"/>
+      <w:szCs w:val="16"/>
+    </w:rPr>
+  </w:style>
+  <w:style w:type="paragraph" w:styleId="CommentText">
+    <w:name w:val="annotation text"/>
+    <w:basedOn w:val="Normal"/>
+    <w:link w:val="CommentTextChar"/>
+    <w:uiPriority w:val="99"/>
+    <w:semiHidden/>
+    <w:unhideWhenUsed/>
+    <w:rsid w:val="00C573B6"/>
+    <w:pPr>
+      <w:spacing w:line="240" w:lineRule="auto"/>
+    </w:pPr>
+    <w:rPr>
+      <w:sz w:val="20"/>
+      <w:szCs w:val="20"/>
+    </w:rPr>
+  </w:style>
+  <w:style w:type="character" w:customStyle="1" w:styleId="CommentTextChar">
+    <w:name w:val="Comment Text Char"/>
+    <w:basedOn w:val="DefaultParagraphFont"/>
+    <w:link w:val="CommentText"/>
+    <w:uiPriority w:val="99"/>
+    <w:semiHidden/>
+    <w:rsid w:val="00C573B6"/>
+    <w:rPr>
+      <w:sz w:val="20"/>
+      <w:szCs w:val="20"/>
+    </w:rPr>
+  </w:style>
+  <w:style w:type="paragraph" w:styleId="CommentSubject">
+    <w:name w:val="annotation subject"/>
+    <w:basedOn w:val="CommentText"/>
+    <w:next w:val="CommentText"/>
+    <w:link w:val="CommentSubjectChar"/>
+    <w:uiPriority w:val="99"/>
+    <w:semiHidden/>
+    <w:unhideWhenUsed/>
+    <w:rsid w:val="00C573B6"/>
+    <w:rPr>
+      <w:b/>
+      <w:bCs/>
+    </w:rPr>
+  </w:style>
+  <w:style w:type="character" w:customStyle="1" w:styleId="CommentSubjectChar">
+    <w:name w:val="Comment Subject Char"/>
+    <w:basedOn w:val="CommentTextChar"/>
+    <w:link w:val="CommentSubject"/>
+    <w:uiPriority w:val="99"/>
+    <w:semiHidden/>
+    <w:rsid w:val="00C573B6"/>
+    <w:rPr>
+      <w:b/>
+      <w:bCs/>
+      <w:sz w:val="20"/>
+      <w:szCs w:val="20"/>
+    </w:rPr>
+  </w:style>
+  <w:style w:type="paragraph" w:styleId="BalloonText">
+    <w:name w:val="Balloon Text"/>
+    <w:basedOn w:val="Normal"/>
+    <w:link w:val="BalloonTextChar"/>
+    <w:uiPriority w:val="99"/>
+    <w:semiHidden/>
+    <w:unhideWhenUsed/>
+    <w:rsid w:val="00C573B6"/>
+    <w:pPr>
+      <w:spacing w:after="0" w:line="240" w:lineRule="auto"/>
+    </w:pPr>
+    <w:rPr>
+      <w:rFonts w:ascii="Tahoma" w:hAnsi="Tahoma" w:cs="Tahoma"/>
+      <w:sz w:val="16"/>
+      <w:szCs w:val="16"/>
+    </w:rPr>
+  </w:style>
+  <w:style w:type="character" w:customStyle="1" w:styleId="BalloonTextChar">
+    <w:name w:val="Balloon Text Char"/>
+    <w:basedOn w:val="DefaultParagraphFont"/>
+    <w:link w:val="BalloonText"/>
+    <w:uiPriority w:val="99"/>
+    <w:semiHidden/>
+    <w:rsid w:val="00C573B6"/>
+    <w:rPr>
+      <w:rFonts w:ascii="Tahoma" w:hAnsi="Tahoma" w:cs="Tahoma"/>
+      <w:sz w:val="16"/>
+      <w:szCs w:val="16"/>
     </w:rPr>
   </w:style>
 </w:styles>
@@ -2080,7 +4226,7 @@
 </file>
 
 <file path=customXml/itemProps4.xml><?xml version="1.0" encoding="utf-8"?>
-<ds:datastoreItem xmlns:ds="http://schemas.openxmlformats.org/officeDocument/2006/customXml" ds:itemID="{4719C126-889F-4138-BF8D-619394E1222F}">
+<ds:datastoreItem xmlns:ds="http://schemas.openxmlformats.org/officeDocument/2006/customXml" ds:itemID="{FFB61D4F-6888-4DCF-AD71-EC26D8B34239}">
   <ds:schemaRefs>
     <ds:schemaRef ds:uri="http://schemas.openxmlformats.org/officeDocument/2006/bibliography"/>
   </ds:schemaRefs>

</xml_diff>

<commit_message>
update on figure location and mansutricpt
</commit_message>
<xml_diff>
--- a/Docs/Manucript_draft.docx
+++ b/Docs/Manucript_draft.docx
@@ -846,8 +846,6 @@
       <w:r>
         <w:t>data deluge</w:t>
       </w:r>
-      <w:bookmarkStart w:id="0" w:name="_GoBack"/>
-      <w:bookmarkEnd w:id="0"/>
     </w:p>
     <w:p>
       <w:pPr>
@@ -902,13 +900,10 @@
       </w:r>
       <w:proofErr w:type="spellEnd"/>
       <w:r>
-        <w:t>, raw plant biomass values [</w:t>
-      </w:r>
-      <w:r>
-        <w:t>SUP?</w:t>
-      </w:r>
-      <w:r>
-        <w:t>]</w:t>
+        <w:t xml:space="preserve">, raw plant biomass values </w:t>
+      </w:r>
+      <w:r>
+        <w:t>[SUP or MAIN?]</w:t>
       </w:r>
     </w:p>
     <w:p>
@@ -930,6 +925,12 @@
       <w:r>
         <w:t xml:space="preserve"> and variables</w:t>
       </w:r>
+      <w:r>
+        <w:t xml:space="preserve"> </w:t>
+      </w:r>
+      <w:r>
+        <w:t>[SUP or MAIN?]</w:t>
+      </w:r>
     </w:p>
     <w:p>
       <w:pPr>
@@ -939,6 +940,9 @@
           <w:numId w:val="2"/>
         </w:numPr>
       </w:pPr>
+      <w:r>
+        <w:t xml:space="preserve">1 figure, </w:t>
+      </w:r>
       <w:proofErr w:type="spellStart"/>
       <w:r>
         <w:t>qPCR</w:t>
@@ -946,6 +950,9 @@
       <w:proofErr w:type="spellEnd"/>
       <w:r>
         <w:t xml:space="preserve"> plot</w:t>
+      </w:r>
+      <w:r>
+        <w:t xml:space="preserve"> [ SUP]</w:t>
       </w:r>
     </w:p>
     <w:p>
@@ -960,15 +967,6 @@
         <w:t xml:space="preserve">Beta &amp; alpha diversity </w:t>
       </w:r>
       <w:r>
-        <w:t>[</w:t>
-      </w:r>
-      <w:r>
-        <w:t>2 figures,</w:t>
-      </w:r>
-      <w:r>
-        <w:t xml:space="preserve"> 3 SUP tables]</w:t>
-      </w:r>
-      <w:r>
         <w:t>(</w:t>
       </w:r>
       <w:r>
@@ -976,6 +974,72 @@
       </w:r>
       <w:r>
         <w:t>)</w:t>
+      </w:r>
+    </w:p>
+    <w:p>
+      <w:pPr>
+        <w:pStyle w:val="ListParagraph"/>
+        <w:numPr>
+          <w:ilvl w:val="1"/>
+          <w:numId w:val="2"/>
+        </w:numPr>
+      </w:pPr>
+      <w:r>
+        <w:t>1 Figure, rarefaction curve [SUP]</w:t>
+      </w:r>
+    </w:p>
+    <w:p>
+      <w:pPr>
+        <w:pStyle w:val="ListParagraph"/>
+        <w:numPr>
+          <w:ilvl w:val="1"/>
+          <w:numId w:val="2"/>
+        </w:numPr>
+      </w:pPr>
+      <w:r>
+        <w:t>1 Figure, full community beta diversity</w:t>
+      </w:r>
+      <w:r>
+        <w:t xml:space="preserve"> [MAIN]</w:t>
+      </w:r>
+    </w:p>
+    <w:p>
+      <w:pPr>
+        <w:pStyle w:val="ListParagraph"/>
+        <w:numPr>
+          <w:ilvl w:val="2"/>
+          <w:numId w:val="2"/>
+        </w:numPr>
+      </w:pPr>
+      <w:r>
+        <w:t>3 tables, PERMANOVAs and pairwise comparison [3 SUP]</w:t>
+      </w:r>
+    </w:p>
+    <w:p>
+      <w:pPr>
+        <w:pStyle w:val="ListParagraph"/>
+        <w:numPr>
+          <w:ilvl w:val="1"/>
+          <w:numId w:val="2"/>
+        </w:numPr>
+      </w:pPr>
+      <w:r>
+        <w:t>1 figure, full community Shannon diversity</w:t>
+      </w:r>
+      <w:r>
+        <w:t xml:space="preserve"> [MAIN]</w:t>
+      </w:r>
+    </w:p>
+    <w:p>
+      <w:pPr>
+        <w:pStyle w:val="ListParagraph"/>
+        <w:numPr>
+          <w:ilvl w:val="2"/>
+          <w:numId w:val="2"/>
+        </w:numPr>
+      </w:pPr>
+      <w:r>
+        <w:t>2 tables, ANOVA and post-hoc [2 SUP]</w:t>
       </w:r>
     </w:p>
     <w:p>
@@ -1005,26 +1069,27 @@
         </w:numPr>
       </w:pPr>
       <w:r>
+        <w:t xml:space="preserve">1 Figure with 6 </w:t>
+      </w:r>
+      <w:proofErr w:type="spellStart"/>
+      <w:r>
+        <w:t>pannels</w:t>
+      </w:r>
+      <w:proofErr w:type="spellEnd"/>
+      <w:r>
+        <w:t xml:space="preserve">: full rhizosphere ordination + </w:t>
+      </w:r>
+      <w:r>
         <w:t xml:space="preserve">Neutral </w:t>
       </w:r>
       <w:r>
-        <w:t>model fits (</w:t>
-      </w:r>
-      <w:proofErr w:type="spellStart"/>
-      <w:r>
-        <w:t>subseting</w:t>
-      </w:r>
-      <w:proofErr w:type="spellEnd"/>
-      <w:r>
-        <w:t xml:space="preserve"> community and re-</w:t>
-      </w:r>
-      <w:proofErr w:type="spellStart"/>
-      <w:r>
-        <w:t>ploting</w:t>
-      </w:r>
-      <w:proofErr w:type="spellEnd"/>
-      <w:r>
-        <w:t xml:space="preserve"> beta diversity)</w:t>
+        <w:t xml:space="preserve">model fits </w:t>
+      </w:r>
+      <w:r>
+        <w:t>+ above-expected rhizosphere ordination re-plotting</w:t>
+      </w:r>
+      <w:r>
+        <w:t xml:space="preserve"> [MAIN]</w:t>
       </w:r>
     </w:p>
     <w:p>
@@ -1036,7 +1101,31 @@
         </w:numPr>
       </w:pPr>
       <w:r>
-        <w:t>PERMANOVA bootstrapping to Check artifacts</w:t>
+        <w:t>2 tables, PERMANOVA table and pairwise comparisons [2 SUP]</w:t>
+      </w:r>
+    </w:p>
+    <w:p>
+      <w:pPr>
+        <w:pStyle w:val="ListParagraph"/>
+        <w:numPr>
+          <w:ilvl w:val="2"/>
+          <w:numId w:val="2"/>
+        </w:numPr>
+      </w:pPr>
+      <w:r>
+        <w:t xml:space="preserve">1 table, 100 </w:t>
+      </w:r>
+      <w:r>
+        <w:t>PERMANOVA</w:t>
+      </w:r>
+      <w:r>
+        <w:t>s</w:t>
+      </w:r>
+      <w:r>
+        <w:t xml:space="preserve"> bootstrapping to Check artifacts</w:t>
+      </w:r>
+      <w:r>
+        <w:t xml:space="preserve"> [SUP]</w:t>
       </w:r>
     </w:p>
     <w:p>
@@ -1077,6 +1166,29 @@
       <w:pPr>
         <w:pStyle w:val="ListParagraph"/>
         <w:numPr>
+          <w:ilvl w:val="2"/>
+          <w:numId w:val="2"/>
+        </w:numPr>
+      </w:pPr>
+      <w:r>
+        <w:t xml:space="preserve">1 figure with 2 </w:t>
+      </w:r>
+      <w:proofErr w:type="spellStart"/>
+      <w:r>
+        <w:t>pannels</w:t>
+      </w:r>
+      <w:proofErr w:type="spellEnd"/>
+      <w:r>
+        <w:t>, has complex matrix of heat trees</w:t>
+      </w:r>
+      <w:r>
+        <w:t xml:space="preserve"> [MAIN]</w:t>
+      </w:r>
+    </w:p>
+    <w:p>
+      <w:pPr>
+        <w:pStyle w:val="ListParagraph"/>
+        <w:numPr>
           <w:ilvl w:val="1"/>
           <w:numId w:val="2"/>
         </w:numPr>
@@ -1106,6 +1218,94 @@
       <w:proofErr w:type="spellEnd"/>
       <w:r>
         <w:t>)</w:t>
+      </w:r>
+    </w:p>
+    <w:p>
+      <w:pPr>
+        <w:pStyle w:val="ListParagraph"/>
+        <w:numPr>
+          <w:ilvl w:val="2"/>
+          <w:numId w:val="2"/>
+        </w:numPr>
+      </w:pPr>
+      <w:r>
+        <w:t xml:space="preserve">1 </w:t>
+      </w:r>
+      <w:r>
+        <w:t>f</w:t>
+      </w:r>
+      <w:r>
+        <w:t xml:space="preserve">igure with 6 </w:t>
+      </w:r>
+      <w:proofErr w:type="spellStart"/>
+      <w:r>
+        <w:t>pannels</w:t>
+      </w:r>
+      <w:proofErr w:type="spellEnd"/>
+      <w:r>
+        <w:t xml:space="preserve"> (observed, Shannon and </w:t>
+      </w:r>
+      <w:proofErr w:type="spellStart"/>
+      <w:r>
+        <w:t>simpson</w:t>
+      </w:r>
+      <w:proofErr w:type="spellEnd"/>
+      <w:r>
+        <w:t xml:space="preserve"> </w:t>
+      </w:r>
+      <w:r>
+        <w:t xml:space="preserve">diversity </w:t>
+      </w:r>
+      <w:r>
+        <w:t>at Family level for BO and AT) [MAIN]</w:t>
+      </w:r>
+    </w:p>
+    <w:p>
+      <w:pPr>
+        <w:pStyle w:val="ListParagraph"/>
+        <w:numPr>
+          <w:ilvl w:val="2"/>
+          <w:numId w:val="2"/>
+        </w:numPr>
+      </w:pPr>
+      <w:r>
+        <w:t xml:space="preserve">2 figures with 6 </w:t>
+      </w:r>
+      <w:proofErr w:type="spellStart"/>
+      <w:r>
+        <w:t>pannels</w:t>
+      </w:r>
+      <w:proofErr w:type="spellEnd"/>
+      <w:r>
+        <w:t xml:space="preserve"> each </w:t>
+      </w:r>
+      <w:r>
+        <w:t xml:space="preserve">(observed, Shannon and </w:t>
+      </w:r>
+      <w:proofErr w:type="spellStart"/>
+      <w:r>
+        <w:t>simpson</w:t>
+      </w:r>
+      <w:proofErr w:type="spellEnd"/>
+      <w:r>
+        <w:t xml:space="preserve"> </w:t>
+      </w:r>
+      <w:proofErr w:type="spellStart"/>
+      <w:r>
+        <w:t>diversty</w:t>
+      </w:r>
+      <w:proofErr w:type="spellEnd"/>
+      <w:r>
+        <w:t xml:space="preserve"> at Family level for BO and AT) [</w:t>
+      </w:r>
+      <w:r>
+        <w:t xml:space="preserve">2 </w:t>
+      </w:r>
+      <w:r>
+        <w:t>SUP</w:t>
+      </w:r>
+      <w:r>
+        <w:t>]</w:t>
       </w:r>
     </w:p>
     <w:p>
@@ -1117,21 +1317,43 @@
         </w:numPr>
       </w:pPr>
       <w:r>
-        <w:t xml:space="preserve">Differential </w:t>
-      </w:r>
-      <w:proofErr w:type="spellStart"/>
-      <w:r>
-        <w:t>abudance</w:t>
-      </w:r>
-      <w:proofErr w:type="spellEnd"/>
-      <w:r>
-        <w:t xml:space="preserve"> </w:t>
-      </w:r>
-      <w:r>
-        <w:t>[1 fig (SUP?)]</w:t>
-      </w:r>
-      <w:r>
-        <w:t>(keep very short)</w:t>
+        <w:t xml:space="preserve">Random forest </w:t>
+      </w:r>
+      <w:r>
+        <w:t>(</w:t>
+      </w:r>
+      <w:r>
+        <w:t xml:space="preserve">show </w:t>
+      </w:r>
+      <w:r>
+        <w:t>ASVs that matter on prediction</w:t>
+      </w:r>
+      <w:r>
+        <w:t>)</w:t>
+      </w:r>
+    </w:p>
+    <w:p>
+      <w:pPr>
+        <w:pStyle w:val="ListParagraph"/>
+        <w:numPr>
+          <w:ilvl w:val="1"/>
+          <w:numId w:val="2"/>
+        </w:numPr>
+      </w:pPr>
+      <w:r>
+        <w:t>1 Figure with 4 panels, ASV abundance per treatment [MAIN or SUP?]</w:t>
+      </w:r>
+    </w:p>
+    <w:p>
+      <w:pPr>
+        <w:pStyle w:val="ListParagraph"/>
+        <w:numPr>
+          <w:ilvl w:val="1"/>
+          <w:numId w:val="2"/>
+        </w:numPr>
+      </w:pPr>
+      <w:r>
+        <w:t>3 tables: sample size + precision + kappa, confusion matrix, ASV taxonomies [3 SUP]</w:t>
       </w:r>
     </w:p>
     <w:p>
@@ -1143,19 +1365,89 @@
         </w:numPr>
       </w:pPr>
       <w:r>
-        <w:t xml:space="preserve">Random forest </w:t>
-      </w:r>
-      <w:r>
-        <w:t>[1 Fig (SUP?), 1 SUP table ](]</w:t>
-      </w:r>
-      <w:r>
-        <w:t xml:space="preserve">(show </w:t>
-      </w:r>
-      <w:r>
-        <w:t>ASVs that matter on prediction</w:t>
+        <w:t>Network analysis (describe networks, ASVs with importance tags,</w:t>
+      </w:r>
+      <w:r>
+        <w:t xml:space="preserve"> </w:t>
+      </w:r>
+      <w:r>
+        <w:t>Leave module discussion on supplementary</w:t>
+      </w:r>
+      <w:r>
+        <w:t xml:space="preserve"> text</w:t>
       </w:r>
       <w:r>
         <w:t>)</w:t>
+      </w:r>
+    </w:p>
+    <w:p>
+      <w:pPr>
+        <w:pStyle w:val="ListParagraph"/>
+        <w:numPr>
+          <w:ilvl w:val="1"/>
+          <w:numId w:val="2"/>
+        </w:numPr>
+      </w:pPr>
+      <w:r>
+        <w:t xml:space="preserve">1 figure with 4 </w:t>
+      </w:r>
+      <w:r>
+        <w:t>panels</w:t>
+      </w:r>
+      <w:r>
+        <w:t xml:space="preserve"> showing the </w:t>
+      </w:r>
+      <w:r>
+        <w:t>networks</w:t>
+      </w:r>
+      <w:r>
+        <w:t xml:space="preserve"> </w:t>
+      </w:r>
+      <w:r>
+        <w:t>[MAIN or SUP?]</w:t>
+      </w:r>
+    </w:p>
+    <w:p>
+      <w:pPr>
+        <w:pStyle w:val="ListParagraph"/>
+        <w:numPr>
+          <w:ilvl w:val="1"/>
+          <w:numId w:val="2"/>
+        </w:numPr>
+      </w:pPr>
+      <w:r>
+        <w:t>1 table showing differences to 1000 random networks [SUP]</w:t>
+      </w:r>
+    </w:p>
+    <w:p>
+      <w:pPr>
+        <w:pStyle w:val="ListParagraph"/>
+        <w:numPr>
+          <w:ilvl w:val="1"/>
+          <w:numId w:val="2"/>
+        </w:numPr>
+      </w:pPr>
+      <w:r>
+        <w:t>1 figure showing PCA of network metrics [SUP]</w:t>
+      </w:r>
+    </w:p>
+    <w:p>
+      <w:pPr>
+        <w:pStyle w:val="ListParagraph"/>
+        <w:numPr>
+          <w:ilvl w:val="1"/>
+          <w:numId w:val="2"/>
+        </w:numPr>
+      </w:pPr>
+      <w:r>
+        <w:lastRenderedPageBreak/>
+        <w:t xml:space="preserve">1 figure with 4 </w:t>
+      </w:r>
+      <w:r>
+        <w:t>panels</w:t>
+      </w:r>
+      <w:r>
+        <w:t xml:space="preserve"> showing module correlation to metadata [SUP]</w:t>
       </w:r>
     </w:p>
     <w:p>
@@ -1167,13 +1459,45 @@
         </w:numPr>
       </w:pPr>
       <w:r>
-        <w:t>Network analysis (describe networks, ASVs with importance tags (number and families),</w:t>
-      </w:r>
-      <w:r>
-        <w:t xml:space="preserve"> </w:t>
-      </w:r>
-      <w:r>
-        <w:t>Leave module discussion on supplementary)</w:t>
+        <w:t xml:space="preserve">Differential </w:t>
+      </w:r>
+      <w:r>
+        <w:t>abundance</w:t>
+      </w:r>
+      <w:r>
+        <w:t xml:space="preserve"> </w:t>
+      </w:r>
+      <w:r>
+        <w:t xml:space="preserve">(keep </w:t>
+      </w:r>
+      <w:r>
+        <w:rPr>
+          <w:i/>
+        </w:rPr>
+        <w:t>very</w:t>
+      </w:r>
+      <w:r>
+        <w:t xml:space="preserve"> short)</w:t>
+      </w:r>
+    </w:p>
+    <w:p>
+      <w:pPr>
+        <w:pStyle w:val="ListParagraph"/>
+        <w:numPr>
+          <w:ilvl w:val="1"/>
+          <w:numId w:val="2"/>
+        </w:numPr>
+      </w:pPr>
+      <w:r>
+        <w:t xml:space="preserve">1 Fig, bi-plot </w:t>
+      </w:r>
+      <w:proofErr w:type="spellStart"/>
+      <w:r>
+        <w:t>heatmap</w:t>
+      </w:r>
+      <w:proofErr w:type="spellEnd"/>
+      <w:r>
+        <w:t xml:space="preserve"> [SUP or MAIN?]</w:t>
       </w:r>
     </w:p>
     <w:p>
@@ -1184,6 +1508,8 @@
           <w:numId w:val="2"/>
         </w:numPr>
       </w:pPr>
+      <w:bookmarkStart w:id="0" w:name="_GoBack"/>
+      <w:bookmarkEnd w:id="0"/>
       <w:r>
         <w:t xml:space="preserve">Fisher Summary (describe figure, highlight </w:t>
       </w:r>
@@ -1197,21 +1523,268 @@
       </w:r>
     </w:p>
     <w:p>
+      <w:pPr>
+        <w:pStyle w:val="ListParagraph"/>
+        <w:numPr>
+          <w:ilvl w:val="1"/>
+          <w:numId w:val="2"/>
+        </w:numPr>
+      </w:pPr>
+      <w:r>
+        <w:t xml:space="preserve">1 figure with 4 </w:t>
+      </w:r>
+      <w:proofErr w:type="spellStart"/>
+      <w:r>
+        <w:t>pannels</w:t>
+      </w:r>
+      <w:proofErr w:type="spellEnd"/>
+      <w:r>
+        <w:t>, showing fisher results on tree</w:t>
+      </w:r>
+    </w:p>
+    <w:p>
+      <w:pPr>
+        <w:rPr>
+          <w:b/>
+        </w:rPr>
+      </w:pPr>
+      <w:r>
+        <w:rPr>
+          <w:b/>
+        </w:rPr>
+        <w:t>Discussion</w:t>
+      </w:r>
+    </w:p>
+    <w:p>
+      <w:pPr>
+        <w:pStyle w:val="ListParagraph"/>
+        <w:numPr>
+          <w:ilvl w:val="0"/>
+          <w:numId w:val="8"/>
+        </w:numPr>
+      </w:pPr>
+      <w:r>
+        <w:t>Validate Experimental approach</w:t>
+      </w:r>
+    </w:p>
+    <w:p>
+      <w:pPr>
+        <w:pStyle w:val="ListParagraph"/>
+        <w:numPr>
+          <w:ilvl w:val="1"/>
+          <w:numId w:val="8"/>
+        </w:numPr>
+      </w:pPr>
+      <w:proofErr w:type="spellStart"/>
+      <w:r>
+        <w:t>MeJA</w:t>
+      </w:r>
+      <w:proofErr w:type="spellEnd"/>
+      <w:r>
+        <w:t xml:space="preserve"> impacts the microbial community similarly to Oral Secretion, thus </w:t>
+      </w:r>
+      <w:proofErr w:type="spellStart"/>
+      <w:r>
+        <w:t>MeJA</w:t>
+      </w:r>
+      <w:proofErr w:type="spellEnd"/>
+      <w:r>
+        <w:t xml:space="preserve"> can be used in place of real insects</w:t>
+      </w:r>
+    </w:p>
+    <w:p>
+      <w:pPr>
+        <w:pStyle w:val="ListParagraph"/>
+        <w:numPr>
+          <w:ilvl w:val="1"/>
+          <w:numId w:val="8"/>
+        </w:numPr>
+      </w:pPr>
+      <w:r>
+        <w:t>Compare base alpha and beta diversity to other references</w:t>
+      </w:r>
+    </w:p>
+    <w:p>
+      <w:pPr>
+        <w:pStyle w:val="ListParagraph"/>
+        <w:numPr>
+          <w:ilvl w:val="0"/>
+          <w:numId w:val="8"/>
+        </w:numPr>
+      </w:pPr>
+      <w:r>
+        <w:t>Advantages Methodological approach</w:t>
+      </w:r>
+      <w:r>
+        <w:t xml:space="preserve"> </w:t>
+      </w:r>
+    </w:p>
+    <w:p>
+      <w:pPr>
+        <w:pStyle w:val="ListParagraph"/>
+        <w:numPr>
+          <w:ilvl w:val="1"/>
+          <w:numId w:val="8"/>
+        </w:numPr>
+      </w:pPr>
+      <w:r>
+        <w:t xml:space="preserve">the neutral </w:t>
+      </w:r>
+      <w:proofErr w:type="spellStart"/>
+      <w:r>
+        <w:t>spliting</w:t>
+      </w:r>
+      <w:proofErr w:type="spellEnd"/>
+      <w:r>
+        <w:t>-and-joining can help see subtle treatment effects ;</w:t>
+      </w:r>
+    </w:p>
+    <w:p>
+      <w:pPr>
+        <w:pStyle w:val="ListParagraph"/>
+        <w:numPr>
+          <w:ilvl w:val="1"/>
+          <w:numId w:val="8"/>
+        </w:numPr>
+      </w:pPr>
+      <w:r>
+        <w:t xml:space="preserve">the neutral tree can help locate a diversity hotspot (mention </w:t>
+      </w:r>
+      <w:proofErr w:type="spellStart"/>
+      <w:r>
+        <w:t>rhizobiales</w:t>
+      </w:r>
+      <w:proofErr w:type="spellEnd"/>
+      <w:r>
+        <w:t xml:space="preserve"> but limit discussion)</w:t>
+      </w:r>
+    </w:p>
+    <w:p>
+      <w:pPr>
+        <w:pStyle w:val="ListParagraph"/>
+        <w:numPr>
+          <w:ilvl w:val="1"/>
+          <w:numId w:val="8"/>
+        </w:numPr>
+      </w:pPr>
+      <w:r>
+        <w:t>the fisher test in a heat tree helps summarizing findings (approach to data deluge)</w:t>
+      </w:r>
+    </w:p>
+    <w:p>
+      <w:pPr>
+        <w:pStyle w:val="ListParagraph"/>
+        <w:numPr>
+          <w:ilvl w:val="1"/>
+          <w:numId w:val="8"/>
+        </w:numPr>
+      </w:pPr>
+      <w:r>
+        <w:t xml:space="preserve">show that </w:t>
+      </w:r>
+      <w:proofErr w:type="spellStart"/>
+      <w:r>
+        <w:t>comamonadaceae</w:t>
+      </w:r>
+      <w:proofErr w:type="spellEnd"/>
+      <w:r>
+        <w:t xml:space="preserve"> was highlighted independently in both </w:t>
+      </w:r>
+      <w:proofErr w:type="spellStart"/>
+      <w:r>
+        <w:t>approaches</w:t>
+      </w:r>
+      <w:proofErr w:type="spellEnd"/>
+    </w:p>
+    <w:p>
+      <w:pPr>
+        <w:pStyle w:val="ListParagraph"/>
+        <w:numPr>
+          <w:ilvl w:val="0"/>
+          <w:numId w:val="8"/>
+        </w:numPr>
+      </w:pPr>
       <w:proofErr w:type="spellStart"/>
       <w:r>
         <w:t>Comamonadaceae</w:t>
       </w:r>
       <w:proofErr w:type="spellEnd"/>
-      <w:r>
-        <w:t xml:space="preserve"> details (show diversity and </w:t>
-      </w:r>
-      <w:proofErr w:type="spellStart"/>
-      <w:r>
-        <w:t>abudance</w:t>
-      </w:r>
-      <w:proofErr w:type="spellEnd"/>
-      <w:r>
-        <w:t xml:space="preserve"> over treatments)</w:t>
+    </w:p>
+    <w:p>
+      <w:pPr>
+        <w:pStyle w:val="ListParagraph"/>
+        <w:numPr>
+          <w:ilvl w:val="1"/>
+          <w:numId w:val="8"/>
+        </w:numPr>
+      </w:pPr>
+      <w:r>
+        <w:t>Show how common they are on the roots</w:t>
+      </w:r>
+    </w:p>
+    <w:p>
+      <w:pPr>
+        <w:pStyle w:val="ListParagraph"/>
+        <w:numPr>
+          <w:ilvl w:val="1"/>
+          <w:numId w:val="8"/>
+        </w:numPr>
+      </w:pPr>
+      <w:r>
+        <w:t xml:space="preserve">Show how </w:t>
+      </w:r>
+      <w:r>
+        <w:t xml:space="preserve">common </w:t>
+      </w:r>
+      <w:r>
+        <w:t>they are in the insect gut</w:t>
+      </w:r>
+    </w:p>
+    <w:p>
+      <w:pPr>
+        <w:pStyle w:val="ListParagraph"/>
+        <w:numPr>
+          <w:ilvl w:val="1"/>
+          <w:numId w:val="8"/>
+        </w:numPr>
+      </w:pPr>
+      <w:r>
+        <w:t xml:space="preserve">Fit them in the </w:t>
+      </w:r>
+      <w:proofErr w:type="spellStart"/>
+      <w:r>
+        <w:t>holobiont</w:t>
+      </w:r>
+      <w:proofErr w:type="spellEnd"/>
+      <w:r>
+        <w:t xml:space="preserve"> </w:t>
+      </w:r>
+      <w:proofErr w:type="spellStart"/>
+      <w:r>
+        <w:t>aproach</w:t>
+      </w:r>
+      <w:proofErr w:type="spellEnd"/>
+    </w:p>
+    <w:p>
+      <w:r>
+        <w:t xml:space="preserve">CONCLUSION: </w:t>
+      </w:r>
+    </w:p>
+    <w:p>
+      <w:pPr>
+        <w:pStyle w:val="ListParagraph"/>
+        <w:numPr>
+          <w:ilvl w:val="1"/>
+          <w:numId w:val="8"/>
+        </w:numPr>
+      </w:pPr>
+      <w:proofErr w:type="spellStart"/>
+      <w:r>
+        <w:t>Comamonadaceae</w:t>
+      </w:r>
+      <w:proofErr w:type="spellEnd"/>
+      <w:r>
+        <w:t xml:space="preserve"> are important in insect-plant interactions</w:t>
       </w:r>
     </w:p>
     <w:p>
@@ -1224,264 +1797,12 @@
         <w:rPr>
           <w:b/>
         </w:rPr>
-        <w:t>Discussion</w:t>
-      </w:r>
-    </w:p>
-    <w:p>
-      <w:pPr>
-        <w:rPr>
-          <w:b/>
-        </w:rPr>
-      </w:pPr>
-      <w:r>
-        <w:rPr>
-          <w:b/>
-        </w:rPr>
-        <w:t xml:space="preserve">MAIN GOAL: VALIDADE THE EXPERIMENTAL APROACH! - </w:t>
-      </w:r>
-      <w:proofErr w:type="spellStart"/>
-      <w:r>
-        <w:rPr>
-          <w:b/>
-        </w:rPr>
-        <w:t>MeJA</w:t>
-      </w:r>
-      <w:proofErr w:type="spellEnd"/>
-      <w:r>
-        <w:rPr>
-          <w:b/>
-        </w:rPr>
-        <w:t xml:space="preserve"> impacts the microbial community similarly to Oral Secretion, thus </w:t>
-      </w:r>
-      <w:proofErr w:type="spellStart"/>
-      <w:r>
-        <w:rPr>
-          <w:b/>
-        </w:rPr>
-        <w:t>MeJA</w:t>
-      </w:r>
-      <w:proofErr w:type="spellEnd"/>
-      <w:r>
-        <w:rPr>
-          <w:b/>
-        </w:rPr>
-        <w:t xml:space="preserve"> can be used in place of real insects</w:t>
-      </w:r>
-    </w:p>
-    <w:p>
-      <w:pPr>
-        <w:rPr>
-          <w:b/>
-        </w:rPr>
-      </w:pPr>
-      <w:r>
-        <w:rPr>
-          <w:b/>
-        </w:rPr>
-        <w:t xml:space="preserve">Advantages Methodological approach:  </w:t>
-      </w:r>
-    </w:p>
-    <w:p>
-      <w:pPr>
-        <w:ind w:firstLine="720"/>
-        <w:rPr>
-          <w:b/>
-        </w:rPr>
-      </w:pPr>
-      <w:r>
-        <w:rPr>
-          <w:b/>
-        </w:rPr>
-        <w:t xml:space="preserve">1) </w:t>
-      </w:r>
-      <w:proofErr w:type="gramStart"/>
-      <w:r>
-        <w:rPr>
-          <w:b/>
-        </w:rPr>
-        <w:t>the</w:t>
-      </w:r>
-      <w:proofErr w:type="gramEnd"/>
-      <w:r>
-        <w:rPr>
-          <w:b/>
-        </w:rPr>
-        <w:t xml:space="preserve"> neutral </w:t>
-      </w:r>
-      <w:proofErr w:type="spellStart"/>
-      <w:r>
-        <w:rPr>
-          <w:b/>
-        </w:rPr>
-        <w:t>spliting</w:t>
-      </w:r>
-      <w:proofErr w:type="spellEnd"/>
-      <w:r>
-        <w:rPr>
-          <w:b/>
-        </w:rPr>
-        <w:t>-and-joining can help see subtle treatment effects ;</w:t>
-      </w:r>
-    </w:p>
-    <w:p>
-      <w:pPr>
-        <w:ind w:firstLine="720"/>
-        <w:rPr>
-          <w:b/>
-        </w:rPr>
-      </w:pPr>
-      <w:r>
-        <w:rPr>
-          <w:b/>
-        </w:rPr>
-        <w:t xml:space="preserve">2) </w:t>
-      </w:r>
-      <w:proofErr w:type="gramStart"/>
-      <w:r>
-        <w:rPr>
-          <w:b/>
-        </w:rPr>
-        <w:t>the</w:t>
-      </w:r>
-      <w:proofErr w:type="gramEnd"/>
-      <w:r>
-        <w:rPr>
-          <w:b/>
-        </w:rPr>
-        <w:t xml:space="preserve"> neutral tree can help locate a diversity hotspot (mention </w:t>
-      </w:r>
-      <w:proofErr w:type="spellStart"/>
-      <w:r>
-        <w:rPr>
-          <w:b/>
-        </w:rPr>
-        <w:t>rhizobiales</w:t>
-      </w:r>
-      <w:proofErr w:type="spellEnd"/>
-      <w:r>
-        <w:rPr>
-          <w:b/>
-        </w:rPr>
-        <w:t xml:space="preserve"> but limit discussion)</w:t>
-      </w:r>
-    </w:p>
-    <w:p>
-      <w:pPr>
-        <w:ind w:firstLine="720"/>
-        <w:rPr>
-          <w:b/>
-        </w:rPr>
-      </w:pPr>
-      <w:r>
-        <w:rPr>
-          <w:b/>
-        </w:rPr>
-        <w:t xml:space="preserve">2) </w:t>
-      </w:r>
-      <w:proofErr w:type="gramStart"/>
-      <w:r>
-        <w:rPr>
-          <w:b/>
-        </w:rPr>
-        <w:t>the</w:t>
-      </w:r>
-      <w:proofErr w:type="gramEnd"/>
-      <w:r>
-        <w:rPr>
-          <w:b/>
-        </w:rPr>
-        <w:t xml:space="preserve"> fisher test in a heat tree helps summarizing findings (approach to data deluge)</w:t>
-      </w:r>
-    </w:p>
-    <w:p>
-      <w:pPr>
-        <w:rPr>
-          <w:b/>
-        </w:rPr>
-      </w:pPr>
-      <w:r>
-        <w:rPr>
-          <w:b/>
-        </w:rPr>
-        <w:t xml:space="preserve">SECONDARY GOAL: HIGHLIGHT MAIN TAXA - </w:t>
-      </w:r>
-      <w:r>
-        <w:rPr>
-          <w:b/>
-        </w:rPr>
-        <w:t xml:space="preserve">Family </w:t>
-      </w:r>
-      <w:proofErr w:type="spellStart"/>
-      <w:r>
-        <w:rPr>
-          <w:b/>
-        </w:rPr>
-        <w:t>C</w:t>
-      </w:r>
-      <w:r>
-        <w:rPr>
-          <w:b/>
-        </w:rPr>
-        <w:t>om</w:t>
-      </w:r>
-      <w:r>
-        <w:rPr>
-          <w:b/>
-        </w:rPr>
-        <w:t>a</w:t>
-      </w:r>
-      <w:r>
-        <w:rPr>
-          <w:b/>
-        </w:rPr>
-        <w:t>monadaceae</w:t>
-      </w:r>
-      <w:proofErr w:type="spellEnd"/>
-      <w:r>
-        <w:rPr>
-          <w:b/>
-        </w:rPr>
-        <w:t xml:space="preserve"> are relevant to this experimental system</w:t>
-      </w:r>
-    </w:p>
-    <w:p>
-      <w:pPr>
-        <w:rPr>
-          <w:b/>
-        </w:rPr>
-      </w:pPr>
-      <w:r>
-        <w:rPr>
-          <w:b/>
-        </w:rPr>
+        <w:br w:type="page"/>
+      </w:r>
+    </w:p>
+    <w:p>
+      <w:r>
         <w:lastRenderedPageBreak/>
-        <w:t xml:space="preserve">CONCLUSION: </w:t>
-      </w:r>
-      <w:proofErr w:type="spellStart"/>
-      <w:r>
-        <w:rPr>
-          <w:b/>
-        </w:rPr>
-        <w:t>Comamonadaceae</w:t>
-      </w:r>
-      <w:proofErr w:type="spellEnd"/>
-      <w:r>
-        <w:rPr>
-          <w:b/>
-        </w:rPr>
-        <w:t xml:space="preserve"> are important in insect-plant interactions</w:t>
-      </w:r>
-    </w:p>
-    <w:p>
-      <w:pPr>
-        <w:rPr>
-          <w:b/>
-        </w:rPr>
-      </w:pPr>
-    </w:p>
-    <w:p/>
-    <w:p>
-      <w:r>
         <w:t>Glossary and abbreviations</w:t>
       </w:r>
     </w:p>
@@ -1533,19 +1854,7 @@
       </w:r>
       <w:proofErr w:type="spellEnd"/>
       <w:r>
-        <w:t xml:space="preserve"> </w:t>
-      </w:r>
-      <w:r>
-        <w:t>1</w:t>
-      </w:r>
-      <w:r>
-        <w:t>.0</w:t>
-      </w:r>
-      <w:r>
-        <w:t>mM</w:t>
-      </w:r>
-      <w:r>
-        <w:t xml:space="preserve"> </w:t>
+        <w:t xml:space="preserve"> 1.0mM </w:t>
       </w:r>
     </w:p>
     <w:p>
@@ -1673,10 +1982,6 @@
     <w:p>
       <w:pPr>
         <w:pStyle w:val="ListParagraph"/>
-        <w:numPr>
-          <w:ilvl w:val="0"/>
-          <w:numId w:val="6"/>
-        </w:numPr>
       </w:pPr>
     </w:p>
     <w:p>
@@ -18791,6 +19096,119 @@
     </w:lvl>
   </w:abstractNum>
   <w:abstractNum w:abstractNumId="4">
+    <w:nsid w:val="4F677A06"/>
+    <w:multiLevelType w:val="hybridMultilevel"/>
+    <w:tmpl w:val="A132A932"/>
+    <w:lvl w:ilvl="0" w:tplc="04090001">
+      <w:start w:val="1"/>
+      <w:numFmt w:val="bullet"/>
+      <w:lvlText w:val=""/>
+      <w:lvlJc w:val="left"/>
+      <w:pPr>
+        <w:ind w:left="720" w:hanging="360"/>
+      </w:pPr>
+      <w:rPr>
+        <w:rFonts w:ascii="Symbol" w:hAnsi="Symbol" w:hint="default"/>
+      </w:rPr>
+    </w:lvl>
+    <w:lvl w:ilvl="1" w:tplc="04090003">
+      <w:start w:val="1"/>
+      <w:numFmt w:val="bullet"/>
+      <w:lvlText w:val="o"/>
+      <w:lvlJc w:val="left"/>
+      <w:pPr>
+        <w:ind w:left="1440" w:hanging="360"/>
+      </w:pPr>
+      <w:rPr>
+        <w:rFonts w:ascii="Courier New" w:hAnsi="Courier New" w:cs="Courier New" w:hint="default"/>
+      </w:rPr>
+    </w:lvl>
+    <w:lvl w:ilvl="2" w:tplc="04090005" w:tentative="1">
+      <w:start w:val="1"/>
+      <w:numFmt w:val="bullet"/>
+      <w:lvlText w:val=""/>
+      <w:lvlJc w:val="left"/>
+      <w:pPr>
+        <w:ind w:left="2160" w:hanging="360"/>
+      </w:pPr>
+      <w:rPr>
+        <w:rFonts w:ascii="Wingdings" w:hAnsi="Wingdings" w:hint="default"/>
+      </w:rPr>
+    </w:lvl>
+    <w:lvl w:ilvl="3" w:tplc="04090001" w:tentative="1">
+      <w:start w:val="1"/>
+      <w:numFmt w:val="bullet"/>
+      <w:lvlText w:val=""/>
+      <w:lvlJc w:val="left"/>
+      <w:pPr>
+        <w:ind w:left="2880" w:hanging="360"/>
+      </w:pPr>
+      <w:rPr>
+        <w:rFonts w:ascii="Symbol" w:hAnsi="Symbol" w:hint="default"/>
+      </w:rPr>
+    </w:lvl>
+    <w:lvl w:ilvl="4" w:tplc="04090003" w:tentative="1">
+      <w:start w:val="1"/>
+      <w:numFmt w:val="bullet"/>
+      <w:lvlText w:val="o"/>
+      <w:lvlJc w:val="left"/>
+      <w:pPr>
+        <w:ind w:left="3600" w:hanging="360"/>
+      </w:pPr>
+      <w:rPr>
+        <w:rFonts w:ascii="Courier New" w:hAnsi="Courier New" w:cs="Courier New" w:hint="default"/>
+      </w:rPr>
+    </w:lvl>
+    <w:lvl w:ilvl="5" w:tplc="04090005" w:tentative="1">
+      <w:start w:val="1"/>
+      <w:numFmt w:val="bullet"/>
+      <w:lvlText w:val=""/>
+      <w:lvlJc w:val="left"/>
+      <w:pPr>
+        <w:ind w:left="4320" w:hanging="360"/>
+      </w:pPr>
+      <w:rPr>
+        <w:rFonts w:ascii="Wingdings" w:hAnsi="Wingdings" w:hint="default"/>
+      </w:rPr>
+    </w:lvl>
+    <w:lvl w:ilvl="6" w:tplc="04090001" w:tentative="1">
+      <w:start w:val="1"/>
+      <w:numFmt w:val="bullet"/>
+      <w:lvlText w:val=""/>
+      <w:lvlJc w:val="left"/>
+      <w:pPr>
+        <w:ind w:left="5040" w:hanging="360"/>
+      </w:pPr>
+      <w:rPr>
+        <w:rFonts w:ascii="Symbol" w:hAnsi="Symbol" w:hint="default"/>
+      </w:rPr>
+    </w:lvl>
+    <w:lvl w:ilvl="7" w:tplc="04090003" w:tentative="1">
+      <w:start w:val="1"/>
+      <w:numFmt w:val="bullet"/>
+      <w:lvlText w:val="o"/>
+      <w:lvlJc w:val="left"/>
+      <w:pPr>
+        <w:ind w:left="5760" w:hanging="360"/>
+      </w:pPr>
+      <w:rPr>
+        <w:rFonts w:ascii="Courier New" w:hAnsi="Courier New" w:cs="Courier New" w:hint="default"/>
+      </w:rPr>
+    </w:lvl>
+    <w:lvl w:ilvl="8" w:tplc="04090005" w:tentative="1">
+      <w:start w:val="1"/>
+      <w:numFmt w:val="bullet"/>
+      <w:lvlText w:val=""/>
+      <w:lvlJc w:val="left"/>
+      <w:pPr>
+        <w:ind w:left="6480" w:hanging="360"/>
+      </w:pPr>
+      <w:rPr>
+        <w:rFonts w:ascii="Wingdings" w:hAnsi="Wingdings" w:hint="default"/>
+      </w:rPr>
+    </w:lvl>
+  </w:abstractNum>
+  <w:abstractNum w:abstractNumId="5">
     <w:nsid w:val="61AF5354"/>
     <w:multiLevelType w:val="hybridMultilevel"/>
     <w:tmpl w:val="56F0C392"/>
@@ -18902,7 +19320,7 @@
       </w:rPr>
     </w:lvl>
   </w:abstractNum>
-  <w:abstractNum w:abstractNumId="5">
+  <w:abstractNum w:abstractNumId="6">
     <w:nsid w:val="6CBD67E0"/>
     <w:multiLevelType w:val="hybridMultilevel"/>
     <w:tmpl w:val="89A85E44"/>
@@ -19015,7 +19433,7 @@
       </w:rPr>
     </w:lvl>
   </w:abstractNum>
-  <w:abstractNum w:abstractNumId="6">
+  <w:abstractNum w:abstractNumId="7">
     <w:nsid w:val="7EBC3C5E"/>
     <w:multiLevelType w:val="hybridMultilevel"/>
     <w:tmpl w:val="488CA978"/>
@@ -19129,13 +19547,13 @@
     </w:lvl>
   </w:abstractNum>
   <w:num w:numId="1">
-    <w:abstractNumId w:val="4"/>
+    <w:abstractNumId w:val="5"/>
   </w:num>
   <w:num w:numId="2">
-    <w:abstractNumId w:val="6"/>
+    <w:abstractNumId w:val="7"/>
   </w:num>
   <w:num w:numId="3">
-    <w:abstractNumId w:val="5"/>
+    <w:abstractNumId w:val="6"/>
   </w:num>
   <w:num w:numId="4">
     <w:abstractNumId w:val="3"/>
@@ -19148,6 +19566,9 @@
   </w:num>
   <w:num w:numId="7">
     <w:abstractNumId w:val="1"/>
+  </w:num>
+  <w:num w:numId="8">
+    <w:abstractNumId w:val="4"/>
   </w:num>
 </w:numbering>
 </file>
@@ -20364,6 +20785,26 @@
 </file>
 
 <file path=customXml/item1.xml><?xml version="1.0" encoding="utf-8"?>
+<?mso-contentType ?>
+<FormTemplates xmlns="http://schemas.microsoft.com/sharepoint/v3/contenttype/forms">
+  <Display>DocumentLibraryForm</Display>
+  <Edit>DocumentLibraryForm</Edit>
+  <New>DocumentLibraryForm</New>
+</FormTemplates>
+</file>
+
+<file path=customXml/item2.xml><?xml version="1.0" encoding="utf-8"?>
+<p:properties xmlns:p="http://schemas.microsoft.com/office/2006/metadata/properties" xmlns:xsi="http://www.w3.org/2001/XMLSchema-instance" xmlns:pc="http://schemas.microsoft.com/office/infopath/2007/PartnerControls">
+  <documentManagement>
+    <TaxCatchAll xmlns="814e9f69-708b-42d1-b772-2ece2c1b39da" xsi:nil="true"/>
+    <lcf76f155ced4ddcb4097134ff3c332f xmlns="c547a812-ac17-4a6a-8bd9-a75acfa31021">
+      <Terms xmlns="http://schemas.microsoft.com/office/infopath/2007/PartnerControls"/>
+    </lcf76f155ced4ddcb4097134ff3c332f>
+  </documentManagement>
+</p:properties>
+</file>
+
+<file path=customXml/item3.xml><?xml version="1.0" encoding="utf-8"?>
 <ct:contentTypeSchema xmlns:ct="http://schemas.microsoft.com/office/2006/metadata/contentType" xmlns:ma="http://schemas.microsoft.com/office/2006/metadata/properties/metaAttributes" ct:_="" ma:_="" ma:contentTypeName="Document" ma:contentTypeID="0x0101000E412483FFC35649B797435CD3F0398D" ma:contentTypeVersion="16" ma:contentTypeDescription="Create a new document." ma:contentTypeScope="" ma:versionID="d1ef06f25ed612914346073c669f3d57">
   <xsd:schema xmlns:xsd="http://www.w3.org/2001/XMLSchema" xmlns:xs="http://www.w3.org/2001/XMLSchema" xmlns:p="http://schemas.microsoft.com/office/2006/metadata/properties" xmlns:ns2="c547a812-ac17-4a6a-8bd9-a75acfa31021" xmlns:ns3="814e9f69-708b-42d1-b772-2ece2c1b39da" targetNamespace="http://schemas.microsoft.com/office/2006/metadata/properties" ma:root="true" ma:fieldsID="8df51d0651151a8208a9da934d0771e3" ns2:_="" ns3:_="">
     <xsd:import namespace="c547a812-ac17-4a6a-8bd9-a75acfa31021"/>
@@ -20606,31 +21047,30 @@
 </ct:contentTypeSchema>
 </file>
 
-<file path=customXml/item2.xml><?xml version="1.0" encoding="utf-8"?>
-<p:properties xmlns:p="http://schemas.microsoft.com/office/2006/metadata/properties" xmlns:xsi="http://www.w3.org/2001/XMLSchema-instance" xmlns:pc="http://schemas.microsoft.com/office/infopath/2007/PartnerControls">
-  <documentManagement>
-    <TaxCatchAll xmlns="814e9f69-708b-42d1-b772-2ece2c1b39da" xsi:nil="true"/>
-    <lcf76f155ced4ddcb4097134ff3c332f xmlns="c547a812-ac17-4a6a-8bd9-a75acfa31021">
-      <Terms xmlns="http://schemas.microsoft.com/office/infopath/2007/PartnerControls"/>
-    </lcf76f155ced4ddcb4097134ff3c332f>
-  </documentManagement>
-</p:properties>
-</file>
-
-<file path=customXml/item3.xml><?xml version="1.0" encoding="utf-8"?>
-<?mso-contentType ?>
-<FormTemplates xmlns="http://schemas.microsoft.com/sharepoint/v3/contenttype/forms">
-  <Display>DocumentLibraryForm</Display>
-  <Edit>DocumentLibraryForm</Edit>
-  <New>DocumentLibraryForm</New>
-</FormTemplates>
-</file>
-
 <file path=customXml/item4.xml><?xml version="1.0" encoding="utf-8"?>
 <b:Sources xmlns:b="http://schemas.openxmlformats.org/officeDocument/2006/bibliography" xmlns="http://schemas.openxmlformats.org/officeDocument/2006/bibliography" SelectedStyle="\APA.XSL" StyleName="APA"/>
 </file>
 
 <file path=customXml/itemProps1.xml><?xml version="1.0" encoding="utf-8"?>
+<ds:datastoreItem xmlns:ds="http://schemas.openxmlformats.org/officeDocument/2006/customXml" ds:itemID="{064F4EF5-1528-42AC-9543-EE60740E6D01}">
+  <ds:schemaRefs>
+    <ds:schemaRef ds:uri="http://schemas.microsoft.com/sharepoint/v3/contenttype/forms"/>
+  </ds:schemaRefs>
+</ds:datastoreItem>
+</file>
+
+<file path=customXml/itemProps2.xml><?xml version="1.0" encoding="utf-8"?>
+<ds:datastoreItem xmlns:ds="http://schemas.openxmlformats.org/officeDocument/2006/customXml" ds:itemID="{1E4BA3DF-A940-4A5A-B083-5E89573742F1}">
+  <ds:schemaRefs>
+    <ds:schemaRef ds:uri="http://schemas.microsoft.com/office/2006/metadata/properties"/>
+    <ds:schemaRef ds:uri="http://schemas.microsoft.com/office/infopath/2007/PartnerControls"/>
+    <ds:schemaRef ds:uri="814e9f69-708b-42d1-b772-2ece2c1b39da"/>
+    <ds:schemaRef ds:uri="c547a812-ac17-4a6a-8bd9-a75acfa31021"/>
+  </ds:schemaRefs>
+</ds:datastoreItem>
+</file>
+
+<file path=customXml/itemProps3.xml><?xml version="1.0" encoding="utf-8"?>
 <ds:datastoreItem xmlns:ds="http://schemas.openxmlformats.org/officeDocument/2006/customXml" ds:itemID="{8733213C-04EE-4996-B1E0-9FA035B1D5D9}">
   <ds:schemaRefs>
     <ds:schemaRef ds:uri="http://schemas.microsoft.com/office/2006/metadata/contentType"/>
@@ -20649,27 +21089,8 @@
 </ds:datastoreItem>
 </file>
 
-<file path=customXml/itemProps2.xml><?xml version="1.0" encoding="utf-8"?>
-<ds:datastoreItem xmlns:ds="http://schemas.openxmlformats.org/officeDocument/2006/customXml" ds:itemID="{1E4BA3DF-A940-4A5A-B083-5E89573742F1}">
-  <ds:schemaRefs>
-    <ds:schemaRef ds:uri="http://schemas.microsoft.com/office/2006/metadata/properties"/>
-    <ds:schemaRef ds:uri="http://schemas.microsoft.com/office/infopath/2007/PartnerControls"/>
-    <ds:schemaRef ds:uri="814e9f69-708b-42d1-b772-2ece2c1b39da"/>
-    <ds:schemaRef ds:uri="c547a812-ac17-4a6a-8bd9-a75acfa31021"/>
-  </ds:schemaRefs>
-</ds:datastoreItem>
-</file>
-
-<file path=customXml/itemProps3.xml><?xml version="1.0" encoding="utf-8"?>
-<ds:datastoreItem xmlns:ds="http://schemas.openxmlformats.org/officeDocument/2006/customXml" ds:itemID="{064F4EF5-1528-42AC-9543-EE60740E6D01}">
-  <ds:schemaRefs>
-    <ds:schemaRef ds:uri="http://schemas.microsoft.com/sharepoint/v3/contenttype/forms"/>
-  </ds:schemaRefs>
-</ds:datastoreItem>
-</file>
-
 <file path=customXml/itemProps4.xml><?xml version="1.0" encoding="utf-8"?>
-<ds:datastoreItem xmlns:ds="http://schemas.openxmlformats.org/officeDocument/2006/customXml" ds:itemID="{31DC0E86-15D5-479A-99D8-4A5B5EE09152}">
+<ds:datastoreItem xmlns:ds="http://schemas.openxmlformats.org/officeDocument/2006/customXml" ds:itemID="{872A71BF-2327-4520-B35A-B08459327A41}">
   <ds:schemaRefs>
     <ds:schemaRef ds:uri="http://schemas.openxmlformats.org/officeDocument/2006/bibliography"/>
   </ds:schemaRefs>

</xml_diff>

<commit_message>
svg files exported from code
</commit_message>
<xml_diff>
--- a/Docs/Manucript_draft.docx
+++ b/Docs/Manucript_draft.docx
@@ -1508,8 +1508,6 @@
           <w:numId w:val="2"/>
         </w:numPr>
       </w:pPr>
-      <w:bookmarkStart w:id="0" w:name="_GoBack"/>
-      <w:bookmarkEnd w:id="0"/>
       <w:r>
         <w:t xml:space="preserve">Fisher Summary (describe figure, highlight </w:t>
       </w:r>
@@ -1557,6 +1555,33 @@
     </w:p>
     <w:p>
       <w:pPr>
+        <w:rPr>
+          <w:i/>
+        </w:rPr>
+      </w:pPr>
+      <w:r>
+        <w:rPr>
+          <w:i/>
+        </w:rPr>
+        <w:t xml:space="preserve">Methyl </w:t>
+      </w:r>
+      <w:proofErr w:type="spellStart"/>
+      <w:r>
+        <w:rPr>
+          <w:i/>
+        </w:rPr>
+        <w:t>Jasmonate</w:t>
+      </w:r>
+      <w:proofErr w:type="spellEnd"/>
+      <w:r>
+        <w:rPr>
+          <w:i/>
+        </w:rPr>
+        <w:t xml:space="preserve"> triggers plant defense</w:t>
+      </w:r>
+    </w:p>
+    <w:p>
+      <w:pPr>
         <w:pStyle w:val="ListParagraph"/>
         <w:numPr>
           <w:ilvl w:val="0"/>
@@ -1606,6 +1631,41 @@
     </w:p>
     <w:p>
       <w:pPr>
+        <w:rPr>
+          <w:i/>
+        </w:rPr>
+      </w:pPr>
+      <w:r>
+        <w:rPr>
+          <w:i/>
+        </w:rPr>
+        <w:t xml:space="preserve">Stress treatments were subtle on the structure of the full community but clear on the taxa </w:t>
+      </w:r>
+      <w:proofErr w:type="spellStart"/>
+      <w:r>
+        <w:rPr>
+          <w:i/>
+        </w:rPr>
+        <w:t>occuring</w:t>
+      </w:r>
+      <w:proofErr w:type="spellEnd"/>
+      <w:r>
+        <w:rPr>
+          <w:i/>
+        </w:rPr>
+        <w:t xml:space="preserve"> above </w:t>
+      </w:r>
+      <w:proofErr w:type="spellStart"/>
+      <w:r>
+        <w:rPr>
+          <w:i/>
+        </w:rPr>
+        <w:t>neutraility</w:t>
+      </w:r>
+      <w:proofErr w:type="spellEnd"/>
+    </w:p>
+    <w:p>
+      <w:pPr>
         <w:pStyle w:val="ListParagraph"/>
         <w:numPr>
           <w:ilvl w:val="0"/>
@@ -1661,6 +1721,19 @@
     </w:p>
     <w:p>
       <w:pPr>
+        <w:rPr>
+          <w:i/>
+        </w:rPr>
+      </w:pPr>
+      <w:r>
+        <w:rPr>
+          <w:i/>
+        </w:rPr>
+        <w:t>“Fishing” with Fisher: 1 out of 1.111 taxa highlighted by 3 different methods</w:t>
+      </w:r>
+    </w:p>
+    <w:p>
+      <w:pPr>
         <w:pStyle w:val="ListParagraph"/>
         <w:numPr>
           <w:ilvl w:val="1"/>
@@ -1668,7 +1741,10 @@
         </w:numPr>
       </w:pPr>
       <w:r>
-        <w:t>the fisher test in a heat tree helps summarizing findings (approach to data deluge)</w:t>
+        <w:t>Show how the excess of information</w:t>
+      </w:r>
+      <w:r>
+        <w:t xml:space="preserve"> complicates analysis</w:t>
       </w:r>
     </w:p>
     <w:p>
@@ -1680,35 +1756,8 @@
         </w:numPr>
       </w:pPr>
       <w:r>
-        <w:t xml:space="preserve">show that </w:t>
-      </w:r>
-      <w:proofErr w:type="spellStart"/>
-      <w:r>
-        <w:t>comamonadaceae</w:t>
-      </w:r>
-      <w:proofErr w:type="spellEnd"/>
-      <w:r>
-        <w:t xml:space="preserve"> was highlighted independently in both </w:t>
-      </w:r>
-      <w:proofErr w:type="spellStart"/>
-      <w:r>
-        <w:t>approaches</w:t>
-      </w:r>
-      <w:proofErr w:type="spellEnd"/>
-    </w:p>
-    <w:p>
-      <w:pPr>
-        <w:pStyle w:val="ListParagraph"/>
-        <w:numPr>
-          <w:ilvl w:val="0"/>
-          <w:numId w:val="8"/>
-        </w:numPr>
-      </w:pPr>
-      <w:proofErr w:type="spellStart"/>
-      <w:r>
-        <w:t>Comamonadaceae</w:t>
-      </w:r>
-      <w:proofErr w:type="spellEnd"/>
+        <w:t>Show that after using several methods we still have a complex dataset</w:t>
+      </w:r>
     </w:p>
     <w:p>
       <w:pPr>
@@ -1719,7 +1768,80 @@
         </w:numPr>
       </w:pPr>
       <w:r>
-        <w:t>Show how common they are on the roots</w:t>
+        <w:t>the fisher test in a heat tree helps summarizing findings (approach to data deluge)</w:t>
+      </w:r>
+    </w:p>
+    <w:p>
+      <w:pPr>
+        <w:pStyle w:val="ListParagraph"/>
+        <w:ind w:left="1440"/>
+      </w:pPr>
+    </w:p>
+    <w:p>
+      <w:pPr>
+        <w:rPr>
+          <w:bCs/>
+          <w:i/>
+          <w:iCs/>
+        </w:rPr>
+      </w:pPr>
+      <w:r>
+        <w:rPr>
+          <w:bCs/>
+          <w:i/>
+          <w:iCs/>
+        </w:rPr>
+        <w:t xml:space="preserve">Family </w:t>
+      </w:r>
+      <w:proofErr w:type="spellStart"/>
+      <w:r>
+        <w:rPr>
+          <w:bCs/>
+          <w:i/>
+          <w:iCs/>
+        </w:rPr>
+        <w:t>C</w:t>
+      </w:r>
+      <w:r>
+        <w:rPr>
+          <w:bCs/>
+          <w:i/>
+          <w:iCs/>
+        </w:rPr>
+        <w:t>ommonadaceae</w:t>
+      </w:r>
+      <w:proofErr w:type="spellEnd"/>
+      <w:r>
+        <w:rPr>
+          <w:bCs/>
+          <w:i/>
+          <w:iCs/>
+        </w:rPr>
+        <w:t xml:space="preserve"> </w:t>
+      </w:r>
+      <w:r>
+        <w:rPr>
+          <w:bCs/>
+          <w:i/>
+          <w:iCs/>
+        </w:rPr>
+        <w:t>was</w:t>
+      </w:r>
+      <w:r>
+        <w:rPr>
+          <w:bCs/>
+          <w:i/>
+          <w:iCs/>
+        </w:rPr>
+        <w:t xml:space="preserve"> relevant across treatments, plant species, sampl</w:t>
+      </w:r>
+      <w:r>
+        <w:rPr>
+          <w:bCs/>
+          <w:i/>
+          <w:iCs/>
+        </w:rPr>
+        <w:t>e types, and analysis methods</w:t>
       </w:r>
     </w:p>
     <w:p>
@@ -1731,13 +1853,15 @@
         </w:numPr>
       </w:pPr>
       <w:r>
-        <w:t xml:space="preserve">Show how </w:t>
-      </w:r>
-      <w:r>
-        <w:t xml:space="preserve">common </w:t>
-      </w:r>
-      <w:r>
-        <w:t>they are in the insect gut</w:t>
+        <w:t xml:space="preserve">show that </w:t>
+      </w:r>
+      <w:proofErr w:type="spellStart"/>
+      <w:r>
+        <w:t>comamonadaceae</w:t>
+      </w:r>
+      <w:proofErr w:type="spellEnd"/>
+      <w:r>
+        <w:t xml:space="preserve"> was highlighted independently in both approaches</w:t>
       </w:r>
     </w:p>
     <w:p>
@@ -1749,25 +1873,7 @@
         </w:numPr>
       </w:pPr>
       <w:r>
-        <w:t xml:space="preserve">Fit them in the </w:t>
-      </w:r>
-      <w:proofErr w:type="spellStart"/>
-      <w:r>
-        <w:t>holobiont</w:t>
-      </w:r>
-      <w:proofErr w:type="spellEnd"/>
-      <w:r>
-        <w:t xml:space="preserve"> </w:t>
-      </w:r>
-      <w:proofErr w:type="spellStart"/>
-      <w:r>
-        <w:t>aproach</w:t>
-      </w:r>
-      <w:proofErr w:type="spellEnd"/>
-    </w:p>
-    <w:p>
-      <w:r>
-        <w:t xml:space="preserve">CONCLUSION: </w:t>
+        <w:t>Show how common they are on the roots</w:t>
       </w:r>
     </w:p>
     <w:p>
@@ -1778,6 +1884,63 @@
           <w:numId w:val="8"/>
         </w:numPr>
       </w:pPr>
+      <w:r>
+        <w:t xml:space="preserve">Show how </w:t>
+      </w:r>
+      <w:r>
+        <w:t xml:space="preserve">common </w:t>
+      </w:r>
+      <w:r>
+        <w:t>they are in the insect gut</w:t>
+      </w:r>
+    </w:p>
+    <w:p>
+      <w:pPr>
+        <w:pStyle w:val="ListParagraph"/>
+        <w:numPr>
+          <w:ilvl w:val="1"/>
+          <w:numId w:val="8"/>
+        </w:numPr>
+      </w:pPr>
+      <w:r>
+        <w:t xml:space="preserve">Fit them in the </w:t>
+      </w:r>
+      <w:proofErr w:type="spellStart"/>
+      <w:r>
+        <w:t>holobiont</w:t>
+      </w:r>
+      <w:proofErr w:type="spellEnd"/>
+      <w:r>
+        <w:t xml:space="preserve"> </w:t>
+      </w:r>
+      <w:r>
+        <w:t>approach</w:t>
+      </w:r>
+      <w:r>
+        <w:t xml:space="preserve"> (insects do more than giving a ride to </w:t>
+      </w:r>
+      <w:proofErr w:type="spellStart"/>
+      <w:r>
+        <w:t>Bac</w:t>
+      </w:r>
+      <w:proofErr w:type="spellEnd"/>
+      <w:r>
+        <w:t>)</w:t>
+      </w:r>
+    </w:p>
+    <w:p>
+      <w:r>
+        <w:t xml:space="preserve">CONCLUSION: </w:t>
+      </w:r>
+    </w:p>
+    <w:p>
+      <w:pPr>
+        <w:pStyle w:val="ListParagraph"/>
+        <w:numPr>
+          <w:ilvl w:val="1"/>
+          <w:numId w:val="8"/>
+        </w:numPr>
+      </w:pPr>
       <w:proofErr w:type="spellStart"/>
       <w:r>
         <w:t>Comamonadaceae</w:t>
@@ -1899,12 +2062,20 @@
           <w:i/>
         </w:rPr>
       </w:pPr>
+      <w:proofErr w:type="spellStart"/>
+      <w:r>
+        <w:rPr>
+          <w:i/>
+        </w:rPr>
+        <w:t>A.</w:t>
+      </w:r>
       <w:r>
         <w:rPr>
           <w:i/>
         </w:rPr>
         <w:t>thaliana</w:t>
       </w:r>
+      <w:proofErr w:type="spellEnd"/>
     </w:p>
     <w:p>
       <w:pPr>
@@ -1918,6 +2089,12 @@
         </w:rPr>
       </w:pPr>
       <w:proofErr w:type="spellStart"/>
+      <w:r>
+        <w:rPr>
+          <w:i/>
+        </w:rPr>
+        <w:t>B.</w:t>
+      </w:r>
       <w:r>
         <w:rPr>
           <w:i/>
@@ -2267,7 +2444,7 @@
           <w:i/>
         </w:rPr>
       </w:pPr>
-      <w:commentRangeStart w:id="1"/>
+      <w:commentRangeStart w:id="0"/>
       <w:r>
         <w:t xml:space="preserve">Brassica </w:t>
       </w:r>
@@ -2303,12 +2480,12 @@
       <w:r>
         <w:t xml:space="preserve"> thaliana col-0 </w:t>
       </w:r>
-      <w:commentRangeEnd w:id="1"/>
+      <w:commentRangeEnd w:id="0"/>
       <w:r>
         <w:rPr>
           <w:rStyle w:val="CommentReference"/>
         </w:rPr>
-        <w:commentReference w:id="1"/>
+        <w:commentReference w:id="0"/>
       </w:r>
       <w:r>
         <w:t>seeds</w:t>
@@ -3420,10 +3597,223 @@
       <w:r>
         <w:t>hen compared to controls (</w:t>
       </w:r>
+      <w:commentRangeStart w:id="1"/>
+      <w:proofErr w:type="spellStart"/>
+      <w:r>
+        <w:t>figure_plant_phenotype</w:t>
+      </w:r>
+      <w:commentRangeEnd w:id="1"/>
+      <w:proofErr w:type="spellEnd"/>
+      <w:r>
+        <w:rPr>
+          <w:rStyle w:val="CommentReference"/>
+        </w:rPr>
+        <w:commentReference w:id="1"/>
+      </w:r>
+      <w:r>
+        <w:t>)</w:t>
+      </w:r>
+      <w:r>
+        <w:t>, and necrotic spots could be observed in the surface of leaves after the first</w:t>
+      </w:r>
+      <w:r>
+        <w:t xml:space="preserve"> 1.0mM</w:t>
+      </w:r>
+      <w:r>
+        <w:t xml:space="preserve"> </w:t>
+      </w:r>
+      <w:proofErr w:type="spellStart"/>
+      <w:r>
+        <w:t>MeJA</w:t>
+      </w:r>
+      <w:proofErr w:type="spellEnd"/>
+      <w:r>
+        <w:t xml:space="preserve"> </w:t>
+      </w:r>
+      <w:r>
+        <w:t xml:space="preserve">dipping </w:t>
+      </w:r>
+      <w:r>
+        <w:t>event</w:t>
+      </w:r>
+      <w:r>
+        <w:t xml:space="preserve"> </w:t>
+      </w:r>
+      <w:r>
+        <w:t>(</w:t>
+      </w:r>
+      <w:proofErr w:type="spellStart"/>
+      <w:r>
+        <w:t>figure_plant_pictures</w:t>
+      </w:r>
+      <w:proofErr w:type="spellEnd"/>
+      <w:r>
+        <w:t>)</w:t>
+      </w:r>
+      <w:r>
+        <w:t xml:space="preserve">. These lesions were </w:t>
+      </w:r>
+      <w:proofErr w:type="gramStart"/>
+      <w:r>
+        <w:t>more clear</w:t>
+      </w:r>
+      <w:proofErr w:type="gramEnd"/>
+      <w:r>
+        <w:t xml:space="preserve"> in </w:t>
+      </w:r>
+      <w:r>
+        <w:rPr>
+          <w:i/>
+        </w:rPr>
+        <w:t xml:space="preserve">B. </w:t>
+      </w:r>
+      <w:proofErr w:type="spellStart"/>
+      <w:r>
+        <w:rPr>
+          <w:i/>
+        </w:rPr>
+        <w:t>oleraceae</w:t>
+      </w:r>
+      <w:proofErr w:type="spellEnd"/>
+      <w:r>
+        <w:t xml:space="preserve"> than in </w:t>
+      </w:r>
+      <w:r>
+        <w:rPr>
+          <w:i/>
+        </w:rPr>
+        <w:t>A. thaliana</w:t>
+      </w:r>
+      <w:r>
+        <w:t xml:space="preserve">. Interestingly, such lesions only occurred after the first dipping with 1.0 </w:t>
+      </w:r>
+      <w:proofErr w:type="spellStart"/>
+      <w:r>
+        <w:t>mM</w:t>
+      </w:r>
+      <w:proofErr w:type="spellEnd"/>
+      <w:r>
+        <w:t xml:space="preserve"> </w:t>
+      </w:r>
+      <w:proofErr w:type="spellStart"/>
+      <w:r>
+        <w:t>MeJA</w:t>
+      </w:r>
+      <w:proofErr w:type="spellEnd"/>
+      <w:r>
+        <w:t xml:space="preserve">: subsequent </w:t>
+      </w:r>
+      <w:proofErr w:type="spellStart"/>
+      <w:r>
+        <w:t>dippings</w:t>
+      </w:r>
+      <w:proofErr w:type="spellEnd"/>
+      <w:r>
+        <w:t xml:space="preserve"> </w:t>
+      </w:r>
+      <w:r>
+        <w:t xml:space="preserve">with 1.0 </w:t>
+      </w:r>
+      <w:proofErr w:type="spellStart"/>
+      <w:r>
+        <w:t>mM</w:t>
+      </w:r>
+      <w:proofErr w:type="spellEnd"/>
+      <w:r>
+        <w:t xml:space="preserve"> </w:t>
+      </w:r>
+      <w:proofErr w:type="spellStart"/>
+      <w:r>
+        <w:t>Meja</w:t>
+      </w:r>
+      <w:proofErr w:type="spellEnd"/>
+      <w:r>
+        <w:t xml:space="preserve"> did not cause further lesions. When exposing </w:t>
+      </w:r>
+      <w:proofErr w:type="spellStart"/>
+      <w:r>
+        <w:rPr>
+          <w:i/>
+        </w:rPr>
+        <w:t>B.oleraceae</w:t>
+      </w:r>
+      <w:proofErr w:type="spellEnd"/>
+      <w:r>
+        <w:t xml:space="preserve"> </w:t>
+      </w:r>
+      <w:r>
+        <w:t xml:space="preserve">to intermediate </w:t>
+      </w:r>
+      <w:proofErr w:type="spellStart"/>
+      <w:r>
+        <w:t>MeJA</w:t>
+      </w:r>
+      <w:proofErr w:type="spellEnd"/>
+      <w:r>
+        <w:t xml:space="preserve"> concentrations in another experiment</w:t>
+      </w:r>
+      <w:r>
+        <w:t xml:space="preserve"> (data not shown)</w:t>
+      </w:r>
+      <w:r>
+        <w:t xml:space="preserve">, we </w:t>
+      </w:r>
+      <w:r>
+        <w:t>observed</w:t>
+      </w:r>
+      <w:r>
+        <w:t xml:space="preserve"> that a 0.5mM </w:t>
+      </w:r>
+      <w:proofErr w:type="spellStart"/>
+      <w:r>
+        <w:t>MeJA</w:t>
+      </w:r>
+      <w:proofErr w:type="spellEnd"/>
+      <w:r>
+        <w:t xml:space="preserve"> application did not cause these necrotic spots, but prevented their appearance on a subsequent </w:t>
+      </w:r>
+      <w:proofErr w:type="spellStart"/>
+      <w:r>
+        <w:t>dippings</w:t>
+      </w:r>
+      <w:proofErr w:type="spellEnd"/>
+      <w:r>
+        <w:t xml:space="preserve"> of 1.0mM </w:t>
+      </w:r>
+      <w:proofErr w:type="spellStart"/>
+      <w:r>
+        <w:t>MeJA</w:t>
+      </w:r>
+      <w:proofErr w:type="spellEnd"/>
+      <w:r>
+        <w:t xml:space="preserve">. </w:t>
+      </w:r>
       <w:commentRangeStart w:id="2"/>
-      <w:proofErr w:type="spellStart"/>
-      <w:r>
-        <w:t>figure_plant_phenotype</w:t>
+      <w:r>
+        <w:t xml:space="preserve">Finally, </w:t>
+      </w:r>
+      <w:proofErr w:type="spellStart"/>
+      <w:r>
+        <w:rPr>
+          <w:i/>
+        </w:rPr>
+        <w:t>B.oleraceae</w:t>
+      </w:r>
+      <w:proofErr w:type="spellEnd"/>
+      <w:r>
+        <w:t xml:space="preserve"> leaves surface had a noticeable higher amount of wax when exposed to higher </w:t>
+      </w:r>
+      <w:proofErr w:type="spellStart"/>
+      <w:r>
+        <w:t>cocnentrations</w:t>
+      </w:r>
+      <w:proofErr w:type="spellEnd"/>
+      <w:r>
+        <w:t xml:space="preserve"> of </w:t>
+      </w:r>
+      <w:proofErr w:type="spellStart"/>
+      <w:r>
+        <w:t>MeJA</w:t>
       </w:r>
       <w:commentRangeEnd w:id="2"/>
       <w:proofErr w:type="spellEnd"/>
@@ -3434,16 +3824,300 @@
         <w:commentReference w:id="2"/>
       </w:r>
       <w:r>
+        <w:t xml:space="preserve"> </w:t>
+      </w:r>
+      <w:r>
+        <w:t xml:space="preserve"> </w:t>
+      </w:r>
+    </w:p>
+    <w:p>
+      <w:proofErr w:type="gramStart"/>
+      <w:r>
+        <w:t>qPCR</w:t>
+      </w:r>
+      <w:proofErr w:type="gramEnd"/>
+      <w:r>
+        <w:t xml:space="preserve"> Expression of the plant genes MYC2 and LOX2, respectively located </w:t>
+      </w:r>
+      <w:commentRangeStart w:id="3"/>
+      <w:r>
+        <w:t>upstream and downstream</w:t>
+      </w:r>
+      <w:commentRangeEnd w:id="3"/>
+      <w:r>
+        <w:rPr>
+          <w:rStyle w:val="CommentReference"/>
+        </w:rPr>
+        <w:commentReference w:id="3"/>
+      </w:r>
+      <w:r>
+        <w:t xml:space="preserve"> of</w:t>
+      </w:r>
+      <w:r>
+        <w:t xml:space="preserve"> the</w:t>
+      </w:r>
+      <w:r>
+        <w:t xml:space="preserve"> JA-</w:t>
+      </w:r>
+      <w:r>
+        <w:t>biosynthesis</w:t>
+      </w:r>
+      <w:r>
+        <w:t xml:space="preserve"> </w:t>
+      </w:r>
+      <w:r>
+        <w:t>pathway</w:t>
+      </w:r>
+      <w:r>
+        <w:t xml:space="preserve"> (?),  is reported on </w:t>
+      </w:r>
+      <w:proofErr w:type="spellStart"/>
+      <w:r>
+        <w:t>figure_qPCR</w:t>
+      </w:r>
+      <w:proofErr w:type="spellEnd"/>
+      <w:r>
+        <w:t xml:space="preserve">. Although treatments have high variance, </w:t>
+      </w:r>
+      <w:proofErr w:type="spellStart"/>
+      <w:r>
+        <w:t>MeJA</w:t>
+      </w:r>
+      <w:proofErr w:type="spellEnd"/>
+      <w:r>
+        <w:t xml:space="preserve"> 1.0 </w:t>
+      </w:r>
+      <w:proofErr w:type="spellStart"/>
+      <w:r>
+        <w:t>mM</w:t>
+      </w:r>
+      <w:proofErr w:type="spellEnd"/>
+      <w:r>
+        <w:t xml:space="preserve"> could clearly increase the expression of both genes in </w:t>
+      </w:r>
+      <w:r>
+        <w:rPr>
+          <w:i/>
+        </w:rPr>
+        <w:t>A. thaliana</w:t>
+      </w:r>
+      <w:r>
+        <w:t xml:space="preserve">. For </w:t>
+      </w:r>
+      <w:r>
+        <w:rPr>
+          <w:i/>
+        </w:rPr>
+        <w:t xml:space="preserve">B. </w:t>
+      </w:r>
+      <w:proofErr w:type="spellStart"/>
+      <w:r>
+        <w:rPr>
+          <w:i/>
+        </w:rPr>
+        <w:t>oleraceae</w:t>
+      </w:r>
+      <w:proofErr w:type="spellEnd"/>
+      <w:r>
+        <w:t>, MYC2 expression was identical cross treatments, but LOX2 expression was slightly lower in control compared to any of the other treatments</w:t>
+      </w:r>
+      <w:r>
+        <w:t>.</w:t>
+      </w:r>
+      <w:r>
+        <w:t xml:space="preserve"> </w:t>
+      </w:r>
+    </w:p>
+    <w:p>
+      <w:pPr>
+        <w:rPr>
+          <w:i/>
+        </w:rPr>
+      </w:pPr>
+      <w:r>
+        <w:rPr>
+          <w:i/>
+        </w:rPr>
+        <w:t xml:space="preserve">Beta </w:t>
+      </w:r>
+      <w:r>
+        <w:rPr>
+          <w:i/>
+        </w:rPr>
+        <w:t>diversity for the whole community</w:t>
+      </w:r>
+      <w:r>
+        <w:rPr>
+          <w:i/>
+        </w:rPr>
+        <w:t xml:space="preserve"> shows limited treatment effect</w:t>
+      </w:r>
+    </w:p>
+    <w:p>
+      <w:r>
+        <w:t>As expected, the factors sample types (root and soil) and plant species (</w:t>
+      </w:r>
+      <w:r>
+        <w:rPr>
+          <w:i/>
+        </w:rPr>
+        <w:t xml:space="preserve">B. </w:t>
+      </w:r>
+      <w:proofErr w:type="spellStart"/>
+      <w:r>
+        <w:rPr>
+          <w:i/>
+        </w:rPr>
+        <w:t>oleraceae</w:t>
+      </w:r>
+      <w:proofErr w:type="spellEnd"/>
+      <w:r>
+        <w:t xml:space="preserve"> an </w:t>
+      </w:r>
+      <w:r>
+        <w:rPr>
+          <w:i/>
+        </w:rPr>
+        <w:t>A</w:t>
+      </w:r>
+      <w:r>
+        <w:rPr>
+          <w:i/>
+        </w:rPr>
+        <w:t>.</w:t>
+      </w:r>
+      <w:r>
+        <w:rPr>
+          <w:i/>
+        </w:rPr>
+        <w:t xml:space="preserve"> thaliana</w:t>
+      </w:r>
+      <w:r>
         <w:t>)</w:t>
       </w:r>
       <w:r>
-        <w:t>, and necrotic spots could be observed in the surface of leaves after the first</w:t>
-      </w:r>
-      <w:r>
-        <w:t xml:space="preserve"> 1.0mM</w:t>
-      </w:r>
-      <w:r>
-        <w:t xml:space="preserve"> </w:t>
+        <w:t>, explain most of the variance in the dataset</w:t>
+      </w:r>
+      <w:r>
+        <w:t>, with R²</w:t>
+      </w:r>
+      <w:r>
+        <w:t xml:space="preserve"> of 0.16 and 0.10, respectively</w:t>
+      </w:r>
+      <w:r>
+        <w:t xml:space="preserve"> (</w:t>
+      </w:r>
+      <w:proofErr w:type="spellStart"/>
+      <w:r>
+        <w:t>SUP_</w:t>
+      </w:r>
+      <w:r>
+        <w:t>Permanova_table_a</w:t>
+      </w:r>
+      <w:proofErr w:type="spellEnd"/>
+      <w:r>
+        <w:t>)</w:t>
+      </w:r>
+      <w:r>
+        <w:t>.</w:t>
+      </w:r>
+      <w:r>
+        <w:t xml:space="preserve"> </w:t>
+      </w:r>
+      <w:r>
+        <w:t>These factors clearly</w:t>
+      </w:r>
+      <w:r>
+        <w:t xml:space="preserve"> </w:t>
+      </w:r>
+      <w:r>
+        <w:t>separated</w:t>
+      </w:r>
+      <w:r>
+        <w:t xml:space="preserve"> the samples on the ordination space (</w:t>
+      </w:r>
+      <w:proofErr w:type="spellStart"/>
+      <w:r>
+        <w:t>Figure_Beta_diversity_all_samples</w:t>
+      </w:r>
+      <w:proofErr w:type="spellEnd"/>
+      <w:r>
+        <w:t>)</w:t>
+      </w:r>
+      <w:r>
+        <w:t xml:space="preserve">. The effects of </w:t>
+      </w:r>
+      <w:r>
+        <w:t>stress</w:t>
+      </w:r>
+      <w:r>
+        <w:t xml:space="preserve"> treatment are dependent on the plant species,</w:t>
+      </w:r>
+      <w:r>
+        <w:t xml:space="preserve"> as noted in significant interactions</w:t>
+      </w:r>
+      <w:r>
+        <w:t>,</w:t>
+      </w:r>
+      <w:r>
+        <w:t xml:space="preserve"> </w:t>
+      </w:r>
+      <w:r>
+        <w:t xml:space="preserve">but </w:t>
+      </w:r>
+      <w:r>
+        <w:t xml:space="preserve">explain </w:t>
+      </w:r>
+      <w:r>
+        <w:t>little</w:t>
+      </w:r>
+      <w:r>
+        <w:t xml:space="preserve"> variance</w:t>
+      </w:r>
+      <w:r>
+        <w:t xml:space="preserve"> (F = 1.841, R² = 0.04, p = 0.001)</w:t>
+      </w:r>
+      <w:r>
+        <w:t>.</w:t>
+      </w:r>
+      <w:r>
+        <w:t xml:space="preserve"> When </w:t>
+      </w:r>
+      <w:proofErr w:type="spellStart"/>
+      <w:r>
+        <w:t>analysed</w:t>
+      </w:r>
+      <w:proofErr w:type="spellEnd"/>
+      <w:r>
+        <w:t xml:space="preserve"> in separate, we find significant effects of stress treatment in </w:t>
+      </w:r>
+      <w:proofErr w:type="spellStart"/>
+      <w:r>
+        <w:t>endophtic</w:t>
+      </w:r>
+      <w:proofErr w:type="spellEnd"/>
+      <w:r>
+        <w:t xml:space="preserve"> communities of both plant species and in the rhizosphere of A. thaliana (</w:t>
+      </w:r>
+      <w:proofErr w:type="spellStart"/>
+      <w:r>
+        <w:t>SUP_Permanova_table_b</w:t>
+      </w:r>
+      <w:proofErr w:type="spellEnd"/>
+      <w:r>
+        <w:t xml:space="preserve">). </w:t>
+      </w:r>
+      <w:r>
+        <w:t xml:space="preserve"> </w:t>
+      </w:r>
+      <w:r>
+        <w:t>A</w:t>
+      </w:r>
+      <w:r>
+        <w:t>fter FDR correction</w:t>
+      </w:r>
+      <w:r>
+        <w:t xml:space="preserve">, the only significant pairwise difference is between both </w:t>
       </w:r>
       <w:proofErr w:type="spellStart"/>
       <w:r>
@@ -3451,38 +4125,175 @@
       </w:r>
       <w:proofErr w:type="spellEnd"/>
       <w:r>
-        <w:t xml:space="preserve"> </w:t>
-      </w:r>
-      <w:r>
-        <w:t xml:space="preserve">dipping </w:t>
-      </w:r>
-      <w:r>
-        <w:t>event</w:t>
-      </w:r>
-      <w:r>
-        <w:t xml:space="preserve"> </w:t>
-      </w:r>
+        <w:t xml:space="preserve"> concentrations on the endosphere of A. thaliana.</w:t>
+      </w:r>
+      <w:r>
+        <w:t xml:space="preserve"> </w:t>
+      </w:r>
+      <w:proofErr w:type="gramStart"/>
       <w:r>
         <w:t>(</w:t>
       </w:r>
       <w:proofErr w:type="spellStart"/>
       <w:r>
-        <w:t>figure_plant_pictures</w:t>
+        <w:t>SUP_</w:t>
+      </w:r>
+      <w:r>
+        <w:t>Pairwise_permanova_table</w:t>
       </w:r>
       <w:proofErr w:type="spellEnd"/>
       <w:r>
         <w:t>)</w:t>
       </w:r>
       <w:r>
-        <w:t xml:space="preserve">. These lesions were </w:t>
-      </w:r>
-      <w:proofErr w:type="gramStart"/>
-      <w:r>
-        <w:t>more clear</w:t>
+        <w:t>.</w:t>
       </w:r>
       <w:proofErr w:type="gramEnd"/>
-      <w:r>
-        <w:t xml:space="preserve"> in </w:t>
+    </w:p>
+    <w:p>
+      <w:r>
+        <w:rPr>
+          <w:i/>
+        </w:rPr>
+        <w:t xml:space="preserve">Sloan’s Neutral models indicated taxa that separate treatments in </w:t>
+      </w:r>
+      <w:r>
+        <w:rPr>
+          <w:i/>
+        </w:rPr>
+        <w:t>beta diversity plots</w:t>
+      </w:r>
+    </w:p>
+    <w:p>
+      <w:r>
+        <w:t>Rhizosphere communities</w:t>
+      </w:r>
+      <w:r>
+        <w:t xml:space="preserve"> from each plant species (</w:t>
+      </w:r>
+      <w:proofErr w:type="spellStart"/>
+      <w:r>
+        <w:t>Figure_beta_div_neutral_A</w:t>
+      </w:r>
+      <w:proofErr w:type="spellEnd"/>
+      <w:r>
+        <w:t>)</w:t>
+      </w:r>
+      <w:r>
+        <w:t xml:space="preserve"> were used to construct </w:t>
+      </w:r>
+      <w:r>
+        <w:t>one</w:t>
+      </w:r>
+      <w:r>
+        <w:t xml:space="preserve"> neutral model</w:t>
+      </w:r>
+      <w:r>
+        <w:t xml:space="preserve"> for each treatment. We could observe that the model fit</w:t>
+      </w:r>
+      <w:r>
+        <w:t xml:space="preserve"> across treatments</w:t>
+      </w:r>
+      <w:r>
+        <w:t xml:space="preserve"> was </w:t>
+      </w:r>
+      <w:r>
+        <w:t>similar between both species (</w:t>
+      </w:r>
+      <w:r>
+        <w:t xml:space="preserve">mean </w:t>
+      </w:r>
+      <w:r>
+        <w:t>r² =</w:t>
+      </w:r>
+      <w:r>
+        <w:t xml:space="preserve"> </w:t>
+      </w:r>
+      <w:bookmarkStart w:id="4" w:name="_GoBack"/>
+      <w:bookmarkEnd w:id="4"/>
+      <w:r>
+        <w:t>0.603</w:t>
+      </w:r>
+      <w:r>
+        <w:t xml:space="preserve"> </w:t>
+      </w:r>
+      <w:r>
+        <w:rPr>
+          <w:rFonts w:cstheme="minorHAnsi"/>
+        </w:rPr>
+        <w:t>±</w:t>
+      </w:r>
+      <w:r>
+        <w:rPr>
+          <w:rFonts w:cstheme="minorHAnsi"/>
+        </w:rPr>
+        <w:t xml:space="preserve"> </w:t>
+      </w:r>
+      <w:r>
+        <w:rPr>
+          <w:rFonts w:cstheme="minorHAnsi"/>
+        </w:rPr>
+        <w:t>0.018</w:t>
+      </w:r>
+      <w:r>
+        <w:t xml:space="preserve"> for </w:t>
+      </w:r>
+      <w:r>
+        <w:rPr>
+          <w:i/>
+        </w:rPr>
+        <w:t>A. thaliana</w:t>
+      </w:r>
+      <w:r>
+        <w:t xml:space="preserve"> </w:t>
+      </w:r>
+      <w:r>
+        <w:t>and</w:t>
+      </w:r>
+      <w:r>
+        <w:t xml:space="preserve"> </w:t>
+      </w:r>
+      <w:r>
+        <w:t>mean</w:t>
+      </w:r>
+      <w:r>
+        <w:t xml:space="preserve"> </w:t>
+      </w:r>
+      <w:r>
+        <w:t xml:space="preserve">r² = </w:t>
+      </w:r>
+      <w:r>
+        <w:t>0.</w:t>
+      </w:r>
+      <w:r>
+        <w:t>597</w:t>
+      </w:r>
+      <w:r>
+        <w:t xml:space="preserve"> </w:t>
+      </w:r>
+      <w:r>
+        <w:rPr>
+          <w:rFonts w:cstheme="minorHAnsi"/>
+        </w:rPr>
+        <w:t>±</w:t>
+      </w:r>
+      <w:r>
+        <w:rPr>
+          <w:rFonts w:cstheme="minorHAnsi"/>
+        </w:rPr>
+        <w:t xml:space="preserve"> </w:t>
+      </w:r>
+      <w:r>
+        <w:rPr>
+          <w:rFonts w:cstheme="minorHAnsi"/>
+        </w:rPr>
+        <w:t>0.</w:t>
+      </w:r>
+      <w:r>
+        <w:rPr>
+          <w:rFonts w:cstheme="minorHAnsi"/>
+        </w:rPr>
+        <w:t xml:space="preserve">017 for </w:t>
       </w:r>
       <w:r>
         <w:rPr>
@@ -3495,584 +4306,21 @@
         <w:rPr>
           <w:i/>
         </w:rPr>
-        <w:t>oleraceae</w:t>
-      </w:r>
-      <w:proofErr w:type="spellEnd"/>
-      <w:r>
-        <w:t xml:space="preserve"> than in </w:t>
-      </w:r>
-      <w:r>
-        <w:rPr>
-          <w:i/>
-        </w:rPr>
-        <w:t>A. thaliana</w:t>
-      </w:r>
-      <w:r>
-        <w:t xml:space="preserve">. Interestingly, such lesions only occurred after the first dipping with 1.0 </w:t>
-      </w:r>
-      <w:proofErr w:type="spellStart"/>
-      <w:r>
-        <w:t>mM</w:t>
-      </w:r>
-      <w:proofErr w:type="spellEnd"/>
-      <w:r>
-        <w:t xml:space="preserve"> </w:t>
-      </w:r>
-      <w:proofErr w:type="spellStart"/>
-      <w:r>
-        <w:t>MeJA</w:t>
-      </w:r>
-      <w:proofErr w:type="spellEnd"/>
-      <w:r>
-        <w:t xml:space="preserve">: subsequent </w:t>
-      </w:r>
-      <w:proofErr w:type="spellStart"/>
-      <w:r>
-        <w:t>dippings</w:t>
-      </w:r>
-      <w:proofErr w:type="spellEnd"/>
-      <w:r>
-        <w:t xml:space="preserve"> </w:t>
-      </w:r>
-      <w:r>
-        <w:t xml:space="preserve">with 1.0 </w:t>
-      </w:r>
-      <w:proofErr w:type="spellStart"/>
-      <w:r>
-        <w:t>mM</w:t>
-      </w:r>
-      <w:proofErr w:type="spellEnd"/>
-      <w:r>
-        <w:t xml:space="preserve"> </w:t>
-      </w:r>
-      <w:proofErr w:type="spellStart"/>
-      <w:r>
-        <w:t>Meja</w:t>
-      </w:r>
-      <w:proofErr w:type="spellEnd"/>
-      <w:r>
-        <w:t xml:space="preserve"> did not cause further lesions. When exposing </w:t>
-      </w:r>
-      <w:proofErr w:type="spellStart"/>
-      <w:r>
-        <w:rPr>
-          <w:i/>
-        </w:rPr>
-        <w:t>B.oleraceae</w:t>
-      </w:r>
-      <w:proofErr w:type="spellEnd"/>
-      <w:r>
-        <w:t xml:space="preserve"> </w:t>
-      </w:r>
-      <w:r>
-        <w:t xml:space="preserve">to intermediate </w:t>
-      </w:r>
-      <w:proofErr w:type="spellStart"/>
-      <w:r>
-        <w:t>MeJA</w:t>
-      </w:r>
-      <w:proofErr w:type="spellEnd"/>
-      <w:r>
-        <w:t xml:space="preserve"> concentrations in another experiment</w:t>
-      </w:r>
-      <w:r>
-        <w:t xml:space="preserve"> (data not shown)</w:t>
-      </w:r>
-      <w:r>
-        <w:t xml:space="preserve">, we </w:t>
-      </w:r>
-      <w:r>
-        <w:t>observed</w:t>
-      </w:r>
-      <w:r>
-        <w:t xml:space="preserve"> that a 0.5mM </w:t>
-      </w:r>
-      <w:proofErr w:type="spellStart"/>
-      <w:r>
-        <w:t>MeJA</w:t>
-      </w:r>
-      <w:proofErr w:type="spellEnd"/>
-      <w:r>
-        <w:t xml:space="preserve"> application did not cause these necrotic spots, but prevented their appearance on a subsequent </w:t>
-      </w:r>
-      <w:proofErr w:type="spellStart"/>
-      <w:r>
-        <w:t>dippings</w:t>
-      </w:r>
-      <w:proofErr w:type="spellEnd"/>
-      <w:r>
-        <w:t xml:space="preserve"> of 1.0mM </w:t>
-      </w:r>
-      <w:proofErr w:type="spellStart"/>
-      <w:r>
-        <w:t>MeJA</w:t>
-      </w:r>
-      <w:proofErr w:type="spellEnd"/>
-      <w:r>
-        <w:t xml:space="preserve">. </w:t>
-      </w:r>
-      <w:commentRangeStart w:id="3"/>
-      <w:r>
-        <w:t xml:space="preserve">Finally, </w:t>
-      </w:r>
-      <w:proofErr w:type="spellStart"/>
-      <w:r>
-        <w:rPr>
-          <w:i/>
-        </w:rPr>
-        <w:t>B.oleraceae</w:t>
-      </w:r>
-      <w:proofErr w:type="spellEnd"/>
-      <w:r>
-        <w:t xml:space="preserve"> leaves surface had a noticeable higher amount of wax when exposed to higher </w:t>
-      </w:r>
-      <w:proofErr w:type="spellStart"/>
-      <w:r>
-        <w:t>cocnentrations</w:t>
-      </w:r>
-      <w:proofErr w:type="spellEnd"/>
-      <w:r>
-        <w:t xml:space="preserve"> of </w:t>
-      </w:r>
-      <w:proofErr w:type="spellStart"/>
-      <w:r>
-        <w:t>MeJA</w:t>
-      </w:r>
-      <w:commentRangeEnd w:id="3"/>
-      <w:proofErr w:type="spellEnd"/>
-      <w:r>
-        <w:rPr>
-          <w:rStyle w:val="CommentReference"/>
-        </w:rPr>
-        <w:commentReference w:id="3"/>
-      </w:r>
-      <w:r>
-        <w:t xml:space="preserve"> </w:t>
-      </w:r>
-      <w:r>
-        <w:t xml:space="preserve"> </w:t>
-      </w:r>
-    </w:p>
-    <w:p>
-      <w:proofErr w:type="gramStart"/>
-      <w:r>
-        <w:t>qPCR</w:t>
-      </w:r>
-      <w:proofErr w:type="gramEnd"/>
-      <w:r>
-        <w:t xml:space="preserve"> Expression of the plant genes MYC2 and LOX2, respectively located </w:t>
-      </w:r>
-      <w:commentRangeStart w:id="4"/>
-      <w:r>
-        <w:t>upstream and downstream</w:t>
-      </w:r>
-      <w:commentRangeEnd w:id="4"/>
-      <w:r>
-        <w:rPr>
-          <w:rStyle w:val="CommentReference"/>
-        </w:rPr>
-        <w:commentReference w:id="4"/>
-      </w:r>
-      <w:r>
-        <w:t xml:space="preserve"> of</w:t>
-      </w:r>
-      <w:r>
-        <w:t xml:space="preserve"> the</w:t>
-      </w:r>
-      <w:r>
-        <w:t xml:space="preserve"> JA-</w:t>
-      </w:r>
-      <w:r>
-        <w:t>biosynthesis</w:t>
-      </w:r>
-      <w:r>
-        <w:t xml:space="preserve"> </w:t>
-      </w:r>
-      <w:r>
-        <w:t>pathway</w:t>
-      </w:r>
-      <w:r>
-        <w:t xml:space="preserve"> (?),  is reported on </w:t>
-      </w:r>
-      <w:proofErr w:type="spellStart"/>
-      <w:r>
-        <w:t>figure_qPCR</w:t>
-      </w:r>
-      <w:proofErr w:type="spellEnd"/>
-      <w:r>
-        <w:t xml:space="preserve">. Although treatments have high variance, </w:t>
-      </w:r>
-      <w:proofErr w:type="spellStart"/>
-      <w:r>
-        <w:t>MeJA</w:t>
-      </w:r>
-      <w:proofErr w:type="spellEnd"/>
-      <w:r>
-        <w:t xml:space="preserve"> 1.0 </w:t>
-      </w:r>
-      <w:proofErr w:type="spellStart"/>
-      <w:r>
-        <w:t>mM</w:t>
-      </w:r>
-      <w:proofErr w:type="spellEnd"/>
-      <w:r>
-        <w:t xml:space="preserve"> could clearly increase the expression of both genes in </w:t>
-      </w:r>
-      <w:r>
-        <w:rPr>
-          <w:i/>
-        </w:rPr>
-        <w:t>A. thaliana</w:t>
-      </w:r>
-      <w:r>
-        <w:t xml:space="preserve">. For </w:t>
-      </w:r>
-      <w:r>
-        <w:rPr>
-          <w:i/>
-        </w:rPr>
-        <w:t xml:space="preserve">B. </w:t>
-      </w:r>
-      <w:proofErr w:type="spellStart"/>
-      <w:r>
-        <w:rPr>
-          <w:i/>
-        </w:rPr>
-        <w:t>oleraceae</w:t>
-      </w:r>
-      <w:proofErr w:type="spellEnd"/>
-      <w:r>
-        <w:t>, MYC2 expression was identical cross treatments, but LOX2 expression was slightly lower in control compared to any of the other treatments</w:t>
-      </w:r>
-      <w:r>
-        <w:t>.</w:t>
-      </w:r>
-      <w:r>
-        <w:t xml:space="preserve"> </w:t>
-      </w:r>
-    </w:p>
-    <w:p>
-      <w:pPr>
-        <w:rPr>
-          <w:i/>
-        </w:rPr>
-      </w:pPr>
-      <w:r>
-        <w:rPr>
-          <w:i/>
-        </w:rPr>
-        <w:t xml:space="preserve">Beta </w:t>
-      </w:r>
-      <w:r>
-        <w:rPr>
-          <w:i/>
-        </w:rPr>
-        <w:t>diversity for the whole community</w:t>
-      </w:r>
-      <w:r>
-        <w:rPr>
-          <w:i/>
-        </w:rPr>
-        <w:t xml:space="preserve"> shows limited treatment effect</w:t>
-      </w:r>
-    </w:p>
-    <w:p>
-      <w:r>
-        <w:t>As expected, the factors sample types (root and soil) and plant species (</w:t>
-      </w:r>
-      <w:r>
-        <w:rPr>
-          <w:i/>
-        </w:rPr>
-        <w:t xml:space="preserve">B. </w:t>
-      </w:r>
-      <w:proofErr w:type="spellStart"/>
-      <w:r>
-        <w:rPr>
-          <w:i/>
-        </w:rPr>
-        <w:t>oleraceae</w:t>
-      </w:r>
-      <w:proofErr w:type="spellEnd"/>
-      <w:r>
-        <w:t xml:space="preserve"> an </w:t>
-      </w:r>
-      <w:r>
-        <w:rPr>
-          <w:i/>
-        </w:rPr>
-        <w:t>A</w:t>
-      </w:r>
-      <w:r>
-        <w:rPr>
-          <w:i/>
-        </w:rPr>
-        <w:t>.</w:t>
-      </w:r>
-      <w:r>
-        <w:rPr>
-          <w:i/>
-        </w:rPr>
-        <w:t xml:space="preserve"> thaliana</w:t>
-      </w:r>
-      <w:r>
-        <w:t>)</w:t>
-      </w:r>
-      <w:r>
-        <w:t>, explain most of the variance in the dataset</w:t>
-      </w:r>
-      <w:r>
-        <w:t>, with R²</w:t>
-      </w:r>
-      <w:r>
-        <w:t xml:space="preserve"> of 0.16 and 0.10, respectively</w:t>
-      </w:r>
-      <w:r>
-        <w:t xml:space="preserve"> (</w:t>
-      </w:r>
-      <w:proofErr w:type="spellStart"/>
-      <w:r>
-        <w:t>SUP_</w:t>
-      </w:r>
-      <w:r>
-        <w:t>Permanova_table_a</w:t>
-      </w:r>
-      <w:proofErr w:type="spellEnd"/>
-      <w:r>
-        <w:t>)</w:t>
-      </w:r>
-      <w:r>
-        <w:t>.</w:t>
-      </w:r>
-      <w:r>
-        <w:t xml:space="preserve"> </w:t>
-      </w:r>
-      <w:r>
-        <w:t>These factors clearly</w:t>
-      </w:r>
-      <w:r>
-        <w:t xml:space="preserve"> </w:t>
-      </w:r>
-      <w:r>
-        <w:t>separated</w:t>
-      </w:r>
-      <w:r>
-        <w:t xml:space="preserve"> the samples on the ordination space (</w:t>
-      </w:r>
-      <w:proofErr w:type="spellStart"/>
-      <w:r>
-        <w:t>Figure_Beta_diversity_all_samples</w:t>
-      </w:r>
-      <w:proofErr w:type="spellEnd"/>
-      <w:r>
-        <w:t>)</w:t>
-      </w:r>
-      <w:r>
-        <w:t xml:space="preserve">. The effects of </w:t>
-      </w:r>
-      <w:r>
-        <w:t>stress</w:t>
-      </w:r>
-      <w:r>
-        <w:t xml:space="preserve"> treatment are dependent on the plant species,</w:t>
-      </w:r>
-      <w:r>
-        <w:t xml:space="preserve"> as noted in significant interactions</w:t>
-      </w:r>
-      <w:r>
-        <w:t>,</w:t>
-      </w:r>
-      <w:r>
-        <w:t xml:space="preserve"> </w:t>
-      </w:r>
-      <w:r>
-        <w:t xml:space="preserve">but </w:t>
-      </w:r>
-      <w:r>
-        <w:t xml:space="preserve">explain </w:t>
-      </w:r>
-      <w:r>
-        <w:t>little</w:t>
-      </w:r>
-      <w:r>
-        <w:t xml:space="preserve"> variance</w:t>
-      </w:r>
-      <w:r>
-        <w:t xml:space="preserve"> (F = 1.841, R² = 0.04, p = 0.001)</w:t>
-      </w:r>
-      <w:r>
-        <w:t>.</w:t>
-      </w:r>
-      <w:r>
-        <w:t xml:space="preserve"> When </w:t>
-      </w:r>
-      <w:proofErr w:type="spellStart"/>
-      <w:r>
-        <w:t>analysed</w:t>
-      </w:r>
-      <w:proofErr w:type="spellEnd"/>
-      <w:r>
-        <w:t xml:space="preserve"> in separate, we find significant effects of stress treatment in </w:t>
-      </w:r>
-      <w:proofErr w:type="spellStart"/>
-      <w:r>
-        <w:t>endophtic</w:t>
-      </w:r>
-      <w:proofErr w:type="spellEnd"/>
-      <w:r>
-        <w:t xml:space="preserve"> communities of both plant species and in the rhizosphere of A. thaliana (</w:t>
-      </w:r>
-      <w:proofErr w:type="spellStart"/>
-      <w:r>
-        <w:t>SUP_Permanova_table_b</w:t>
-      </w:r>
-      <w:proofErr w:type="spellEnd"/>
-      <w:r>
-        <w:t xml:space="preserve">). </w:t>
-      </w:r>
-      <w:r>
-        <w:t xml:space="preserve"> </w:t>
-      </w:r>
-      <w:r>
-        <w:t>A</w:t>
-      </w:r>
-      <w:r>
-        <w:t>fter FDR correction</w:t>
-      </w:r>
-      <w:r>
-        <w:t xml:space="preserve">, the only significant pairwise difference is between both </w:t>
-      </w:r>
-      <w:proofErr w:type="spellStart"/>
-      <w:r>
-        <w:t>MeJA</w:t>
-      </w:r>
-      <w:proofErr w:type="spellEnd"/>
-      <w:r>
-        <w:t xml:space="preserve"> concentrations on the endosphere of A. thaliana.</w:t>
-      </w:r>
-      <w:r>
-        <w:t xml:space="preserve"> </w:t>
-      </w:r>
-      <w:proofErr w:type="gramStart"/>
-      <w:r>
-        <w:t>(</w:t>
-      </w:r>
-      <w:proofErr w:type="spellStart"/>
-      <w:r>
-        <w:t>SUP_</w:t>
-      </w:r>
-      <w:r>
-        <w:t>Pairwise_permanova_table</w:t>
-      </w:r>
-      <w:proofErr w:type="spellEnd"/>
-      <w:r>
-        <w:t>)</w:t>
-      </w:r>
-      <w:r>
-        <w:t>.</w:t>
-      </w:r>
-      <w:proofErr w:type="gramEnd"/>
-    </w:p>
-    <w:p>
-      <w:r>
-        <w:rPr>
-          <w:i/>
-        </w:rPr>
-        <w:t xml:space="preserve">Sloan’s Neutral models indicated taxa that separate treatments in </w:t>
-      </w:r>
-      <w:r>
-        <w:rPr>
-          <w:i/>
-        </w:rPr>
-        <w:t>beta diversity plots</w:t>
-      </w:r>
-    </w:p>
-    <w:p>
-      <w:r>
-        <w:t>Rhizosphere communities</w:t>
-      </w:r>
-      <w:r>
-        <w:t xml:space="preserve"> from each plant species (</w:t>
-      </w:r>
-      <w:proofErr w:type="spellStart"/>
-      <w:r>
-        <w:t>Figure_beta_div_neutral_A</w:t>
-      </w:r>
-      <w:proofErr w:type="spellEnd"/>
-      <w:r>
-        <w:t>)</w:t>
-      </w:r>
-      <w:r>
-        <w:t xml:space="preserve"> were used to construct </w:t>
-      </w:r>
-      <w:r>
-        <w:t>one</w:t>
-      </w:r>
-      <w:r>
-        <w:t xml:space="preserve"> neutral model</w:t>
-      </w:r>
-      <w:r>
-        <w:t xml:space="preserve"> for each treatment. We could observe that the model fit was higher in A. thaliana (r² =</w:t>
-      </w:r>
-      <w:r>
-        <w:t>0.603</w:t>
-      </w:r>
-      <w:r>
-        <w:t xml:space="preserve"> </w:t>
-      </w:r>
-      <w:r>
-        <w:rPr>
-          <w:rFonts w:cstheme="minorHAnsi"/>
-        </w:rPr>
-        <w:t>±</w:t>
-      </w:r>
-      <w:r>
-        <w:rPr>
-          <w:rFonts w:cstheme="minorHAnsi"/>
-        </w:rPr>
-        <w:t xml:space="preserve"> </w:t>
-      </w:r>
-      <w:r>
-        <w:rPr>
-          <w:rFonts w:cstheme="minorHAnsi"/>
-        </w:rPr>
-        <w:t>0.018</w:t>
-      </w:r>
-      <w:r>
-        <w:t xml:space="preserve">) than in B </w:t>
-      </w:r>
-      <w:proofErr w:type="spellStart"/>
-      <w:r>
-        <w:t>oleraeae</w:t>
-      </w:r>
-      <w:proofErr w:type="spellEnd"/>
-      <w:r>
-        <w:t xml:space="preserve"> (r² = </w:t>
-      </w:r>
-      <w:r>
-        <w:t>0.481</w:t>
-      </w:r>
-      <w:r>
-        <w:t xml:space="preserve"> </w:t>
-      </w:r>
-      <w:r>
-        <w:rPr>
-          <w:rFonts w:cstheme="minorHAnsi"/>
-        </w:rPr>
-        <w:t>±</w:t>
-      </w:r>
-      <w:r>
-        <w:rPr>
-          <w:rFonts w:cstheme="minorHAnsi"/>
-        </w:rPr>
-        <w:t xml:space="preserve"> </w:t>
-      </w:r>
-      <w:r>
-        <w:rPr>
-          <w:rFonts w:cstheme="minorHAnsi"/>
-        </w:rPr>
-        <w:t>0.004</w:t>
-      </w:r>
+        <w:t>olera</w:t>
+      </w:r>
+      <w:r>
+        <w:rPr>
+          <w:i/>
+        </w:rPr>
+        <w:t>c</w:t>
+      </w:r>
+      <w:r>
+        <w:rPr>
+          <w:i/>
+        </w:rPr>
+        <w:t>ea</w:t>
+      </w:r>
+      <w:proofErr w:type="spellEnd"/>
       <w:r>
         <w:t>)</w:t>
       </w:r>
@@ -18325,7 +18573,7 @@
 
 <file path=word/comments.xml><?xml version="1.0" encoding="utf-8"?>
 <w:comments xmlns:wpc="http://schemas.microsoft.com/office/word/2010/wordprocessingCanvas" xmlns:mc="http://schemas.openxmlformats.org/markup-compatibility/2006" xmlns:o="urn:schemas-microsoft-com:office:office" xmlns:r="http://schemas.openxmlformats.org/officeDocument/2006/relationships" xmlns:m="http://schemas.openxmlformats.org/officeDocument/2006/math" xmlns:v="urn:schemas-microsoft-com:vml" xmlns:wp14="http://schemas.microsoft.com/office/word/2010/wordprocessingDrawing" xmlns:wp="http://schemas.openxmlformats.org/drawingml/2006/wordprocessingDrawing" xmlns:w10="urn:schemas-microsoft-com:office:word" xmlns:w="http://schemas.openxmlformats.org/wordprocessingml/2006/main" xmlns:w14="http://schemas.microsoft.com/office/word/2010/wordml" xmlns:wpg="http://schemas.microsoft.com/office/word/2010/wordprocessingGroup" xmlns:wpi="http://schemas.microsoft.com/office/word/2010/wordprocessingInk" xmlns:wne="http://schemas.microsoft.com/office/word/2006/wordml" xmlns:wps="http://schemas.microsoft.com/office/word/2010/wordprocessingShape" mc:Ignorable="w14 wp14">
-  <w:comment w:id="1" w:author="pedro" w:date="2022-04-29T13:39:00Z" w:initials="p">
+  <w:comment w:id="0" w:author="pedro" w:date="2022-04-29T13:39:00Z" w:initials="p">
     <w:p>
       <w:pPr>
         <w:pStyle w:val="CommentText"/>
@@ -18341,7 +18589,7 @@
       </w:r>
     </w:p>
   </w:comment>
-  <w:comment w:id="2" w:author="pedro" w:date="2022-04-29T14:02:00Z" w:initials="p">
+  <w:comment w:id="1" w:author="pedro" w:date="2022-04-29T14:02:00Z" w:initials="p">
     <w:p>
       <w:pPr>
         <w:pStyle w:val="CommentText"/>
@@ -18370,7 +18618,7 @@
       <w:proofErr w:type="spellEnd"/>
     </w:p>
   </w:comment>
-  <w:comment w:id="3" w:author="pedro" w:date="2022-04-25T16:19:00Z" w:initials="p">
+  <w:comment w:id="2" w:author="pedro" w:date="2022-04-25T16:19:00Z" w:initials="p">
     <w:p>
       <w:pPr>
         <w:pStyle w:val="CommentText"/>
@@ -18386,7 +18634,7 @@
       </w:r>
     </w:p>
   </w:comment>
-  <w:comment w:id="4" w:author="pedro" w:date="2022-04-29T13:31:00Z" w:initials="p">
+  <w:comment w:id="3" w:author="pedro" w:date="2022-04-29T13:31:00Z" w:initials="p">
     <w:p>
       <w:pPr>
         <w:pStyle w:val="CommentText"/>
@@ -19732,7 +19980,7 @@
   <w:style w:type="paragraph" w:default="1" w:styleId="Normal">
     <w:name w:val="Normal"/>
     <w:qFormat/>
-    <w:rsid w:val="008070CA"/>
+    <w:rsid w:val="00D87E91"/>
   </w:style>
   <w:style w:type="character" w:default="1" w:styleId="DefaultParagraphFont">
     <w:name w:val="Default Paragraph Font"/>
@@ -20195,7 +20443,7 @@
   <w:style w:type="paragraph" w:default="1" w:styleId="Normal">
     <w:name w:val="Normal"/>
     <w:qFormat/>
-    <w:rsid w:val="008070CA"/>
+    <w:rsid w:val="00D87E91"/>
   </w:style>
   <w:style w:type="character" w:default="1" w:styleId="DefaultParagraphFont">
     <w:name w:val="Default Paragraph Font"/>
@@ -21090,7 +21338,7 @@
 </file>
 
 <file path=customXml/itemProps4.xml><?xml version="1.0" encoding="utf-8"?>
-<ds:datastoreItem xmlns:ds="http://schemas.openxmlformats.org/officeDocument/2006/customXml" ds:itemID="{872A71BF-2327-4520-B35A-B08459327A41}">
+<ds:datastoreItem xmlns:ds="http://schemas.openxmlformats.org/officeDocument/2006/customXml" ds:itemID="{A9A2E2A3-9E91-43EC-9A2D-931D569AE8A5}">
   <ds:schemaRefs>
     <ds:schemaRef ds:uri="http://schemas.openxmlformats.org/officeDocument/2006/bibliography"/>
   </ds:schemaRefs>

</xml_diff>

<commit_message>
update on manuscript text and ppt
</commit_message>
<xml_diff>
--- a/Docs/Manucript_draft.docx
+++ b/Docs/Manucript_draft.docx
@@ -2088,7 +2088,7 @@
         </w:rPr>
       </w:pPr>
       <w:commentRangeStart w:id="895334909"/>
-      <w:del w:author="Beschoren da Costa, Pedro" w:date="2022-10-04T06:26:52.171Z" w:id="1628035459">
+      <w:del w:author="Beschoren da Costa, Pedro" w:date="2022-10-04T06:26:52.171Z" w:id="1196100039">
         <w:r>
           <w:rPr>
             <w:rFonts w:ascii="Calibri" w:hAnsi="Calibri" w:eastAsia="Calibri" w:cs="Calibri"/>
@@ -2106,7 +2106,7 @@
             <w:szCs w:val="22"/>
             <w:u w:val="none"/>
             <w:lang w:val="en-US"/>
-            <w:rPrChange w:author="Beschoren da Costa, Pedro" w:date="2022-10-04T06:26:50.047Z" w:id="1987470960">
+            <w:rPrChange w:author="Beschoren da Costa, Pedro" w:date="2022-10-04T06:26:50.047Z" w:id="1527643258">
               <w:rPr>
                 <w:rFonts w:ascii="Calibri" w:hAnsi="Calibri" w:eastAsia="Calibri" w:cs="Calibri"/>
                 <w:b w:val="0"/>
@@ -2387,7 +2387,7 @@
         <w:rPr/>
         <w:t xml:space="preserve"> at Family</w:t>
       </w:r>
-      <w:ins w:author="Beschoren da Costa, Pedro" w:date="2022-10-04T07:05:13.439Z" w:id="90635899">
+      <w:ins w:author="Beschoren da Costa, Pedro" w:date="2022-10-04T07:05:13.439Z" w:id="1150193314">
         <w:r>
           <w:t>, Order and Class</w:t>
         </w:r>
@@ -3083,10 +3083,46 @@
           <w:ilvl w:val="0"/>
           <w:numId w:val="7"/>
         </w:numPr>
-      </w:pPr>
-      <w:r>
+        <w:rPr>
+          <w:ins w:author="Beschoren da Costa, Pedro" w:date="2022-10-04T13:47:05.319Z" w:id="2004946355"/>
+        </w:rPr>
+      </w:pPr>
+      <w:r>
+        <w:rPr/>
         <w:t>Root samples</w:t>
       </w:r>
+    </w:p>
+    <w:p>
+      <w:pPr>
+        <w:pStyle w:val="ListParagraph"/>
+        <w:numPr>
+          <w:ilvl w:val="0"/>
+          <w:numId w:val="7"/>
+        </w:numPr>
+        <w:rPr>
+          <w:noProof w:val="0"/>
+          <w:lang w:val="en-US"/>
+        </w:rPr>
+      </w:pPr>
+      <w:ins w:author="Beschoren da Costa, Pedro" w:date="2022-10-04T13:47:11.841Z" w:id="77638761">
+        <w:r>
+          <w:rPr>
+            <w:rFonts w:ascii="Segoe UI" w:hAnsi="Segoe UI" w:eastAsia="Segoe UI" w:cs="Segoe UI"/>
+            <w:b w:val="0"/>
+            <w:bCs w:val="0"/>
+            <w:i w:val="0"/>
+            <w:iCs w:val="0"/>
+            <w:caps w:val="0"/>
+            <w:smallCaps w:val="0"/>
+            <w:noProof w:val="0"/>
+            <w:color w:val="333333"/>
+            <w:sz w:val="18"/>
+            <w:szCs w:val="18"/>
+            <w:lang w:val="en-US"/>
+          </w:rPr>
+          <w:t>Full community (when refering to a complete dataset)</w:t>
+        </w:r>
+      </w:ins>
     </w:p>
     <w:p>
       <w:pPr>
@@ -7694,7 +7730,9 @@
     </w:p>
     <w:p>
       <w:commentRangeStart w:id="409"/>
-      <w:r>
+      <w:commentRangeStart w:id="809806326"/>
+      <w:r>
+        <w:rPr/>
         <w:t>Leaf dry weight</w:t>
       </w:r>
       <w:commentRangeEnd w:id="409"/>
@@ -7704,52 +7742,92 @@
         </w:rPr>
         <w:commentReference w:id="409"/>
       </w:r>
-      <w:r>
+      <w:commentRangeEnd w:id="809806326"/>
+      <w:r>
+        <w:rPr>
+          <w:rStyle w:val="CommentReference"/>
+        </w:rPr>
+        <w:commentReference w:id="809806326"/>
+      </w:r>
+      <w:r>
+        <w:rPr/>
         <w:t xml:space="preserve"> and area </w:t>
       </w:r>
       <w:r>
-        <w:t>were strongly affected by the stress treatments, with MeJA</w:t>
-      </w:r>
-      <w:r>
+        <w:rPr/>
+        <w:t xml:space="preserve">were strongly affected by the stress treatments, with </w:t>
+      </w:r>
+      <w:proofErr w:type="spellStart"/>
+      <w:r>
+        <w:rPr/>
+        <w:t>MeJA</w:t>
+      </w:r>
+      <w:proofErr w:type="spellEnd"/>
+      <w:r>
+        <w:rPr/>
         <w:t xml:space="preserve"> 1.0mM</w:t>
       </w:r>
       <w:r>
+        <w:rPr/>
         <w:t xml:space="preserve"> exposure significantly reducing </w:t>
       </w:r>
       <w:r>
         <w:rPr>
-          <w:i/>
-          <w:iCs/>
+          <w:i w:val="1"/>
+          <w:iCs w:val="1"/>
         </w:rPr>
         <w:t>B. oleracea</w:t>
       </w:r>
       <w:r>
+        <w:rPr/>
         <w:t xml:space="preserve"> biomass. For </w:t>
       </w:r>
       <w:r>
         <w:rPr>
-          <w:i/>
-          <w:iCs/>
+          <w:i w:val="1"/>
+          <w:iCs w:val="1"/>
         </w:rPr>
         <w:t>A. thaliana</w:t>
       </w:r>
       <w:r>
+        <w:rPr/>
         <w:t xml:space="preserve">, the number of fruits </w:t>
       </w:r>
-      <w:r>
-        <w:t xml:space="preserve">MeJA 1.0mM </w:t>
-      </w:r>
-      <w:r>
-        <w:t xml:space="preserve"> exposed plants was significantly reduced, </w:t>
+      <w:proofErr w:type="spellStart"/>
+      <w:r>
+        <w:rPr/>
+        <w:t>MeJA</w:t>
+      </w:r>
+      <w:proofErr w:type="spellEnd"/>
+      <w:r>
+        <w:rPr/>
+        <w:t xml:space="preserve"> 1.0</w:t>
+      </w:r>
+      <w:proofErr w:type="gramStart"/>
+      <w:r>
+        <w:rPr/>
+        <w:t xml:space="preserve">mM </w:t>
+      </w:r>
+      <w:r>
+        <w:rPr/>
+        <w:t xml:space="preserve"> exposed</w:t>
+      </w:r>
+      <w:proofErr w:type="gramEnd"/>
+      <w:r>
+        <w:rPr/>
+        <w:t xml:space="preserve"> plants was significantly reduced, </w:t>
       </w:r>
       <w:commentRangeStart w:id="410"/>
       <w:r>
+        <w:rPr/>
         <w:t xml:space="preserve">while the reduction of </w:t>
       </w:r>
       <w:r>
+        <w:rPr/>
         <w:t>inflorescence</w:t>
       </w:r>
       <w:r>
+        <w:rPr/>
         <w:t xml:space="preserve"> dry weight was not significant</w:t>
       </w:r>
       <w:commentRangeEnd w:id="410"/>
@@ -7760,34 +7838,52 @@
         <w:commentReference w:id="410"/>
       </w:r>
       <w:r>
+        <w:rPr/>
         <w:t xml:space="preserve">. </w:t>
       </w:r>
       <w:commentRangeStart w:id="411"/>
-      <w:r>
+      <w:commentRangeStart w:id="1806899958"/>
+      <w:r>
+        <w:rPr/>
         <w:t xml:space="preserve">Nonetheless, </w:t>
       </w:r>
-      <w:r>
-        <w:t xml:space="preserve">MeJA 1.0mM </w:t>
-      </w:r>
-      <w:r>
+      <w:proofErr w:type="spellStart"/>
+      <w:r>
+        <w:rPr/>
+        <w:t>MeJA</w:t>
+      </w:r>
+      <w:proofErr w:type="spellEnd"/>
+      <w:r>
+        <w:rPr/>
+        <w:t xml:space="preserve"> 1.0mM </w:t>
+      </w:r>
+      <w:r>
+        <w:rPr/>
         <w:t>exposure</w:t>
       </w:r>
       <w:r>
+        <w:rPr/>
         <w:t xml:space="preserve"> could clearly impact plant development</w:t>
       </w:r>
       <w:r>
+        <w:rPr/>
         <w:t xml:space="preserve"> </w:t>
       </w:r>
       <w:r>
+        <w:rPr/>
         <w:t>w</w:t>
       </w:r>
       <w:r>
+        <w:rPr/>
         <w:t>hen compared to controls (</w:t>
       </w:r>
       <w:commentRangeStart w:id="412"/>
-      <w:r>
+      <w:proofErr w:type="spellStart"/>
+      <w:r>
+        <w:rPr/>
         <w:t>figure_plant_phenotype</w:t>
       </w:r>
+      <w:proofErr w:type="spellEnd"/>
       <w:commentRangeEnd w:id="412"/>
       <w:r>
         <w:rPr>
@@ -7796,129 +7892,264 @@
         <w:commentReference w:id="412"/>
       </w:r>
       <w:r>
+        <w:rPr/>
         <w:t>)</w:t>
       </w:r>
       <w:r>
+        <w:rPr/>
         <w:t>, and necrotic spots could be observed in the surface of leaves after the first</w:t>
       </w:r>
       <w:r>
+        <w:rPr/>
         <w:t xml:space="preserve"> </w:t>
       </w:r>
-      <w:r>
-        <w:t xml:space="preserve">MeJA 1.0mM </w:t>
-      </w:r>
-      <w:r>
+      <w:proofErr w:type="spellStart"/>
+      <w:r>
+        <w:rPr/>
+        <w:t>MeJA</w:t>
+      </w:r>
+      <w:proofErr w:type="spellEnd"/>
+      <w:r>
+        <w:rPr/>
+        <w:t xml:space="preserve"> 1.0mM </w:t>
+      </w:r>
+      <w:r>
+        <w:rPr/>
         <w:t xml:space="preserve">dipping </w:t>
       </w:r>
       <w:r>
+        <w:rPr/>
         <w:t>event</w:t>
       </w:r>
       <w:r>
+        <w:rPr/>
         <w:t xml:space="preserve"> </w:t>
       </w:r>
       <w:r>
-        <w:t>(figure_plant_pictures)</w:t>
-      </w:r>
-      <w:r>
+        <w:rPr/>
+        <w:t>(</w:t>
+      </w:r>
+      <w:proofErr w:type="spellStart"/>
+      <w:r>
+        <w:rPr/>
+        <w:t>figure_plant_pictures</w:t>
+      </w:r>
+      <w:proofErr w:type="spellEnd"/>
+      <w:r>
+        <w:rPr/>
+        <w:t>)</w:t>
+      </w:r>
+      <w:r>
+        <w:rPr/>
         <w:t xml:space="preserve">. These lesions were </w:t>
       </w:r>
       <w:r>
+        <w:rPr/>
         <w:t>clearer</w:t>
       </w:r>
       <w:r>
+        <w:rPr/>
         <w:t xml:space="preserve"> in </w:t>
       </w:r>
       <w:r>
         <w:rPr>
-          <w:i/>
-          <w:iCs/>
+          <w:i w:val="1"/>
+          <w:iCs w:val="1"/>
         </w:rPr>
         <w:t>B. oleracea</w:t>
       </w:r>
       <w:r>
+        <w:rPr/>
         <w:t xml:space="preserve"> than in </w:t>
       </w:r>
       <w:r>
         <w:rPr>
-          <w:i/>
-          <w:iCs/>
+          <w:i w:val="1"/>
+          <w:iCs w:val="1"/>
         </w:rPr>
         <w:t>A. thaliana</w:t>
       </w:r>
       <w:r>
+        <w:rPr/>
         <w:t xml:space="preserve">. Interestingly, such lesions only occurred after the first dipping with </w:t>
       </w:r>
-      <w:r>
-        <w:t>MeJA 1.0mM</w:t>
-      </w:r>
-      <w:r>
-        <w:t xml:space="preserve">: subsequent dippings </w:t>
-      </w:r>
-      <w:r>
+      <w:proofErr w:type="spellStart"/>
+      <w:r>
+        <w:rPr/>
+        <w:t>MeJA</w:t>
+      </w:r>
+      <w:proofErr w:type="spellEnd"/>
+      <w:r>
+        <w:rPr/>
+        <w:t xml:space="preserve"> 1.0mM</w:t>
+      </w:r>
+      <w:r>
+        <w:rPr/>
+        <w:t xml:space="preserve">: subsequent </w:t>
+      </w:r>
+      <w:proofErr w:type="spellStart"/>
+      <w:r>
+        <w:rPr/>
+        <w:t>dippings</w:t>
+      </w:r>
+      <w:proofErr w:type="spellEnd"/>
+      <w:r>
+        <w:rPr/>
+        <w:t xml:space="preserve"> </w:t>
+      </w:r>
+      <w:r>
+        <w:rPr/>
         <w:t xml:space="preserve">with </w:t>
       </w:r>
-      <w:r>
-        <w:t>MeJA 1.0mM</w:t>
-      </w:r>
-      <w:r>
+      <w:proofErr w:type="spellStart"/>
+      <w:r>
+        <w:rPr/>
+        <w:t>MeJA</w:t>
+      </w:r>
+      <w:proofErr w:type="spellEnd"/>
+      <w:r>
+        <w:rPr/>
+        <w:t xml:space="preserve"> 1.0mM</w:t>
+      </w:r>
+      <w:r>
+        <w:rPr/>
         <w:t xml:space="preserve"> did not cause further lesions. </w:t>
       </w:r>
       <w:commentRangeStart w:id="413"/>
       <w:commentRangeStart w:id="414"/>
       <w:r>
+        <w:rPr/>
         <w:t xml:space="preserve">When exposing </w:t>
       </w:r>
-      <w:r>
-        <w:rPr>
-          <w:i/>
-          <w:iCs/>
+      <w:proofErr w:type="spellStart"/>
+      <w:r>
+        <w:rPr>
+          <w:i w:val="1"/>
+          <w:iCs w:val="1"/>
         </w:rPr>
         <w:t>B.oleraceae</w:t>
       </w:r>
-      <w:r>
+      <w:proofErr w:type="spellEnd"/>
+      <w:r>
+        <w:rPr/>
         <w:t xml:space="preserve"> </w:t>
       </w:r>
       <w:r>
-        <w:t>to intermediate MeJA concentrations in another experiment</w:t>
-      </w:r>
-      <w:r>
+        <w:rPr/>
+        <w:t xml:space="preserve">to intermediate </w:t>
+      </w:r>
+      <w:proofErr w:type="spellStart"/>
+      <w:r>
+        <w:rPr/>
+        <w:t>MeJA</w:t>
+      </w:r>
+      <w:proofErr w:type="spellEnd"/>
+      <w:r>
+        <w:rPr/>
+        <w:t xml:space="preserve"> concentrations in another experiment</w:t>
+      </w:r>
+      <w:r>
+        <w:rPr/>
         <w:t xml:space="preserve"> (data not shown)</w:t>
       </w:r>
       <w:r>
+        <w:rPr/>
         <w:t xml:space="preserve">, we </w:t>
       </w:r>
       <w:r>
+        <w:rPr/>
         <w:t>observed</w:t>
       </w:r>
       <w:r>
-        <w:t xml:space="preserve"> that a 0.5mM MeJA application did not cause these necrotic spots, but prevented their appearance on a subsequent dippings of </w:t>
-      </w:r>
-      <w:r>
-        <w:t>MeJA 1.0mM</w:t>
-      </w:r>
-      <w:r>
+        <w:rPr/>
+        <w:t xml:space="preserve"> that a 0.5mM </w:t>
+      </w:r>
+      <w:proofErr w:type="spellStart"/>
+      <w:r>
+        <w:rPr/>
+        <w:t>MeJA</w:t>
+      </w:r>
+      <w:proofErr w:type="spellEnd"/>
+      <w:r>
+        <w:rPr/>
+        <w:t xml:space="preserve"> application did not cause these necrotic </w:t>
+      </w:r>
+      <w:proofErr w:type="gramStart"/>
+      <w:r>
+        <w:rPr/>
+        <w:t>spots, but</w:t>
+      </w:r>
+      <w:proofErr w:type="gramEnd"/>
+      <w:r>
+        <w:rPr/>
+        <w:t xml:space="preserve"> prevented their appearance on a subsequent </w:t>
+      </w:r>
+      <w:proofErr w:type="spellStart"/>
+      <w:r>
+        <w:rPr/>
+        <w:t>dippings</w:t>
+      </w:r>
+      <w:proofErr w:type="spellEnd"/>
+      <w:r>
+        <w:rPr/>
+        <w:t xml:space="preserve"> of </w:t>
+      </w:r>
+      <w:proofErr w:type="spellStart"/>
+      <w:r>
+        <w:rPr/>
+        <w:t>MeJA</w:t>
+      </w:r>
+      <w:proofErr w:type="spellEnd"/>
+      <w:r>
+        <w:rPr/>
+        <w:t xml:space="preserve"> 1.0mM</w:t>
+      </w:r>
+      <w:r>
+        <w:rPr/>
         <w:t xml:space="preserve">. </w:t>
       </w:r>
       <w:commentRangeStart w:id="415"/>
       <w:r>
+        <w:rPr/>
         <w:t xml:space="preserve">Finally, </w:t>
       </w:r>
-      <w:r>
-        <w:rPr>
-          <w:i/>
-          <w:iCs/>
+      <w:proofErr w:type="spellStart"/>
+      <w:r>
+        <w:rPr>
+          <w:i w:val="1"/>
+          <w:iCs w:val="1"/>
         </w:rPr>
         <w:t>B.oleraceae</w:t>
       </w:r>
-      <w:r>
-        <w:t xml:space="preserve"> leaves surface had a noticeable higher amount of wax when exposed to higher </w:t>
-      </w:r>
-      <w:r>
+      <w:proofErr w:type="spellEnd"/>
+      <w:r>
+        <w:rPr/>
+        <w:t xml:space="preserve"> leaves surface had a </w:t>
+      </w:r>
+      <w:proofErr w:type="gramStart"/>
+      <w:r>
+        <w:rPr/>
+        <w:t>noticeable higher</w:t>
+      </w:r>
+      <w:proofErr w:type="gramEnd"/>
+      <w:r>
+        <w:rPr/>
+        <w:t xml:space="preserve"> amount of wax when exposed to higher </w:t>
+      </w:r>
+      <w:r>
+        <w:rPr/>
         <w:t>concentrations</w:t>
       </w:r>
       <w:r>
-        <w:t xml:space="preserve"> of MeJA</w:t>
-      </w:r>
+        <w:rPr/>
+        <w:t xml:space="preserve"> of </w:t>
+      </w:r>
+      <w:proofErr w:type="spellStart"/>
+      <w:r>
+        <w:rPr/>
+        <w:t>MeJA</w:t>
+      </w:r>
+      <w:proofErr w:type="spellEnd"/>
       <w:commentRangeEnd w:id="415"/>
       <w:r>
         <w:rPr>
@@ -7927,9 +8158,11 @@
         <w:commentReference w:id="415"/>
       </w:r>
       <w:r>
+        <w:rPr/>
         <w:t xml:space="preserve"> </w:t>
       </w:r>
       <w:r>
+        <w:rPr/>
         <w:t xml:space="preserve"> </w:t>
       </w:r>
       <w:commentRangeEnd w:id="413"/>
@@ -7953,16 +8186,32 @@
         </w:rPr>
         <w:commentReference w:id="411"/>
       </w:r>
-    </w:p>
-    <w:p>
+      <w:commentRangeEnd w:id="1806899958"/>
+      <w:r>
+        <w:rPr>
+          <w:rStyle w:val="CommentReference"/>
+        </w:rPr>
+        <w:commentReference w:id="1806899958"/>
+      </w:r>
+    </w:p>
+    <w:p>
+      <w:pPr>
+        <w:rPr>
+          <w:del w:author="Beschoren da Costa, Pedro" w:date="2022-10-04T13:57:40.14Z" w:id="693796722"/>
+        </w:rPr>
+      </w:pPr>
       <w:commentRangeStart w:id="416"/>
-      <w:r>
-        <w:t xml:space="preserve">qPCR Expression of the plant genes </w:t>
-      </w:r>
+      <w:del w:author="Beschoren da Costa, Pedro" w:date="2022-10-04T13:57:40.141Z" w:id="715467696">
+        <w:r>
+          <w:delText xml:space="preserve">qPCR Expression of the plant genes </w:delText>
+        </w:r>
+      </w:del>
       <w:commentRangeStart w:id="417"/>
-      <w:r>
-        <w:t>MYC2 and LOX2</w:t>
-      </w:r>
+      <w:del w:author="Beschoren da Costa, Pedro" w:date="2022-10-04T13:57:40.141Z" w:id="285792653">
+        <w:r>
+          <w:delText>MYC2 and LOX2</w:delText>
+        </w:r>
+      </w:del>
       <w:commentRangeEnd w:id="417"/>
       <w:r>
         <w:rPr>
@@ -7970,14 +8219,18 @@
         </w:rPr>
         <w:commentReference w:id="417"/>
       </w:r>
-      <w:r>
-        <w:t xml:space="preserve">, respectively located </w:t>
-      </w:r>
+      <w:del w:author="Beschoren da Costa, Pedro" w:date="2022-10-04T13:57:40.141Z" w:id="808448394">
+        <w:r>
+          <w:delText xml:space="preserve">, respectively located </w:delText>
+        </w:r>
+      </w:del>
       <w:commentRangeStart w:id="418"/>
       <w:commentRangeStart w:id="419"/>
-      <w:r>
-        <w:t>upstream and downstream</w:t>
-      </w:r>
+      <w:del w:author="Beschoren da Costa, Pedro" w:date="2022-10-04T13:57:40.141Z" w:id="1793363559">
+        <w:r>
+          <w:delText>upstream and downstream</w:delText>
+        </w:r>
+      </w:del>
       <w:commentRangeEnd w:id="418"/>
       <w:r>
         <w:rPr>
@@ -7992,65 +8245,92 @@
         </w:rPr>
         <w:commentReference w:id="419"/>
       </w:r>
-      <w:r>
-        <w:t xml:space="preserve"> of</w:t>
-      </w:r>
-      <w:r>
-        <w:t xml:space="preserve"> the</w:t>
-      </w:r>
-      <w:r>
-        <w:t xml:space="preserve"> JA-</w:t>
-      </w:r>
-      <w:r>
-        <w:t>biosynthesis</w:t>
-      </w:r>
-      <w:r>
-        <w:t xml:space="preserve"> </w:t>
-      </w:r>
-      <w:r>
-        <w:t>pathway</w:t>
-      </w:r>
-      <w:r>
-        <w:t xml:space="preserve"> (?),  is reported on figure_qPCR.</w:t>
-      </w:r>
-      <w:r>
-        <w:t xml:space="preserve"> Treatment with</w:t>
-      </w:r>
-      <w:r>
-        <w:t xml:space="preserve"> MeJA 1.0 mM could clearly increase the expression of both genes in </w:t>
-      </w:r>
-      <w:r>
-        <w:rPr>
-          <w:i/>
-          <w:iCs/>
-        </w:rPr>
-        <w:t>A. thaliana</w:t>
-      </w:r>
-      <w:r>
-        <w:t xml:space="preserve">. For </w:t>
-      </w:r>
-      <w:r>
-        <w:rPr>
-          <w:i/>
-          <w:iCs/>
-        </w:rPr>
-        <w:t>B. oleraceae</w:t>
-      </w:r>
-      <w:r>
-        <w:t xml:space="preserve">, MYC2 expression was identical cross treatments, but LOX2 expression was slightly lower in </w:t>
-      </w:r>
-      <w:r>
-        <w:t>C</w:t>
-      </w:r>
-      <w:r>
-        <w:t>ontrol compared to the other treatments</w:t>
-      </w:r>
-      <w:r>
-        <w:t>.</w:t>
-      </w:r>
-      <w:r>
-        <w:t xml:space="preserve"> </w:t>
-      </w:r>
+      <w:del w:author="Beschoren da Costa, Pedro" w:date="2022-10-04T13:57:40.141Z" w:id="2005838707">
+        <w:r>
+          <w:delText xml:space="preserve"> of</w:delText>
+        </w:r>
+        <w:r>
+          <w:delText xml:space="preserve"> the</w:delText>
+        </w:r>
+        <w:r>
+          <w:delText xml:space="preserve"> JA-</w:delText>
+        </w:r>
+        <w:r>
+          <w:delText>biosynthesis</w:delText>
+        </w:r>
+        <w:r>
+          <w:delText xml:space="preserve"> </w:delText>
+        </w:r>
+        <w:r>
+          <w:delText>pathway</w:delText>
+        </w:r>
+        <w:r>
+          <w:delText xml:space="preserve"> </w:delText>
+        </w:r>
+        <w:r>
+          <w:delText>(?),  is</w:delText>
+        </w:r>
+        <w:r>
+          <w:delText xml:space="preserve"> reported on </w:delText>
+        </w:r>
+        <w:r>
+          <w:delText>figure_qPCR</w:delText>
+        </w:r>
+        <w:r>
+          <w:delText>.</w:delText>
+        </w:r>
+        <w:r>
+          <w:delText xml:space="preserve"> Treatment with</w:delText>
+        </w:r>
+        <w:r>
+          <w:delText xml:space="preserve"> </w:delText>
+        </w:r>
+        <w:r>
+          <w:delText>MeJA</w:delText>
+        </w:r>
+        <w:r>
+          <w:delText xml:space="preserve"> 1.0 mM could clearly increase the expression of both genes in </w:delText>
+        </w:r>
+        <w:r>
+          <w:rPr>
+            <w:i w:val="1"/>
+            <w:iCs w:val="1"/>
+          </w:rPr>
+          <w:delText>A. thaliana</w:delText>
+        </w:r>
+        <w:r>
+          <w:delText xml:space="preserve">. For </w:delText>
+        </w:r>
+        <w:r>
+          <w:rPr>
+            <w:i w:val="1"/>
+            <w:iCs w:val="1"/>
+          </w:rPr>
+          <w:delText xml:space="preserve">B. </w:delText>
+        </w:r>
+        <w:r>
+          <w:rPr>
+            <w:i w:val="1"/>
+            <w:iCs w:val="1"/>
+          </w:rPr>
+          <w:delText>oleraceae</w:delText>
+        </w:r>
+        <w:r>
+          <w:delText xml:space="preserve">, MYC2 expression was identical cross treatments, but LOX2 expression was slightly lower in </w:delText>
+        </w:r>
+        <w:r>
+          <w:delText>C</w:delText>
+        </w:r>
+        <w:r>
+          <w:delText>ontrol compared to the other treatments</w:delText>
+        </w:r>
+        <w:r>
+          <w:delText>.</w:delText>
+        </w:r>
+        <w:r>
+          <w:delText xml:space="preserve"> </w:delText>
+        </w:r>
+      </w:del>
       <w:commentRangeStart w:id="420"/>
       <w:commentRangeEnd w:id="420"/>
       <w:r>
@@ -8147,10 +8427,21 @@
         <w:t xml:space="preserve"> expected, </w:t>
       </w:r>
       <w:commentRangeStart w:id="425"/>
-      <w:r>
-        <w:rPr/>
-        <w:t xml:space="preserve">the factors sample types </w:t>
-      </w:r>
+      <w:commentRangeStart w:id="2016173015"/>
+      <w:r>
+        <w:rPr/>
+        <w:t xml:space="preserve">the factors </w:t>
+      </w:r>
+      <w:r>
+        <w:rPr/>
+        <w:t xml:space="preserve">plant </w:t>
+      </w:r>
+      <w:proofErr w:type="gramStart"/>
+      <w:r>
+        <w:rPr/>
+        <w:t>compartments</w:t>
+      </w:r>
+      <w:proofErr w:type="gramEnd"/>
       <w:commentRangeEnd w:id="425"/>
       <w:r>
         <w:rPr>
@@ -8158,20 +8449,23 @@
         </w:rPr>
         <w:commentReference w:id="425"/>
       </w:r>
+      <w:commentRangeEnd w:id="2016173015"/>
+      <w:r>
+        <w:rPr>
+          <w:rStyle w:val="CommentReference"/>
+        </w:rPr>
+        <w:commentReference w:id="2016173015"/>
+      </w:r>
+      <w:proofErr w:type="gramStart"/>
       <w:r>
         <w:rPr/>
         <w:t>(</w:t>
       </w:r>
-      <w:del w:author="Aragon Gomez, Marcela" w:date="2022-09-19T10:07:00Z" w:id="2112979834">
-        <w:r>
-          <w:delText>root and soil</w:delText>
-        </w:r>
-      </w:del>
-      <w:ins w:author="Aragon Gomez, Marcela" w:date="2022-09-19T10:07:00Z" w:id="1869555304">
-        <w:r>
-          <w:t>endo- and rhizosphere</w:t>
-        </w:r>
-      </w:ins>
+      <w:proofErr w:type="gramEnd"/>
+      <w:r>
+        <w:rPr/>
+        <w:t>endo- and rhizosphere</w:t>
+      </w:r>
       <w:r>
         <w:rPr/>
         <w:t>) and plant species (</w:t>
@@ -8226,6 +8520,7 @@
         <w:t>, explain most of the variance</w:t>
       </w:r>
       <w:commentRangeStart w:id="428"/>
+      <w:commentRangeStart w:id="287878321"/>
       <w:r>
         <w:rPr/>
         <w:t xml:space="preserve"> in the dataset</w:t>
@@ -8237,6 +8532,13 @@
         </w:rPr>
         <w:commentReference w:id="428"/>
       </w:r>
+      <w:commentRangeEnd w:id="287878321"/>
+      <w:r>
+        <w:rPr>
+          <w:rStyle w:val="CommentReference"/>
+        </w:rPr>
+        <w:commentReference w:id="287878321"/>
+      </w:r>
       <w:r>
         <w:rPr/>
         <w:t>, with R²</w:t>
@@ -8302,6 +8604,7 @@
         <w:t xml:space="preserve">. The effects of </w:t>
       </w:r>
       <w:commentRangeStart w:id="429"/>
+      <w:commentRangeStart w:id="737030002"/>
       <w:r>
         <w:rPr/>
         <w:t>stress</w:t>
@@ -8317,6 +8620,13 @@
         </w:rPr>
         <w:commentReference w:id="429"/>
       </w:r>
+      <w:commentRangeEnd w:id="737030002"/>
+      <w:r>
+        <w:rPr>
+          <w:rStyle w:val="CommentReference"/>
+        </w:rPr>
+        <w:commentReference w:id="737030002"/>
+      </w:r>
       <w:r>
         <w:rPr/>
         <w:t>are dependent on the plant species,</w:t>
@@ -8369,7 +8679,7 @@
         <w:rPr/>
         <w:t xml:space="preserve"> </w:t>
       </w:r>
-      <w:del w:author="Kloth, Karen" w:date="2022-09-15T16:25:00Z" w:id="394336658">
+      <w:del w:author="Kloth, Karen" w:date="2022-09-15T16:25:00Z" w:id="13807439">
         <w:r>
           <w:delText xml:space="preserve">in </w:delText>
         </w:r>
@@ -8378,7 +8688,7 @@
         <w:rPr/>
         <w:t>separate</w:t>
       </w:r>
-      <w:ins w:author="Kloth, Karen" w:date="2022-09-15T16:25:00Z" w:id="914587063">
+      <w:ins w:author="Kloth, Karen" w:date="2022-09-15T16:25:00Z" w:id="503920732">
         <w:r>
           <w:t>ly</w:t>
         </w:r>
@@ -8392,12 +8702,12 @@
         <w:rPr/>
         <w:t>f</w:t>
       </w:r>
-      <w:ins w:author="Kloth, Karen" w:date="2022-09-15T16:25:00Z" w:id="652131256">
+      <w:ins w:author="Kloth, Karen" w:date="2022-09-15T16:25:00Z" w:id="1879741321">
         <w:r>
           <w:t>ou</w:t>
         </w:r>
       </w:ins>
-      <w:del w:author="Kloth, Karen" w:date="2022-09-15T16:25:00Z" w:id="122856515">
+      <w:del w:author="Kloth, Karen" w:date="2022-09-15T16:25:00Z" w:id="1424805065">
         <w:r>
           <w:delText>i</w:delText>
         </w:r>
@@ -8472,6 +8782,7 @@
         <w:t xml:space="preserve">fter </w:t>
       </w:r>
       <w:commentRangeStart w:id="434"/>
+      <w:commentRangeStart w:id="1444924972"/>
       <w:r>
         <w:rPr/>
         <w:t>FDR correction</w:t>
@@ -8480,6 +8791,10 @@
         <w:rPr/>
         <w:t xml:space="preserve"> for multiple testing</w:t>
       </w:r>
+      <w:r>
+        <w:rPr/>
+        <w:t xml:space="preserve"> in pairwise treatment comparisons</w:t>
+      </w:r>
       <w:commentRangeEnd w:id="434"/>
       <w:r>
         <w:rPr>
@@ -8487,83 +8802,135 @@
         </w:rPr>
         <w:commentReference w:id="434"/>
       </w:r>
-      <w:r>
-        <w:rPr/>
-        <w:t xml:space="preserve">, </w:t>
+      <w:commentRangeEnd w:id="1444924972"/>
+      <w:r>
+        <w:rPr>
+          <w:rStyle w:val="CommentReference"/>
+        </w:rPr>
+        <w:commentReference w:id="1444924972"/>
+      </w:r>
+      <w:r>
+        <w:rPr/>
+        <w:t>,</w:t>
+      </w:r>
+      <w:ins w:author="Beschoren da Costa, Pedro" w:date="2022-10-04T13:59:04.494Z" w:id="531617187">
+        <w:r>
+          <w:t xml:space="preserve"> </w:t>
+        </w:r>
+      </w:ins>
+      <w:r>
+        <w:rPr/>
+        <w:t xml:space="preserve"> </w:t>
+      </w:r>
+      <w:proofErr w:type="spellStart"/>
+      <w:r>
+        <w:rPr/>
+        <w:t>endosphere</w:t>
+      </w:r>
+      <w:proofErr w:type="spellEnd"/>
+      <w:r>
+        <w:rPr/>
+        <w:t xml:space="preserve"> </w:t>
+      </w:r>
+      <w:r>
+        <w:rPr/>
+        <w:t>m</w:t>
+      </w:r>
+      <w:r>
+        <w:rPr/>
+        <w:t xml:space="preserve">icrobial communities were significantly different </w:t>
+      </w:r>
+      <w:proofErr w:type="gramStart"/>
+      <w:r>
+        <w:rPr/>
+        <w:t>between  0</w:t>
+      </w:r>
+      <w:proofErr w:type="gramEnd"/>
+      <w:r>
+        <w:rPr/>
+        <w:t xml:space="preserve">.1 and 1mM </w:t>
+      </w:r>
+      <w:proofErr w:type="spellStart"/>
+      <w:r>
+        <w:rPr/>
+        <w:t>MeJA</w:t>
+      </w:r>
+      <w:proofErr w:type="spellEnd"/>
+      <w:r>
+        <w:rPr/>
+        <w:t xml:space="preserve"> treat</w:t>
+      </w:r>
+      <w:r>
+        <w:rPr/>
+        <w:t>ed</w:t>
+      </w:r>
+      <w:r>
+        <w:rPr/>
+        <w:t xml:space="preserve"> </w:t>
+      </w:r>
+      <w:proofErr w:type="spellStart"/>
+      <w:r>
+        <w:rPr>
+          <w:i w:val="1"/>
+          <w:iCs w:val="1"/>
+          <w:rPrChange w:author="Beschoren da Costa, Pedro" w:date="2022-10-04T14:02:56.289Z" w:id="763739917"/>
+        </w:rPr>
+        <w:t>A.thaliana</w:t>
+      </w:r>
+      <w:proofErr w:type="spellEnd"/>
+      <w:r>
+        <w:rPr/>
+        <w:t xml:space="preserve"> plants</w:t>
+      </w:r>
+      <w:r>
+        <w:rPr/>
+        <w:t>. No</w:t>
+      </w:r>
+      <w:r>
+        <w:rPr/>
+        <w:t xml:space="preserve"> </w:t>
+      </w:r>
+      <w:r>
+        <w:rPr/>
+        <w:t xml:space="preserve">other pairwise comparison was significant. </w:t>
       </w:r>
       <w:commentRangeStart w:id="435"/>
-      <w:r>
-        <w:rPr/>
-        <w:t xml:space="preserve">the only significant </w:t>
-      </w:r>
-      <w:commentRangeStart w:id="436"/>
-      <w:r>
-        <w:rPr/>
-        <w:t xml:space="preserve">pairwise </w:t>
-      </w:r>
-      <w:commentRangeEnd w:id="436"/>
+      <w:commentRangeStart w:id="1283598208"/>
+      <w:r>
+        <w:rPr/>
+        <w:t>(</w:t>
+      </w:r>
+      <w:proofErr w:type="spellStart"/>
+      <w:r>
+        <w:rPr/>
+        <w:t>SUP_</w:t>
+      </w:r>
+      <w:r>
+        <w:rPr/>
+        <w:t>Pairwise_permanova_table</w:t>
+      </w:r>
+      <w:proofErr w:type="spellEnd"/>
+      <w:r>
+        <w:rPr/>
+        <w:t>)</w:t>
+      </w:r>
+      <w:r>
+        <w:rPr/>
+        <w:t>.</w:t>
+      </w:r>
+      <w:commentRangeEnd w:id="435"/>
       <w:r>
         <w:rPr>
           <w:rStyle w:val="CommentReference"/>
         </w:rPr>
-        <w:commentReference w:id="436"/>
-      </w:r>
-      <w:r>
-        <w:rPr/>
-        <w:t xml:space="preserve">difference is between both </w:t>
-      </w:r>
-      <w:proofErr w:type="spellStart"/>
-      <w:r>
-        <w:rPr/>
-        <w:t>MeJA</w:t>
-      </w:r>
-      <w:proofErr w:type="spellEnd"/>
-      <w:r>
-        <w:rPr/>
-        <w:t xml:space="preserve"> concentrations on the </w:t>
-      </w:r>
-      <w:proofErr w:type="spellStart"/>
-      <w:r>
-        <w:rPr/>
-        <w:t>endosphere</w:t>
-      </w:r>
-      <w:proofErr w:type="spellEnd"/>
-      <w:r>
-        <w:rPr/>
-        <w:t xml:space="preserve"> of A. thaliana.</w:t>
-      </w:r>
-      <w:r>
-        <w:rPr/>
-        <w:t xml:space="preserve"> </w:t>
-      </w:r>
-      <w:r>
-        <w:rPr/>
-        <w:t>(</w:t>
-      </w:r>
-      <w:proofErr w:type="spellStart"/>
-      <w:r>
-        <w:rPr/>
-        <w:t>SUP_</w:t>
-      </w:r>
-      <w:r>
-        <w:rPr/>
-        <w:t>Pairwise_permanova_table</w:t>
-      </w:r>
-      <w:proofErr w:type="spellEnd"/>
-      <w:r>
-        <w:rPr/>
-        <w:t>)</w:t>
-      </w:r>
-      <w:r>
-        <w:rPr/>
-        <w:t>.</w:t>
-      </w:r>
-      <w:commentRangeEnd w:id="435"/>
+        <w:commentReference w:id="435"/>
+      </w:r>
+      <w:commentRangeEnd w:id="1283598208"/>
       <w:r>
         <w:rPr>
           <w:rStyle w:val="CommentReference"/>
         </w:rPr>
-        <w:commentReference w:id="435"/>
+        <w:commentReference w:id="1283598208"/>
       </w:r>
     </w:p>
     <w:p>
@@ -8612,24 +8979,14 @@
       </w:r>
     </w:p>
     <w:p>
-      <w:pPr>
-        <w:rPr/>
-      </w:pPr>
+      <w:pPr/>
       <w:r>
         <w:rPr/>
         <w:t xml:space="preserve">The Shannon diversity index indicated a clear interaction between plant species and </w:t>
       </w:r>
-      <w:commentRangeStart w:id="446"/>
-      <w:r>
-        <w:rPr/>
-        <w:t xml:space="preserve">sample type </w:t>
-      </w:r>
-      <w:commentRangeEnd w:id="446"/>
-      <w:r>
-        <w:rPr>
-          <w:rStyle w:val="CommentReference"/>
-        </w:rPr>
-        <w:commentReference w:id="446"/>
+      <w:r>
+        <w:rPr/>
+        <w:t xml:space="preserve">root compartments </w:t>
       </w:r>
       <w:r>
         <w:rPr/>
@@ -8656,7 +9013,24 @@
         <w:rPr/>
         <w:t xml:space="preserve">). </w:t>
       </w:r>
+      <w:ins w:author="Beschoren da Costa, Pedro" w:date="2022-10-04T14:03:59.878Z" w:id="1870541819">
+        <w:r>
+          <w:t>As expected, rhizosphere communities were mor</w:t>
+        </w:r>
+      </w:ins>
+      <w:ins w:author="Beschoren da Costa, Pedro" w:date="2022-10-04T14:04:05.686Z" w:id="577170009">
+        <w:r>
+          <w:t xml:space="preserve">e diverse than </w:t>
+        </w:r>
+        <w:r>
+          <w:t>endosphere</w:t>
+        </w:r>
+        <w:r>
+          <w:t xml:space="preserve"> communities. </w:t>
+        </w:r>
+      </w:ins>
       <w:commentRangeStart w:id="448"/>
+      <w:commentRangeStart w:id="1752362424"/>
       <w:proofErr w:type="spellStart"/>
       <w:r>
         <w:rPr>
@@ -8683,18 +9057,15 @@
         <w:rPr/>
         <w:t xml:space="preserve"> on </w:t>
       </w:r>
-      <w:commentRangeStart w:id="449"/>
-      <w:r>
-        <w:rPr/>
-        <w:t>soil samples</w:t>
-      </w:r>
-      <w:commentRangeEnd w:id="449"/>
-      <w:r>
-        <w:rPr>
-          <w:rStyle w:val="CommentReference"/>
-        </w:rPr>
-        <w:commentReference w:id="449"/>
-      </w:r>
+      <w:r>
+        <w:rPr/>
+        <w:t>rhizosphere</w:t>
+      </w:r>
+      <w:ins w:author="Beschoren da Costa, Pedro" w:date="2022-10-04T13:49:26.949Z" w:id="228720552">
+        <w:r>
+          <w:t xml:space="preserve"> communities</w:t>
+        </w:r>
+      </w:ins>
       <w:r>
         <w:rPr/>
         <w:t xml:space="preserve">, while </w:t>
@@ -8723,7 +9094,34 @@
       <w:proofErr w:type="spellEnd"/>
       <w:r>
         <w:rPr/>
-        <w:t xml:space="preserve"> on root samples </w:t>
+        <w:t xml:space="preserve"> on </w:t>
+      </w:r>
+      <w:r>
+        <w:rPr/>
+        <w:t>end</w:t>
+      </w:r>
+      <w:del w:author="Beschoren da Costa, Pedro" w:date="2022-10-04T14:06:39.775Z" w:id="376210103">
+        <w:r>
+          <w:delText>s</w:delText>
+        </w:r>
+      </w:del>
+      <w:ins w:author="Beschoren da Costa, Pedro" w:date="2022-10-04T14:06:41.411Z" w:id="1459330057">
+        <w:r>
+          <w:t>s</w:t>
+        </w:r>
+      </w:ins>
+      <w:r>
+        <w:rPr/>
+        <w:t>ophere</w:t>
+      </w:r>
+      <w:proofErr w:type="spellEnd"/>
+      <w:r>
+        <w:rPr/>
+        <w:t xml:space="preserve"> communities</w:t>
+      </w:r>
+      <w:r>
+        <w:rPr/>
+        <w:t xml:space="preserve"> </w:t>
       </w:r>
       <w:commentRangeEnd w:id="448"/>
       <w:r>
@@ -8732,6 +9130,13 @@
         </w:rPr>
         <w:commentReference w:id="448"/>
       </w:r>
+      <w:commentRangeEnd w:id="1752362424"/>
+      <w:r>
+        <w:rPr>
+          <w:rStyle w:val="CommentReference"/>
+        </w:rPr>
+        <w:commentReference w:id="1752362424"/>
+      </w:r>
       <w:r>
         <w:rPr/>
         <w:t>(</w:t>
@@ -8746,21 +9151,37 @@
         <w:rPr/>
         <w:t xml:space="preserve">, </w:t>
       </w:r>
-      <w:proofErr w:type="spellStart"/>
       <w:r>
         <w:rPr/>
         <w:t>SUP_table_alpha_diversity_pairwise</w:t>
       </w:r>
-      <w:proofErr w:type="spellEnd"/>
-      <w:r>
-        <w:rPr/>
-        <w:t xml:space="preserve">). </w:t>
-      </w:r>
+      <w:r>
+        <w:rPr/>
+        <w:t>).</w:t>
+      </w:r>
+      <w:del w:author="Beschoren da Costa, Pedro" w:date="2022-10-04T14:09:12.146Z" w:id="439463590">
+        <w:r>
+          <w:delText xml:space="preserve"> </w:delText>
+        </w:r>
+      </w:del>
       <w:commentRangeStart w:id="452"/>
       <w:commentRangeStart w:id="453"/>
-      <w:r>
-        <w:rPr/>
-        <w:t xml:space="preserve">The model also indicates a significant stress treatment effect, as medians are overall lower in controls and </w:t>
+      <w:commentRangeStart w:id="1019788934"/>
+      <w:r>
+        <w:rPr/>
+        <w:t xml:space="preserve">There was a </w:t>
+      </w:r>
+      <w:r>
+        <w:rPr/>
+        <w:t xml:space="preserve">significant stress treatment effect, as </w:t>
+      </w:r>
+      <w:r>
+        <w:rPr/>
+        <w:t xml:space="preserve">diversity was generally </w:t>
+      </w:r>
+      <w:r>
+        <w:rPr/>
+        <w:t xml:space="preserve">overall lower in controls and </w:t>
       </w:r>
       <w:proofErr w:type="spellStart"/>
       <w:r>
@@ -8785,6 +9206,13 @@
           <w:rStyle w:val="CommentReference"/>
         </w:rPr>
         <w:commentReference w:id="453"/>
+      </w:r>
+      <w:commentRangeEnd w:id="1019788934"/>
+      <w:r>
+        <w:rPr>
+          <w:rStyle w:val="CommentReference"/>
+        </w:rPr>
+        <w:commentReference w:id="1019788934"/>
       </w:r>
     </w:p>
     <w:p>
@@ -8818,12 +9246,18 @@
       </w:r>
       <w:r>
         <w:rPr/>
-        <w:t xml:space="preserve"> Boruta function tagged 41 ASVs as important to predict the stress treatment in endo</w:t>
+        <w:t xml:space="preserve"> Boruta function tagged 41 ASVs as important to predict the stress treatment in </w:t>
+      </w:r>
+      <w:proofErr w:type="spellStart"/>
+      <w:r>
+        <w:rPr/>
+        <w:t>endo</w:t>
       </w:r>
       <w:r>
         <w:rPr/>
         <w:t>sphere</w:t>
       </w:r>
+      <w:proofErr w:type="spellEnd"/>
       <w:r>
         <w:rPr/>
         <w:t xml:space="preserve"> and rhizosphere communities of both </w:t>
@@ -9154,6 +9588,7 @@
       </w:r>
       <w:commentRangeStart w:id="224795022"/>
       <w:commentRangeStart w:id="338360979"/>
+      <w:commentRangeStart w:id="865357815"/>
       <w:r>
         <w:rPr/>
         <w:t>sample partition</w:t>
@@ -9171,6 +9606,13 @@
           <w:rStyle w:val="CommentReference"/>
         </w:rPr>
         <w:commentReference w:id="338360979"/>
+      </w:r>
+      <w:commentRangeEnd w:id="865357815"/>
+      <w:r>
+        <w:rPr>
+          <w:rStyle w:val="CommentReference"/>
+        </w:rPr>
+        <w:commentReference w:id="865357815"/>
       </w:r>
       <w:r>
         <w:rPr/>
@@ -9194,6 +9636,7 @@
     </w:p>
     <w:p>
       <w:commentRangeStart w:id="921584987"/>
+      <w:commentRangeStart w:id="511019456"/>
       <w:r>
         <w:rPr/>
         <w:t>We created four co-variance networks, according to root compartment and plant species</w:t>
@@ -9204,6 +9647,13 @@
           <w:rStyle w:val="CommentReference"/>
         </w:rPr>
         <w:commentReference w:id="921584987"/>
+      </w:r>
+      <w:commentRangeEnd w:id="511019456"/>
+      <w:r>
+        <w:rPr>
+          <w:rStyle w:val="CommentReference"/>
+        </w:rPr>
+        <w:commentReference w:id="511019456"/>
       </w:r>
       <w:r>
         <w:rPr/>
@@ -9398,17 +9848,14 @@
         <w:rPr/>
         <w:t xml:space="preserve">Differential abundance analysis performed by deseq2 indicated 117 unique ASVs as differentially abundant across all pairwise comparisons between controls and treatments. </w:t>
       </w:r>
-      <w:proofErr w:type="spellStart"/>
       <w:r>
         <w:rPr/>
         <w:t>Endosphere</w:t>
       </w:r>
-      <w:proofErr w:type="spellEnd"/>
       <w:r>
         <w:rPr/>
         <w:t xml:space="preserve"> samples clearly had more differentially abundant ASVs than rhizosphere samples, and </w:t>
       </w:r>
-      <w:proofErr w:type="spellStart"/>
       <w:r>
         <w:rPr>
           <w:i w:val="1"/>
@@ -9416,7 +9863,6 @@
         </w:rPr>
         <w:t>A.thaliana</w:t>
       </w:r>
-      <w:proofErr w:type="spellEnd"/>
       <w:commentRangeStart w:id="1142425959"/>
       <w:r>
         <w:rPr/>
@@ -9444,32 +9890,26 @@
         <w:rPr/>
         <w:t xml:space="preserve">While root compartment and plant species were separated in a </w:t>
       </w:r>
-      <w:proofErr w:type="gramStart"/>
       <w:r>
         <w:rPr/>
         <w:t>bi-cluster</w:t>
       </w:r>
-      <w:proofErr w:type="gramEnd"/>
       <w:r>
         <w:rPr/>
         <w:t xml:space="preserve"> heatmap, there was no clear pattern for groups of ASVs occurring in the same treatments (SUP_Figure_deseq2_heatmap). The most represented families are </w:t>
       </w:r>
-      <w:proofErr w:type="spellStart"/>
       <w:r>
         <w:rPr/>
         <w:t>Oxalobacteriaceae</w:t>
       </w:r>
-      <w:proofErr w:type="spellEnd"/>
       <w:r>
         <w:rPr/>
         <w:t xml:space="preserve"> and </w:t>
       </w:r>
-      <w:proofErr w:type="spellStart"/>
       <w:r>
         <w:rPr/>
         <w:t>Comamonadaceae</w:t>
       </w:r>
-      <w:proofErr w:type="spellEnd"/>
       <w:r>
         <w:rPr/>
         <w:t xml:space="preserve">, with 18 and 13 ASVs, respectively. </w:t>
@@ -9818,22 +10258,23 @@
     <w:p>
       <w:pPr>
         <w:rPr>
-          <w:del w:author="Beschoren da Costa, Pedro" w:date="2022-10-03T14:50:32.48Z" w:id="292981433"/>
-        </w:rPr>
-      </w:pPr>
-      <w:del w:author="Beschoren da Costa, Pedro" w:date="2022-10-03T14:50:32.48Z" w:id="108484291">
+          <w:del w:author="Beschoren da Costa, Pedro" w:date="2022-10-03T14:50:32.48Z" w:id="1529011444"/>
+        </w:rPr>
+      </w:pPr>
+      <w:del w:author="Beschoren da Costa, Pedro" w:date="2022-10-03T14:50:32.48Z" w:id="786751028">
         <w:r>
           <w:delText>A</w:delText>
         </w:r>
       </w:del>
       <w:commentRangeStart w:id="1138329527"/>
-      <w:del w:author="Beschoren da Costa, Pedro" w:date="2022-10-03T14:50:32.48Z" w:id="1521933034">
+      <w:del w:author="Beschoren da Costa, Pedro" w:date="2022-10-03T14:50:32.48Z" w:id="1971194275">
         <w:r>
           <w:delText xml:space="preserve">s the fisher proportions highlighted Comamonadaceae in 3 out of 4 sample partitions and this family was also highlighted by the neutral model analysis, we further analyzed its alpha diversity </w:delText>
         </w:r>
       </w:del>
       <w:commentRangeStart w:id="1123676472"/>
-      <w:del w:author="Beschoren da Costa, Pedro" w:date="2022-10-03T14:50:32.48Z" w:id="48862125">
+      <w:commentRangeStart w:id="2048797521"/>
+      <w:del w:author="Beschoren da Costa, Pedro" w:date="2022-10-03T14:50:32.48Z" w:id="1507890040">
         <w:r>
           <w:delText xml:space="preserve">(SUP_comamonadaceae_diversity). </w:delText>
         </w:r>
@@ -9845,7 +10286,14 @@
         </w:rPr>
         <w:commentReference w:id="1123676472"/>
       </w:r>
-      <w:del w:author="Beschoren da Costa, Pedro" w:date="2022-10-03T14:50:32.48Z" w:id="122480523">
+      <w:commentRangeEnd w:id="2048797521"/>
+      <w:r>
+        <w:rPr>
+          <w:rStyle w:val="CommentReference"/>
+        </w:rPr>
+        <w:commentReference w:id="2048797521"/>
+      </w:r>
+      <w:del w:author="Beschoren da Costa, Pedro" w:date="2022-10-03T14:50:32.48Z" w:id="2052542905">
         <w:r>
           <w:delText xml:space="preserve">The Shannon diversity of Comamonadaceae in both rhizosphere and endosphere of </w:delText>
         </w:r>
@@ -9871,7 +10319,8 @@
         </w:r>
       </w:del>
       <w:commentRangeStart w:id="1033522820"/>
-      <w:del w:author="Beschoren da Costa, Pedro" w:date="2022-10-03T14:50:32.48Z" w:id="1628404985">
+      <w:commentRangeStart w:id="498420775"/>
+      <w:del w:author="Beschoren da Costa, Pedro" w:date="2022-10-03T14:50:32.48Z" w:id="1658892422">
         <w:r>
           <w:delText xml:space="preserve">While many of these differences are not statistically significant </w:delText>
         </w:r>
@@ -9883,7 +10332,14 @@
         </w:rPr>
         <w:commentReference w:id="1033522820"/>
       </w:r>
-      <w:del w:author="Beschoren da Costa, Pedro" w:date="2022-10-03T14:50:32.48Z" w:id="1969389858">
+      <w:commentRangeEnd w:id="498420775"/>
+      <w:r>
+        <w:rPr>
+          <w:rStyle w:val="CommentReference"/>
+        </w:rPr>
+        <w:commentReference w:id="498420775"/>
+      </w:r>
+      <w:del w:author="Beschoren da Costa, Pedro" w:date="2022-10-03T14:50:32.48Z" w:id="299690761">
         <w:r>
           <w:delText>(SUP_table_commamonadaceae_diversity_and_abundance), we had already established by two independent approaches that this family is overly diverse in the above-expected subset and overly represented in the important ASV set.</w:delText>
         </w:r>
@@ -9953,6 +10409,7 @@
       </w:r>
       <w:commentRangeStart w:id="456"/>
       <w:commentRangeStart w:id="457"/>
+      <w:commentRangeStart w:id="461897673"/>
       <w:r>
         <w:rPr/>
         <w:t>neutral model</w:t>
@@ -9974,6 +10431,13 @@
           <w:rStyle w:val="CommentReference"/>
         </w:rPr>
         <w:commentReference w:id="457"/>
+      </w:r>
+      <w:commentRangeEnd w:id="461897673"/>
+      <w:r>
+        <w:rPr>
+          <w:rStyle w:val="CommentReference"/>
+        </w:rPr>
+        <w:commentReference w:id="461897673"/>
       </w:r>
       <w:r>
         <w:rPr/>
@@ -10097,67 +10561,67 @@
         <w:rPr/>
         <w:t>.</w:t>
       </w:r>
-      <w:ins w:author="Beschoren da Costa, Pedro" w:date="2022-10-04T12:29:59.322Z" w:id="309860906">
+      <w:ins w:author="Beschoren da Costa, Pedro" w:date="2022-10-04T12:29:59.322Z" w:id="494414987">
         <w:r>
           <w:t xml:space="preserve"> </w:t>
         </w:r>
       </w:ins>
-      <w:ins w:author="Beschoren da Costa, Pedro" w:date="2022-10-04T12:30:52.519Z" w:id="343901300">
+      <w:ins w:author="Beschoren da Costa, Pedro" w:date="2022-10-04T12:30:52.519Z" w:id="563481913">
         <w:r>
           <w:t xml:space="preserve">Plant species and treatments presented similar proportions of </w:t>
         </w:r>
       </w:ins>
-      <w:ins w:author="Beschoren da Costa, Pedro" w:date="2022-10-04T12:29:59.322Z" w:id="1667459469">
+      <w:ins w:author="Beschoren da Costa, Pedro" w:date="2022-10-04T12:29:59.322Z" w:id="1976651789">
         <w:r>
           <w:t>ASVs classified as above neutrality</w:t>
         </w:r>
       </w:ins>
-      <w:ins w:author="Beschoren da Costa, Pedro" w:date="2022-10-04T12:31:07.21Z" w:id="1115771888">
+      <w:ins w:author="Beschoren da Costa, Pedro" w:date="2022-10-04T12:31:07.21Z" w:id="473547689">
         <w:r>
           <w:t xml:space="preserve"> (11.18±</w:t>
         </w:r>
       </w:ins>
-      <w:ins w:author="Beschoren da Costa, Pedro" w:date="2022-10-04T12:41:45.72Z" w:id="79371775">
+      <w:ins w:author="Beschoren da Costa, Pedro" w:date="2022-10-04T12:41:45.72Z" w:id="2089841941">
         <w:r>
           <w:t>1.06%</w:t>
         </w:r>
       </w:ins>
-      <w:ins w:author="Beschoren da Costa, Pedro" w:date="2022-10-04T12:31:07.21Z" w:id="1404814275">
+      <w:ins w:author="Beschoren da Costa, Pedro" w:date="2022-10-04T12:31:07.21Z" w:id="1952720870">
         <w:r>
           <w:t>)</w:t>
         </w:r>
       </w:ins>
-      <w:ins w:author="Beschoren da Costa, Pedro" w:date="2022-10-04T12:29:59.322Z" w:id="2116174423">
+      <w:ins w:author="Beschoren da Costa, Pedro" w:date="2022-10-04T12:29:59.322Z" w:id="655027341">
         <w:r>
           <w:t>, as expected by neutrality</w:t>
         </w:r>
       </w:ins>
-      <w:ins w:author="Beschoren da Costa, Pedro" w:date="2022-10-04T12:41:59.958Z" w:id="532957849">
+      <w:ins w:author="Beschoren da Costa, Pedro" w:date="2022-10-04T12:41:59.958Z" w:id="1918544556">
         <w:r>
           <w:t xml:space="preserve"> (</w:t>
         </w:r>
       </w:ins>
-      <w:ins w:author="Beschoren da Costa, Pedro" w:date="2022-10-04T12:42:03.33Z" w:id="1532782505">
+      <w:ins w:author="Beschoren da Costa, Pedro" w:date="2022-10-04T12:42:03.33Z" w:id="1991266421">
         <w:r>
           <w:t>85.51±1.25%</w:t>
         </w:r>
       </w:ins>
-      <w:ins w:author="Beschoren da Costa, Pedro" w:date="2022-10-04T12:41:59.958Z" w:id="447790343">
+      <w:ins w:author="Beschoren da Costa, Pedro" w:date="2022-10-04T12:41:59.958Z" w:id="1959734649">
         <w:r>
           <w:t>)</w:t>
         </w:r>
       </w:ins>
-      <w:ins w:author="Beschoren da Costa, Pedro" w:date="2022-10-04T12:29:59.322Z" w:id="1346076911">
+      <w:ins w:author="Beschoren da Costa, Pedro" w:date="2022-10-04T12:29:59.322Z" w:id="209275043">
         <w:r>
           <w:t>, and bel</w:t>
         </w:r>
       </w:ins>
-      <w:ins w:author="Beschoren da Costa, Pedro" w:date="2022-10-04T12:30:16.522Z" w:id="1004746407">
+      <w:ins w:author="Beschoren da Costa, Pedro" w:date="2022-10-04T12:30:16.522Z" w:id="1312675247">
         <w:r>
           <w:t>ow neutrality</w:t>
         </w:r>
       </w:ins>
-      <w:ins w:author="Beschoren da Costa, Pedro" w:date="2022-10-04T12:43:00.989Z" w:id="468698030">
+      <w:ins w:author="Beschoren da Costa, Pedro" w:date="2022-10-04T12:43:00.989Z" w:id="689820774">
         <w:r>
           <w:t xml:space="preserve"> (</w:t>
         </w:r>
@@ -10168,17 +10632,17 @@
           <w:t>)</w:t>
         </w:r>
       </w:ins>
-      <w:ins w:author="Beschoren da Costa, Pedro" w:date="2022-10-04T12:30:16.522Z" w:id="1174216992">
+      <w:ins w:author="Beschoren da Costa, Pedro" w:date="2022-10-04T12:30:16.522Z" w:id="1480476354">
         <w:r>
           <w:t>.</w:t>
         </w:r>
       </w:ins>
-      <w:ins w:author="Beschoren da Costa, Pedro" w:date="2022-10-04T12:28:38.364Z" w:id="579795293">
+      <w:ins w:author="Beschoren da Costa, Pedro" w:date="2022-10-04T12:28:38.364Z" w:id="1834822741">
         <w:r>
           <w:t xml:space="preserve"> </w:t>
         </w:r>
       </w:ins>
-      <w:ins w:author="Beschoren da Costa, Pedro" w:date="2022-10-03T15:31:34.311Z" w:id="1498549099">
+      <w:ins w:author="Beschoren da Costa, Pedro" w:date="2022-10-03T15:31:34.311Z" w:id="2126510810">
         <w:r>
           <w:t xml:space="preserve"> There were 377 ASVs for </w:t>
         </w:r>
@@ -10207,7 +10671,7 @@
           <w:t>oleraceae</w:t>
         </w:r>
       </w:ins>
-      <w:ins w:author="Beschoren da Costa, Pedro" w:date="2022-10-03T15:32:12.358Z" w:id="144386553">
+      <w:ins w:author="Beschoren da Costa, Pedro" w:date="2022-10-03T15:32:12.358Z" w:id="218203024">
         <w:r>
           <w:rPr>
             <w:i w:val="1"/>
@@ -10219,7 +10683,7 @@
           <w:rPr>
             <w:i w:val="0"/>
             <w:iCs w:val="0"/>
-            <w:rPrChange w:author="Beschoren da Costa, Pedro" w:date="2022-10-03T15:33:00.233Z" w:id="308447737">
+            <w:rPrChange w:author="Beschoren da Costa, Pedro" w:date="2022-10-03T15:33:00.233Z" w:id="824715084">
               <w:rPr>
                 <w:i w:val="1"/>
                 <w:iCs w:val="1"/>
@@ -10232,7 +10696,7 @@
           <w:rPr>
             <w:i w:val="0"/>
             <w:iCs w:val="0"/>
-            <w:rPrChange w:author="Beschoren da Costa, Pedro" w:date="2022-10-03T15:33:00.234Z" w:id="641440524">
+            <w:rPrChange w:author="Beschoren da Costa, Pedro" w:date="2022-10-03T15:33:00.234Z" w:id="910428115">
               <w:rPr>
                 <w:i w:val="1"/>
                 <w:iCs w:val="1"/>
@@ -10242,7 +10706,7 @@
           <w:t>above-expected</w:t>
         </w:r>
       </w:ins>
-      <w:ins w:author="Beschoren da Costa, Pedro" w:date="2022-10-03T15:35:25.38Z" w:id="928614492">
+      <w:ins w:author="Beschoren da Costa, Pedro" w:date="2022-10-03T15:35:25.38Z" w:id="555590373">
         <w:r>
           <w:rPr>
             <w:i w:val="0"/>
@@ -10251,12 +10715,12 @@
           <w:t xml:space="preserve"> by the neutral model</w:t>
         </w:r>
       </w:ins>
-      <w:ins w:author="Beschoren da Costa, Pedro" w:date="2022-10-03T15:32:12.358Z" w:id="184902314">
+      <w:ins w:author="Beschoren da Costa, Pedro" w:date="2022-10-03T15:32:12.358Z" w:id="1775611233">
         <w:r>
           <w:rPr>
             <w:i w:val="0"/>
             <w:iCs w:val="0"/>
-            <w:rPrChange w:author="Beschoren da Costa, Pedro" w:date="2022-10-03T15:33:00.234Z" w:id="645924987">
+            <w:rPrChange w:author="Beschoren da Costa, Pedro" w:date="2022-10-03T15:33:00.234Z" w:id="1336550278">
               <w:rPr>
                 <w:i w:val="1"/>
                 <w:iCs w:val="1"/>
@@ -10269,7 +10733,7 @@
           <w:rPr>
             <w:i w:val="0"/>
             <w:iCs w:val="0"/>
-            <w:rPrChange w:author="Beschoren da Costa, Pedro" w:date="2022-10-03T15:32:16.601Z" w:id="828945218">
+            <w:rPrChange w:author="Beschoren da Costa, Pedro" w:date="2022-10-03T15:32:16.601Z" w:id="1598558569">
               <w:rPr>
                 <w:i w:val="1"/>
                 <w:iCs w:val="1"/>
@@ -10279,7 +10743,7 @@
           <w:t>H</w:t>
         </w:r>
       </w:ins>
-      <w:ins w:author="Beschoren da Costa, Pedro" w:date="2022-10-03T15:31:34.311Z" w:id="970022164">
+      <w:ins w:author="Beschoren da Costa, Pedro" w:date="2022-10-03T15:31:34.311Z" w:id="935473624">
         <w:r>
           <w:rPr>
             <w:i w:val="0"/>
@@ -10288,7 +10752,7 @@
           <w:t xml:space="preserve">alf of </w:t>
         </w:r>
       </w:ins>
-      <w:ins w:author="Beschoren da Costa, Pedro" w:date="2022-10-03T15:33:20.922Z" w:id="1224334768">
+      <w:ins w:author="Beschoren da Costa, Pedro" w:date="2022-10-03T15:33:20.922Z" w:id="1166551337">
         <w:r>
           <w:rPr>
             <w:i w:val="0"/>
@@ -10297,7 +10761,7 @@
           <w:t xml:space="preserve">these </w:t>
         </w:r>
       </w:ins>
-      <w:ins w:author="Beschoren da Costa, Pedro" w:date="2022-10-03T15:31:34.311Z" w:id="1953833466">
+      <w:ins w:author="Beschoren da Costa, Pedro" w:date="2022-10-03T15:31:34.311Z" w:id="1049306534">
         <w:r>
           <w:rPr>
             <w:i w:val="0"/>
@@ -10306,7 +10770,7 @@
           <w:t xml:space="preserve">ASVs </w:t>
         </w:r>
       </w:ins>
-      <w:ins w:author="Beschoren da Costa, Pedro" w:date="2022-10-03T15:33:59.97Z" w:id="700151924">
+      <w:ins w:author="Beschoren da Costa, Pedro" w:date="2022-10-03T15:33:59.97Z" w:id="1020208412">
         <w:r>
           <w:rPr>
             <w:i w:val="0"/>
@@ -10315,7 +10779,7 @@
           <w:t>were exclusive to the different treatments, and 17 to 20% were shared between all treatments (</w:t>
         </w:r>
       </w:ins>
-      <w:ins w:author="Beschoren da Costa, Pedro" w:date="2022-10-03T15:34:00.19Z" w:id="175801189">
+      <w:ins w:author="Beschoren da Costa, Pedro" w:date="2022-10-03T15:34:00.19Z" w:id="1861600325">
         <w:r>
           <w:rPr>
             <w:i w:val="0"/>
@@ -10331,7 +10795,7 @@
           <w:t>)</w:t>
         </w:r>
       </w:ins>
-      <w:ins w:author="Beschoren da Costa, Pedro" w:date="2022-10-03T15:52:13.748Z" w:id="205230786">
+      <w:ins w:author="Beschoren da Costa, Pedro" w:date="2022-10-03T15:52:13.748Z" w:id="269324930">
         <w:r>
           <w:rPr>
             <w:i w:val="0"/>
@@ -10352,27 +10816,27 @@
         <w:rPr/>
         <w:t>ASVs</w:t>
       </w:r>
-      <w:ins w:author="Beschoren da Costa, Pedro" w:date="2022-10-03T15:38:58.462Z" w:id="345689170">
+      <w:ins w:author="Beschoren da Costa, Pedro" w:date="2022-10-03T15:38:58.462Z" w:id="1307059906">
         <w:r>
           <w:t xml:space="preserve">, the microbial </w:t>
         </w:r>
       </w:ins>
-      <w:ins w:author="Beschoren da Costa, Pedro" w:date="2022-10-03T15:42:12.641Z" w:id="233087589">
+      <w:ins w:author="Beschoren da Costa, Pedro" w:date="2022-10-03T15:42:12.641Z" w:id="748001867">
         <w:r>
           <w:t>communities were</w:t>
         </w:r>
       </w:ins>
-      <w:ins w:author="Beschoren da Costa, Pedro" w:date="2022-10-03T15:38:58.462Z" w:id="137576700">
+      <w:ins w:author="Beschoren da Costa, Pedro" w:date="2022-10-03T15:38:58.462Z" w:id="266849905">
         <w:r>
           <w:t xml:space="preserve"> first </w:t>
         </w:r>
       </w:ins>
-      <w:ins w:author="Beschoren da Costa, Pedro" w:date="2022-10-03T15:42:59.94Z" w:id="920844911">
+      <w:ins w:author="Beschoren da Costa, Pedro" w:date="2022-10-03T15:42:59.94Z" w:id="1253126111">
         <w:r>
           <w:t>filtered</w:t>
         </w:r>
       </w:ins>
-      <w:ins w:author="Beschoren da Costa, Pedro" w:date="2022-10-03T15:38:58.462Z" w:id="316682267">
+      <w:ins w:author="Beschoren da Costa, Pedro" w:date="2022-10-03T15:38:58.462Z" w:id="423483329">
         <w:r>
           <w:t xml:space="preserve"> to only include</w:t>
         </w:r>
@@ -10381,17 +10845,17 @@
         <w:rPr/>
         <w:t xml:space="preserve"> </w:t>
       </w:r>
-      <w:ins w:author="Beschoren da Costa, Pedro" w:date="2022-10-03T15:39:11.889Z" w:id="787619619">
+      <w:ins w:author="Beschoren da Costa, Pedro" w:date="2022-10-03T15:39:11.889Z" w:id="804302716">
         <w:r>
           <w:t xml:space="preserve">ASVs </w:t>
         </w:r>
       </w:ins>
-      <w:ins w:author="Beschoren da Costa, Pedro" w:date="2022-10-03T15:49:35.442Z" w:id="1986281363">
+      <w:ins w:author="Beschoren da Costa, Pedro" w:date="2022-10-03T15:49:35.442Z" w:id="605149194">
         <w:r>
           <w:t xml:space="preserve">that were </w:t>
         </w:r>
       </w:ins>
-      <w:ins w:author="Beschoren da Costa, Pedro" w:date="2022-10-03T15:39:11.889Z" w:id="203839264">
+      <w:ins w:author="Beschoren da Costa, Pedro" w:date="2022-10-03T15:39:11.889Z" w:id="595680816">
         <w:r>
           <w:t xml:space="preserve">classified as </w:t>
         </w:r>
@@ -10399,12 +10863,12 @@
           <w:t>above expected</w:t>
         </w:r>
       </w:ins>
-      <w:ins w:author="Beschoren da Costa, Pedro" w:date="2022-10-03T15:49:43.122Z" w:id="489383349">
+      <w:ins w:author="Beschoren da Costa, Pedro" w:date="2022-10-03T15:49:43.122Z" w:id="577475985">
         <w:r>
           <w:t xml:space="preserve"> in at least one treatment</w:t>
         </w:r>
       </w:ins>
-      <w:ins w:author="Beschoren da Costa, Pedro" w:date="2022-10-03T15:39:11.889Z" w:id="82707104">
+      <w:ins w:author="Beschoren da Costa, Pedro" w:date="2022-10-03T15:39:11.889Z" w:id="658519028">
         <w:r>
           <w:t>, and then</w:t>
         </w:r>
@@ -10412,32 +10876,32 @@
           <w:t xml:space="preserve"> re-join</w:t>
         </w:r>
       </w:ins>
-      <w:ins w:author="Beschoren da Costa, Pedro" w:date="2022-10-03T15:42:28.724Z" w:id="907375015">
+      <w:ins w:author="Beschoren da Costa, Pedro" w:date="2022-10-03T15:42:28.724Z" w:id="775234179">
         <w:r>
           <w:t>ed</w:t>
         </w:r>
       </w:ins>
-      <w:ins w:author="Beschoren da Costa, Pedro" w:date="2022-10-03T15:39:11.889Z" w:id="317745071">
+      <w:ins w:author="Beschoren da Costa, Pedro" w:date="2022-10-03T15:39:11.889Z" w:id="1999962279">
         <w:r>
           <w:t xml:space="preserve"> (</w:t>
         </w:r>
       </w:ins>
-      <w:ins w:author="Beschoren da Costa, Pedro" w:date="2022-10-03T15:56:50.899Z" w:id="375958402">
+      <w:ins w:author="Beschoren da Costa, Pedro" w:date="2022-10-03T15:56:50.899Z" w:id="425330391">
         <w:r>
           <w:t>SUP</w:t>
         </w:r>
       </w:ins>
-      <w:ins w:author="Beschoren da Costa, Pedro" w:date="2022-10-03T15:39:11.889Z" w:id="1658324253">
+      <w:ins w:author="Beschoren da Costa, Pedro" w:date="2022-10-03T15:39:11.889Z" w:id="1797513948">
         <w:r>
           <w:t>_Neutral</w:t>
         </w:r>
       </w:ins>
-      <w:ins w:author="Beschoren da Costa, Pedro" w:date="2022-10-03T17:31:27.875Z" w:id="809956087">
+      <w:ins w:author="Beschoren da Costa, Pedro" w:date="2022-10-03T17:31:27.875Z" w:id="851407624">
         <w:r>
           <w:t>Models</w:t>
         </w:r>
       </w:ins>
-      <w:ins w:author="Beschoren da Costa, Pedro" w:date="2022-10-03T15:39:11.889Z" w:id="1429317861">
+      <w:ins w:author="Beschoren da Costa, Pedro" w:date="2022-10-03T15:39:11.889Z" w:id="1321382988">
         <w:r>
           <w:t>_scheme</w:t>
         </w:r>
@@ -10539,7 +11003,7 @@
         <w:rPr>
           <w:i w:val="1"/>
           <w:iCs w:val="1"/>
-          <w:rPrChange w:author="Beschoren da Costa, Pedro" w:date="2022-09-27T08:45:56.334Z" w:id="2031542722"/>
+          <w:rPrChange w:author="Beschoren da Costa, Pedro" w:date="2022-09-27T08:45:56.334Z" w:id="794027153"/>
         </w:rPr>
         <w:t>A. thaliana</w:t>
       </w:r>
@@ -10555,7 +11019,7 @@
         <w:rPr>
           <w:i w:val="1"/>
           <w:iCs w:val="1"/>
-          <w:rPrChange w:author="Beschoren da Costa, Pedro" w:date="2022-09-27T08:46:42.873Z" w:id="172264340"/>
+          <w:rPrChange w:author="Beschoren da Costa, Pedro" w:date="2022-09-27T08:46:42.873Z" w:id="1007983796"/>
         </w:rPr>
         <w:t>B. oleracea</w:t>
       </w:r>
@@ -10576,13 +11040,13 @@
         <w:t>Table_Permanovas_above_neutral</w:t>
       </w:r>
       <w:proofErr w:type="spellEnd"/>
-      <w:ins w:author="Beschoren da Costa, Pedro" w:date="2022-10-03T19:50:48.084Z" w:id="1393496776">
+      <w:ins w:author="Beschoren da Costa, Pedro" w:date="2022-10-03T19:50:48.084Z" w:id="1671989882">
         <w:r>
           <w:t xml:space="preserve">, </w:t>
         </w:r>
       </w:ins>
       <w:commentRangeStart w:id="761288338"/>
-      <w:ins w:author="Beschoren da Costa, Pedro" w:date="2022-10-03T19:50:48.084Z" w:id="46263805">
+      <w:ins w:author="Beschoren da Costa, Pedro" w:date="2022-10-03T19:50:48.084Z" w:id="712825868">
         <w:r>
           <w:rPr>
             <w:rFonts w:ascii="Calibri" w:hAnsi="Calibri" w:eastAsia="Calibri" w:cs="Calibri"/>
@@ -10669,37 +11133,37 @@
         <w:rPr/>
         <w:t>)</w:t>
       </w:r>
-      <w:ins w:author="Beschoren da Costa, Pedro" w:date="2022-10-04T11:40:46.154Z" w:id="199514747">
+      <w:ins w:author="Beschoren da Costa, Pedro" w:date="2022-10-04T11:40:46.154Z" w:id="345278889">
         <w:r>
           <w:t>, and ordinations indicate</w:t>
         </w:r>
       </w:ins>
-      <w:ins w:author="Beschoren da Costa, Pedro" w:date="2022-10-04T11:41:12.244Z" w:id="1310493173">
+      <w:ins w:author="Beschoren da Costa, Pedro" w:date="2022-10-04T11:41:12.244Z" w:id="1784122565">
         <w:r>
           <w:t xml:space="preserve"> a slightly clearer distin</w:t>
         </w:r>
       </w:ins>
-      <w:ins w:author="Beschoren da Costa, Pedro" w:date="2022-10-04T11:41:16.676Z" w:id="164107386">
+      <w:ins w:author="Beschoren da Costa, Pedro" w:date="2022-10-04T11:41:16.676Z" w:id="1124926094">
         <w:r>
           <w:t>ction between some treatments</w:t>
         </w:r>
       </w:ins>
-      <w:ins w:author="Beschoren da Costa, Pedro" w:date="2022-10-04T11:45:16.049Z" w:id="1298240930">
+      <w:ins w:author="Beschoren da Costa, Pedro" w:date="2022-10-04T11:45:16.049Z" w:id="1534251568">
         <w:r>
           <w:t xml:space="preserve"> </w:t>
         </w:r>
       </w:ins>
-      <w:ins w:author="Beschoren da Costa, Pedro" w:date="2022-10-04T11:41:16.676Z" w:id="1219911961">
+      <w:ins w:author="Beschoren da Costa, Pedro" w:date="2022-10-04T11:41:16.676Z" w:id="177109637">
         <w:r>
           <w:t>(</w:t>
         </w:r>
       </w:ins>
-      <w:ins w:author="Beschoren da Costa, Pedro" w:date="2022-10-04T11:42:18.553Z" w:id="2110876692">
+      <w:ins w:author="Beschoren da Costa, Pedro" w:date="2022-10-04T11:42:18.553Z" w:id="98274036">
         <w:r>
           <w:t>NeutralModel_ordinations_provisory_SUP</w:t>
         </w:r>
       </w:ins>
-      <w:ins w:author="Beschoren da Costa, Pedro" w:date="2022-10-04T11:41:16.676Z" w:id="1710419332">
+      <w:ins w:author="Beschoren da Costa, Pedro" w:date="2022-10-04T11:41:16.676Z" w:id="983070932">
         <w:r>
           <w:t>)</w:t>
         </w:r>
@@ -11890,9 +12354,14 @@
         <w:t xml:space="preserve"> genus 67-14 from </w:t>
       </w:r>
       <w:commentRangeStart w:id="519"/>
-      <w:r>
-        <w:rPr/>
-        <w:t>Order</w:t>
+      <w:commentRangeStart w:id="1836558161"/>
+      <w:r>
+        <w:rPr/>
+        <w:t>o</w:t>
+      </w:r>
+      <w:r>
+        <w:rPr/>
+        <w:t>rder</w:t>
       </w:r>
       <w:commentRangeEnd w:id="519"/>
       <w:r>
@@ -11900,6 +12369,13 @@
           <w:rStyle w:val="CommentReference"/>
         </w:rPr>
         <w:commentReference w:id="519"/>
+      </w:r>
+      <w:commentRangeEnd w:id="1836558161"/>
+      <w:r>
+        <w:rPr>
+          <w:rStyle w:val="CommentReference"/>
+        </w:rPr>
+        <w:commentReference w:id="1836558161"/>
       </w:r>
       <w:r>
         <w:rPr/>
@@ -12988,7 +13464,7 @@
         <w:rPr/>
         <w:t xml:space="preserve"> as overly represented in the</w:t>
       </w:r>
-      <w:del w:author="Beschoren da Costa, Pedro" w:date="2022-10-04T07:11:30.814Z" w:id="941129403">
+      <w:del w:author="Beschoren da Costa, Pedro" w:date="2022-10-04T07:11:30.814Z" w:id="732474487">
         <w:r>
           <w:delText>m</w:delText>
         </w:r>
@@ -13268,7 +13744,7 @@
         </w:rPr>
         <w:t xml:space="preserve">tle on the structure of the full community but </w:t>
       </w:r>
-      <w:ins w:author="Beschoren da Costa, Pedro" w:date="2022-10-04T07:53:08.275Z" w:id="30563930">
+      <w:ins w:author="Beschoren da Costa, Pedro" w:date="2022-10-04T07:53:08.275Z" w:id="43725313">
         <w:r>
           <w:rPr>
             <w:i w:val="1"/>
@@ -13678,7 +14154,7 @@
         <w:rPr/>
         <w:t>.</w:t>
       </w:r>
-      <w:ins w:author="Beschoren da Costa, Pedro" w:date="2022-10-04T07:17:34.605Z" w:id="1609987726">
+      <w:ins w:author="Beschoren da Costa, Pedro" w:date="2022-10-04T07:17:34.605Z" w:id="1399356015">
         <w:r>
           <w:t xml:space="preserve"> We report that the effect of </w:t>
         </w:r>
@@ -13689,27 +14165,27 @@
           <w:t xml:space="preserve"> stress treatments on </w:t>
         </w:r>
       </w:ins>
-      <w:ins w:author="Beschoren da Costa, Pedro" w:date="2022-10-04T07:20:07.676Z" w:id="2015066594">
+      <w:ins w:author="Beschoren da Costa, Pedro" w:date="2022-10-04T07:20:07.676Z" w:id="1762536886">
         <w:r>
           <w:t>S</w:t>
         </w:r>
       </w:ins>
-      <w:ins w:author="Beschoren da Costa, Pedro" w:date="2022-10-04T07:17:34.605Z" w:id="868957398">
+      <w:ins w:author="Beschoren da Costa, Pedro" w:date="2022-10-04T07:17:34.605Z" w:id="837586214">
         <w:r>
           <w:t>hannon diversity depends on plant species and plant compartment</w:t>
         </w:r>
       </w:ins>
-      <w:ins w:author="Beschoren da Costa, Pedro" w:date="2022-10-04T07:18:59.265Z" w:id="1871835831">
+      <w:ins w:author="Beschoren da Costa, Pedro" w:date="2022-10-04T07:18:59.265Z" w:id="1885004754">
         <w:r>
           <w:t xml:space="preserve">, with slightly </w:t>
         </w:r>
       </w:ins>
-      <w:ins w:author="Beschoren da Costa, Pedro" w:date="2022-10-04T07:19:16.989Z" w:id="1425010946">
+      <w:ins w:author="Beschoren da Costa, Pedro" w:date="2022-10-04T07:19:16.989Z" w:id="1000377054">
         <w:r>
           <w:t>higher</w:t>
         </w:r>
       </w:ins>
-      <w:ins w:author="Beschoren da Costa, Pedro" w:date="2022-10-04T07:18:59.265Z" w:id="1835036307">
+      <w:ins w:author="Beschoren da Costa, Pedro" w:date="2022-10-04T07:18:59.265Z" w:id="704274673">
         <w:r>
           <w:t xml:space="preserve"> diversity in </w:t>
         </w:r>
@@ -13720,7 +14196,7 @@
           <w:t xml:space="preserve"> 0.1</w:t>
         </w:r>
       </w:ins>
-      <w:ins w:author="Beschoren da Costa, Pedro" w:date="2022-10-04T07:19:01.396Z" w:id="1143877379">
+      <w:ins w:author="Beschoren da Costa, Pedro" w:date="2022-10-04T07:19:01.396Z" w:id="197898910">
         <w:r>
           <w:t>mM treat</w:t>
         </w:r>
@@ -13728,17 +14204,17 @@
           <w:t xml:space="preserve">ed </w:t>
         </w:r>
       </w:ins>
-      <w:ins w:author="Beschoren da Costa, Pedro" w:date="2022-10-04T07:20:26.868Z" w:id="1309575705">
+      <w:ins w:author="Beschoren da Costa, Pedro" w:date="2022-10-04T07:20:26.868Z" w:id="262453946">
         <w:r>
           <w:rPr>
             <w:i w:val="1"/>
             <w:iCs w:val="1"/>
-            <w:rPrChange w:author="Beschoren da Costa, Pedro" w:date="2022-10-04T07:20:30.57Z" w:id="2120952961"/>
+            <w:rPrChange w:author="Beschoren da Costa, Pedro" w:date="2022-10-04T07:20:30.57Z" w:id="1289407458"/>
           </w:rPr>
           <w:t>B. oleracea</w:t>
         </w:r>
       </w:ins>
-      <w:ins w:author="Beschoren da Costa, Pedro" w:date="2022-10-04T07:35:06.816Z" w:id="1338625826">
+      <w:ins w:author="Beschoren da Costa, Pedro" w:date="2022-10-04T07:35:06.816Z" w:id="371287386">
         <w:r>
           <w:rPr>
             <w:i w:val="1"/>
@@ -13750,7 +14226,7 @@
           <w:t>plants</w:t>
         </w:r>
       </w:ins>
-      <w:ins w:author="Beschoren da Costa, Pedro" w:date="2022-10-04T07:20:33.385Z" w:id="146174423">
+      <w:ins w:author="Beschoren da Costa, Pedro" w:date="2022-10-04T07:20:33.385Z" w:id="961781017">
         <w:r>
           <w:rPr>
             <w:i w:val="1"/>
@@ -13759,7 +14235,7 @@
           <w:t>.</w:t>
         </w:r>
       </w:ins>
-      <w:ins w:author="Beschoren da Costa, Pedro" w:date="2022-10-04T07:19:01.396Z" w:id="1070078063">
+      <w:ins w:author="Beschoren da Costa, Pedro" w:date="2022-10-04T07:19:01.396Z" w:id="1111362949">
         <w:r>
           <w:t xml:space="preserve"> </w:t>
         </w:r>
@@ -13803,110 +14279,110 @@
       <w:pPr>
         <w:pStyle w:val="Normal"/>
         <w:rPr>
-          <w:ins w:author="Beschoren da Costa, Pedro" w:date="2022-10-04T07:45:27.25Z" w:id="850881203"/>
-        </w:rPr>
-      </w:pPr>
-      <w:ins w:author="Beschoren da Costa, Pedro" w:date="2022-10-04T07:53:47.807Z" w:id="1244253953">
+          <w:ins w:author="Beschoren da Costa, Pedro" w:date="2022-10-04T07:45:27.25Z" w:id="344869806"/>
+        </w:rPr>
+      </w:pPr>
+      <w:ins w:author="Beschoren da Costa, Pedro" w:date="2022-10-04T07:53:47.807Z" w:id="246373692">
         <w:r>
           <w:t>When analysis is focused on the ASVs classified as above expected by the Sloan neutral community model</w:t>
         </w:r>
       </w:ins>
-      <w:ins w:author="Beschoren da Costa, Pedro" w:date="2022-10-04T07:54:55.508Z" w:id="824226574">
+      <w:ins w:author="Beschoren da Costa, Pedro" w:date="2022-10-04T07:54:55.508Z" w:id="706028680">
         <w:r>
           <w:t>,</w:t>
         </w:r>
       </w:ins>
-      <w:ins w:author="Beschoren da Costa, Pedro" w:date="2022-10-04T12:18:59.422Z" w:id="275862031">
+      <w:ins w:author="Beschoren da Costa, Pedro" w:date="2022-10-04T12:18:59.422Z" w:id="1769561909">
         <w:r>
           <w:t xml:space="preserve"> the variance </w:t>
         </w:r>
       </w:ins>
-      <w:ins w:author="Beschoren da Costa, Pedro" w:date="2022-10-04T12:19:08.487Z" w:id="2042875174">
+      <w:ins w:author="Beschoren da Costa, Pedro" w:date="2022-10-04T12:19:08.487Z" w:id="1918449379">
         <w:r>
           <w:t xml:space="preserve">on microbial communities </w:t>
         </w:r>
       </w:ins>
-      <w:ins w:author="Beschoren da Costa, Pedro" w:date="2022-10-04T12:18:59.422Z" w:id="1008269012">
+      <w:ins w:author="Beschoren da Costa, Pedro" w:date="2022-10-04T12:18:59.422Z" w:id="928912246">
         <w:r>
           <w:t>explained by</w:t>
         </w:r>
       </w:ins>
-      <w:ins w:author="Beschoren da Costa, Pedro" w:date="2022-10-04T07:54:55.508Z" w:id="1990942009">
+      <w:ins w:author="Beschoren da Costa, Pedro" w:date="2022-10-04T07:54:55.508Z" w:id="1388409354">
         <w:r>
           <w:t xml:space="preserve"> stress treatment effects </w:t>
         </w:r>
       </w:ins>
-      <w:ins w:author="Beschoren da Costa, Pedro" w:date="2022-10-04T12:19:24.978Z" w:id="1401245533">
+      <w:ins w:author="Beschoren da Costa, Pedro" w:date="2022-10-04T12:19:24.978Z" w:id="1207444106">
         <w:r>
           <w:t>increases by 50%</w:t>
         </w:r>
       </w:ins>
-      <w:ins w:author="Beschoren da Costa, Pedro" w:date="2022-10-04T09:22:43.267Z" w:id="1320203233">
+      <w:ins w:author="Beschoren da Costa, Pedro" w:date="2022-10-04T09:22:43.267Z" w:id="24042113">
         <w:r>
           <w:t xml:space="preserve"> </w:t>
         </w:r>
       </w:ins>
-      <w:ins w:author="Beschoren da Costa, Pedro" w:date="2022-10-04T12:20:06.674Z" w:id="735110675">
+      <w:ins w:author="Beschoren da Costa, Pedro" w:date="2022-10-04T12:20:06.674Z" w:id="1914734030">
         <w:r>
           <w:t>when compared to</w:t>
         </w:r>
       </w:ins>
-      <w:ins w:author="Beschoren da Costa, Pedro" w:date="2022-10-04T09:22:43.267Z" w:id="479034139">
+      <w:ins w:author="Beschoren da Costa, Pedro" w:date="2022-10-04T09:22:43.267Z" w:id="109978665">
         <w:r>
           <w:t xml:space="preserve"> the full communities</w:t>
         </w:r>
       </w:ins>
-      <w:ins w:author="Beschoren da Costa, Pedro" w:date="2022-10-04T07:55:15.131Z" w:id="1582312646">
+      <w:ins w:author="Beschoren da Costa, Pedro" w:date="2022-10-04T07:55:15.131Z" w:id="1840339551">
         <w:r>
           <w:t xml:space="preserve"> (NeutralModel_100_permanovas_histogram)</w:t>
         </w:r>
       </w:ins>
-      <w:ins w:author="Beschoren da Costa, Pedro" w:date="2022-10-04T08:44:54.611Z" w:id="1216105660">
+      <w:ins w:author="Beschoren da Costa, Pedro" w:date="2022-10-04T08:44:54.611Z" w:id="229541112">
         <w:r>
           <w:t>.</w:t>
         </w:r>
       </w:ins>
-      <w:ins w:author="Beschoren da Costa, Pedro" w:date="2022-10-04T09:15:32.864Z" w:id="232251899">
+      <w:ins w:author="Beschoren da Costa, Pedro" w:date="2022-10-04T09:15:32.864Z" w:id="2125506572">
         <w:r>
           <w:t xml:space="preserve"> In </w:t>
         </w:r>
       </w:ins>
-      <w:ins w:author="Beschoren da Costa, Pedro" w:date="2022-10-04T09:23:14.616Z" w:id="511310239">
+      <w:ins w:author="Beschoren da Costa, Pedro" w:date="2022-10-04T09:23:14.616Z" w:id="1407356883">
         <w:r>
           <w:t>the</w:t>
         </w:r>
       </w:ins>
-      <w:ins w:author="Beschoren da Costa, Pedro" w:date="2022-10-04T09:15:32.864Z" w:id="983145201">
+      <w:ins w:author="Beschoren da Costa, Pedro" w:date="2022-10-04T09:15:32.864Z" w:id="1555421066">
         <w:r>
           <w:t xml:space="preserve"> </w:t>
         </w:r>
       </w:ins>
-      <w:ins w:author="Beschoren da Costa, Pedro" w:date="2022-10-04T09:16:14.223Z" w:id="1930992697">
+      <w:ins w:author="Beschoren da Costa, Pedro" w:date="2022-10-04T09:16:14.223Z" w:id="272633867">
         <w:r>
           <w:t>context</w:t>
         </w:r>
       </w:ins>
-      <w:ins w:author="Beschoren da Costa, Pedro" w:date="2022-10-04T09:15:32.864Z" w:id="2133989615">
+      <w:ins w:author="Beschoren da Costa, Pedro" w:date="2022-10-04T09:15:32.864Z" w:id="1526917565">
         <w:r>
           <w:t xml:space="preserve"> of subtle treatment </w:t>
         </w:r>
       </w:ins>
-      <w:ins w:author="Beschoren da Costa, Pedro" w:date="2022-10-04T09:16:35.052Z" w:id="1704837730">
+      <w:ins w:author="Beschoren da Costa, Pedro" w:date="2022-10-04T09:16:35.052Z" w:id="1966416226">
         <w:r>
           <w:t xml:space="preserve">effects </w:t>
         </w:r>
       </w:ins>
-      <w:ins w:author="Beschoren da Costa, Pedro" w:date="2022-10-04T09:15:32.864Z" w:id="1442910226">
+      <w:ins w:author="Beschoren da Costa, Pedro" w:date="2022-10-04T09:15:32.864Z" w:id="21585679">
         <w:r>
           <w:t xml:space="preserve">taking place </w:t>
         </w:r>
       </w:ins>
-      <w:ins w:author="Beschoren da Costa, Pedro" w:date="2022-10-04T09:16:19.846Z" w:id="1442633635">
+      <w:ins w:author="Beschoren da Costa, Pedro" w:date="2022-10-04T09:16:19.846Z" w:id="287339880">
         <w:r>
           <w:t>i</w:t>
         </w:r>
       </w:ins>
-      <w:ins w:author="Beschoren da Costa, Pedro" w:date="2022-10-04T09:15:32.864Z" w:id="1573888746">
+      <w:ins w:author="Beschoren da Costa, Pedro" w:date="2022-10-04T09:15:32.864Z" w:id="1796730461">
         <w:r>
           <w:t xml:space="preserve">n </w:t>
         </w:r>
@@ -13914,7 +14390,7 @@
           <w:t>microbial communit</w:t>
         </w:r>
       </w:ins>
-      <w:ins w:author="Beschoren da Costa, Pedro" w:date="2022-10-04T09:23:50.793Z" w:id="275840385">
+      <w:ins w:author="Beschoren da Costa, Pedro" w:date="2022-10-04T09:23:50.793Z" w:id="1541483010">
         <w:r>
           <w:t xml:space="preserve">ies that respond strongly to </w:t>
         </w:r>
@@ -13922,27 +14398,27 @@
           <w:t>plant species and plant compartment</w:t>
         </w:r>
       </w:ins>
-      <w:ins w:author="Beschoren da Costa, Pedro" w:date="2022-10-04T09:15:32.864Z" w:id="742437222">
+      <w:ins w:author="Beschoren da Costa, Pedro" w:date="2022-10-04T09:15:32.864Z" w:id="1455677695">
         <w:r>
           <w:t>,</w:t>
         </w:r>
       </w:ins>
-      <w:ins w:author="Beschoren da Costa, Pedro" w:date="2022-10-04T09:16:50.622Z" w:id="1645046792">
+      <w:ins w:author="Beschoren da Costa, Pedro" w:date="2022-10-04T09:16:50.622Z" w:id="712529205">
         <w:r>
           <w:t xml:space="preserve"> </w:t>
         </w:r>
       </w:ins>
-      <w:ins w:author="Beschoren da Costa, Pedro" w:date="2022-10-04T09:19:51.274Z" w:id="1375090924">
+      <w:ins w:author="Beschoren da Costa, Pedro" w:date="2022-10-04T09:19:51.274Z" w:id="1637724854">
         <w:r>
           <w:t>such</w:t>
         </w:r>
       </w:ins>
-      <w:ins w:author="Beschoren da Costa, Pedro" w:date="2022-10-04T12:11:34.852Z" w:id="1666853160">
+      <w:ins w:author="Beschoren da Costa, Pedro" w:date="2022-10-04T12:11:34.852Z" w:id="1336104623">
         <w:r>
           <w:t xml:space="preserve"> increase in explained </w:t>
         </w:r>
       </w:ins>
-      <w:ins w:author="Beschoren da Costa, Pedro" w:date="2022-10-04T09:25:03.021Z" w:id="692916896">
+      <w:ins w:author="Beschoren da Costa, Pedro" w:date="2022-10-04T09:25:03.021Z" w:id="422739767">
         <w:r>
           <w:t>variance</w:t>
         </w:r>
@@ -13950,32 +14426,32 @@
           <w:t xml:space="preserve"> </w:t>
         </w:r>
       </w:ins>
-      <w:ins w:author="Beschoren da Costa, Pedro" w:date="2022-10-04T09:20:47.745Z" w:id="1840020156">
+      <w:ins w:author="Beschoren da Costa, Pedro" w:date="2022-10-04T09:20:47.745Z" w:id="928202597">
         <w:r>
           <w:t>indicates that parts of the community are more tightly related to experimental treatments than others.</w:t>
         </w:r>
       </w:ins>
-      <w:ins w:author="Beschoren da Costa, Pedro" w:date="2022-10-04T09:16:50.622Z" w:id="2018534987">
+      <w:ins w:author="Beschoren da Costa, Pedro" w:date="2022-10-04T09:16:50.622Z" w:id="1768595185">
         <w:r>
           <w:t xml:space="preserve"> </w:t>
         </w:r>
       </w:ins>
-      <w:ins w:author="Beschoren da Costa, Pedro" w:date="2022-10-04T09:01:46.266Z" w:id="468749279">
+      <w:ins w:author="Beschoren da Costa, Pedro" w:date="2022-10-04T09:01:46.266Z" w:id="278565378">
         <w:r>
           <w:t xml:space="preserve"> We show that the ASVs selected by each treatment </w:t>
         </w:r>
       </w:ins>
-      <w:ins w:author="Beschoren da Costa, Pedro" w:date="2022-10-04T09:02:10.778Z" w:id="955100207">
+      <w:ins w:author="Beschoren da Costa, Pedro" w:date="2022-10-04T09:02:10.778Z" w:id="1154510156">
         <w:r>
           <w:t xml:space="preserve">were </w:t>
         </w:r>
       </w:ins>
-      <w:ins w:author="Beschoren da Costa, Pedro" w:date="2022-10-04T09:01:46.266Z" w:id="1821237316">
+      <w:ins w:author="Beschoren da Costa, Pedro" w:date="2022-10-04T09:01:46.266Z" w:id="1815136060">
         <w:r>
           <w:t>very different</w:t>
         </w:r>
       </w:ins>
-      <w:ins w:author="Beschoren da Costa, Pedro" w:date="2022-10-04T09:06:58.404Z" w:id="1353821003">
+      <w:ins w:author="Beschoren da Costa, Pedro" w:date="2022-10-04T09:06:58.404Z" w:id="1485180280">
         <w:r>
           <w:t xml:space="preserve"> (</w:t>
         </w:r>
@@ -13986,47 +14462,47 @@
           <w:t>)</w:t>
         </w:r>
       </w:ins>
-      <w:ins w:author="Beschoren da Costa, Pedro" w:date="2022-10-04T09:02:29.009Z" w:id="1781375299">
+      <w:ins w:author="Beschoren da Costa, Pedro" w:date="2022-10-04T09:02:29.009Z" w:id="1744917711">
         <w:r>
           <w:t xml:space="preserve">, </w:t>
         </w:r>
       </w:ins>
-      <w:ins w:author="Beschoren da Costa, Pedro" w:date="2022-10-04T09:03:48.138Z" w:id="24124585">
+      <w:ins w:author="Beschoren da Costa, Pedro" w:date="2022-10-04T09:03:48.138Z" w:id="374127532">
         <w:r>
           <w:t>indicating that each treatment selects</w:t>
         </w:r>
       </w:ins>
-      <w:ins w:author="Beschoren da Costa, Pedro" w:date="2022-10-04T09:06:42.586Z" w:id="1615195512">
+      <w:ins w:author="Beschoren da Costa, Pedro" w:date="2022-10-04T09:06:42.586Z" w:id="1777625755">
         <w:r>
           <w:t xml:space="preserve"> for a particular community subset</w:t>
         </w:r>
       </w:ins>
-      <w:ins w:author="Beschoren da Costa, Pedro" w:date="2022-10-04T09:10:37.157Z" w:id="551632598">
+      <w:ins w:author="Beschoren da Costa, Pedro" w:date="2022-10-04T09:10:37.157Z" w:id="1860962641">
         <w:r>
           <w:t xml:space="preserve">. This is further </w:t>
         </w:r>
       </w:ins>
-      <w:ins w:author="Beschoren da Costa, Pedro" w:date="2022-10-04T09:11:01.919Z" w:id="689900271">
+      <w:ins w:author="Beschoren da Costa, Pedro" w:date="2022-10-04T09:11:01.919Z" w:id="1233126671">
         <w:r>
           <w:t>substantiated</w:t>
         </w:r>
       </w:ins>
-      <w:ins w:author="Beschoren da Costa, Pedro" w:date="2022-10-04T09:10:37.157Z" w:id="1356002168">
+      <w:ins w:author="Beschoren da Costa, Pedro" w:date="2022-10-04T09:10:37.157Z" w:id="594296008">
         <w:r>
           <w:t xml:space="preserve"> by the PERMANOVA pairwise </w:t>
         </w:r>
       </w:ins>
-      <w:ins w:author="Beschoren da Costa, Pedro" w:date="2022-10-04T09:26:18.326Z" w:id="1159234763">
+      <w:ins w:author="Beschoren da Costa, Pedro" w:date="2022-10-04T09:26:18.326Z" w:id="817287329">
         <w:r>
           <w:t xml:space="preserve">treatment </w:t>
         </w:r>
       </w:ins>
-      <w:ins w:author="Beschoren da Costa, Pedro" w:date="2022-10-04T09:10:37.157Z" w:id="497388502">
+      <w:ins w:author="Beschoren da Costa, Pedro" w:date="2022-10-04T09:10:37.157Z" w:id="1286979924">
         <w:r>
           <w:t>comparisons,</w:t>
         </w:r>
       </w:ins>
-      <w:ins w:author="Beschoren da Costa, Pedro" w:date="2022-10-04T09:11:59.858Z" w:id="911625480">
+      <w:ins w:author="Beschoren da Costa, Pedro" w:date="2022-10-04T09:11:59.858Z" w:id="219875985">
         <w:r>
           <w:t xml:space="preserve"> which are almost all significant</w:t>
         </w:r>
@@ -14034,7 +14510,7 @@
           <w:t xml:space="preserve"> (</w:t>
         </w:r>
       </w:ins>
-      <w:ins w:author="Beschoren da Costa, Pedro" w:date="2022-10-04T09:12:01.552Z" w:id="326430504">
+      <w:ins w:author="Beschoren da Costa, Pedro" w:date="2022-10-04T09:12:01.552Z" w:id="854516527">
         <w:r>
           <w:rPr>
             <w:rFonts w:ascii="Calibri" w:hAnsi="Calibri" w:eastAsia="Calibri" w:cs="Calibri"/>
@@ -14059,22 +14535,22 @@
           <w:t>)</w:t>
         </w:r>
       </w:ins>
-      <w:ins w:author="Beschoren da Costa, Pedro" w:date="2022-10-04T12:20:58.07Z" w:id="172461013">
+      <w:ins w:author="Beschoren da Costa, Pedro" w:date="2022-10-04T12:20:58.07Z" w:id="177065144">
         <w:r>
           <w:t>.</w:t>
         </w:r>
       </w:ins>
-      <w:ins w:author="Beschoren da Costa, Pedro" w:date="2022-10-04T09:10:37.157Z" w:id="588820340">
+      <w:ins w:author="Beschoren da Costa, Pedro" w:date="2022-10-04T09:10:37.157Z" w:id="1142848438">
         <w:r>
           <w:t xml:space="preserve"> </w:t>
         </w:r>
       </w:ins>
-      <w:ins w:author="Beschoren da Costa, Pedro" w:date="2022-10-04T11:49:36.107Z" w:id="1774651484">
+      <w:ins w:author="Beschoren da Costa, Pedro" w:date="2022-10-04T11:49:36.107Z" w:id="1089777270">
         <w:r>
           <w:t xml:space="preserve">It is also relevant to notice the overlap between </w:t>
         </w:r>
       </w:ins>
-      <w:ins w:author="Beschoren da Costa, Pedro" w:date="2022-10-04T11:53:33.853Z" w:id="678319326">
+      <w:ins w:author="Beschoren da Costa, Pedro" w:date="2022-10-04T11:53:33.853Z" w:id="1002067578">
         <w:r>
           <w:rPr>
             <w:i w:val="1"/>
@@ -14093,7 +14569,7 @@
           <w:t xml:space="preserve"> OS treatment</w:t>
         </w:r>
       </w:ins>
-      <w:ins w:author="Beschoren da Costa, Pedro" w:date="2022-10-04T11:49:36.107Z" w:id="548386189">
+      <w:ins w:author="Beschoren da Costa, Pedro" w:date="2022-10-04T11:49:36.107Z" w:id="1312029317">
         <w:r>
           <w:t xml:space="preserve"> and </w:t>
         </w:r>
@@ -14104,12 +14580,12 @@
           <w:t xml:space="preserve"> 0.1mM </w:t>
         </w:r>
       </w:ins>
-      <w:ins w:author="Beschoren da Costa, Pedro" w:date="2022-10-04T11:51:42.311Z" w:id="1510705867">
+      <w:ins w:author="Beschoren da Costa, Pedro" w:date="2022-10-04T11:51:42.311Z" w:id="216383041">
         <w:r>
           <w:t>treatments</w:t>
         </w:r>
       </w:ins>
-      <w:ins w:author="Beschoren da Costa, Pedro" w:date="2022-10-04T11:49:36.107Z" w:id="615851085">
+      <w:ins w:author="Beschoren da Costa, Pedro" w:date="2022-10-04T11:49:36.107Z" w:id="1898168147">
         <w:r>
           <w:t xml:space="preserve"> in the above-expected ordinations (</w:t>
         </w:r>
@@ -14120,27 +14596,27 @@
           <w:t>)</w:t>
         </w:r>
       </w:ins>
-      <w:ins w:author="Beschoren da Costa, Pedro" w:date="2022-10-04T11:51:49.271Z" w:id="721813316">
+      <w:ins w:author="Beschoren da Costa, Pedro" w:date="2022-10-04T11:51:49.271Z" w:id="463249296">
         <w:r>
           <w:t xml:space="preserve">. </w:t>
         </w:r>
       </w:ins>
-      <w:ins w:author="Beschoren da Costa, Pedro" w:date="2022-10-04T11:58:21.964Z" w:id="786497630">
+      <w:ins w:author="Beschoren da Costa, Pedro" w:date="2022-10-04T11:58:21.964Z" w:id="1329259715">
         <w:r>
           <w:t xml:space="preserve">Although </w:t>
         </w:r>
       </w:ins>
-      <w:ins w:author="Beschoren da Costa, Pedro" w:date="2022-10-04T11:53:59.514Z" w:id="1711261306">
+      <w:ins w:author="Beschoren da Costa, Pedro" w:date="2022-10-04T11:53:59.514Z" w:id="71744366">
         <w:r>
           <w:t>they will be selecting for different ASVs</w:t>
         </w:r>
       </w:ins>
-      <w:ins w:author="Beschoren da Costa, Pedro" w:date="2022-10-04T11:54:35.478Z" w:id="747356381">
+      <w:ins w:author="Beschoren da Costa, Pedro" w:date="2022-10-04T11:54:35.478Z" w:id="2098459381">
         <w:r>
           <w:t xml:space="preserve">, their community profile is rather similar. </w:t>
         </w:r>
       </w:ins>
-      <w:ins w:author="Beschoren da Costa, Pedro" w:date="2022-10-04T11:52:51.869Z" w:id="1424635339">
+      <w:ins w:author="Beschoren da Costa, Pedro" w:date="2022-10-04T11:52:51.869Z" w:id="970996416">
         <w:r>
           <w:t xml:space="preserve">These </w:t>
         </w:r>
@@ -14151,12 +14627,12 @@
           <w:t xml:space="preserve"> indicate</w:t>
         </w:r>
       </w:ins>
-      <w:ins w:author="Beschoren da Costa, Pedro" w:date="2022-10-04T12:21:22.295Z" w:id="596867002">
+      <w:ins w:author="Beschoren da Costa, Pedro" w:date="2022-10-04T12:21:22.295Z" w:id="642839761">
         <w:r>
           <w:t>s</w:t>
         </w:r>
       </w:ins>
-      <w:ins w:author="Beschoren da Costa, Pedro" w:date="2022-10-04T11:52:51.869Z" w:id="1969623305">
+      <w:ins w:author="Beschoren da Costa, Pedro" w:date="2022-10-04T11:52:51.869Z" w:id="2111974994">
         <w:r>
           <w:t xml:space="preserve"> that </w:t>
         </w:r>
@@ -14170,12 +14646,12 @@
           <w:rPr>
             <w:i w:val="1"/>
             <w:iCs w:val="1"/>
-            <w:rPrChange w:author="Beschoren da Costa, Pedro" w:date="2022-10-04T11:53:09.142Z" w:id="665357909"/>
+            <w:rPrChange w:author="Beschoren da Costa, Pedro" w:date="2022-10-04T11:53:09.142Z" w:id="921349923"/>
           </w:rPr>
           <w:t xml:space="preserve">P. </w:t>
         </w:r>
       </w:ins>
-      <w:ins w:author="Beschoren da Costa, Pedro" w:date="2022-10-04T11:53:12.561Z" w:id="1022256148">
+      <w:ins w:author="Beschoren da Costa, Pedro" w:date="2022-10-04T11:53:12.561Z" w:id="2083251467">
         <w:r>
           <w:rPr>
             <w:i w:val="1"/>
@@ -14187,7 +14663,7 @@
           <w:t xml:space="preserve"> </w:t>
         </w:r>
       </w:ins>
-      <w:ins w:author="Beschoren da Costa, Pedro" w:date="2022-10-04T11:52:51.869Z" w:id="1067321864">
+      <w:ins w:author="Beschoren da Costa, Pedro" w:date="2022-10-04T11:52:51.869Z" w:id="947187002">
         <w:r>
           <w:t>OS treat</w:t>
         </w:r>
@@ -14195,12 +14671,12 @@
           <w:t>ment</w:t>
         </w:r>
       </w:ins>
-      <w:ins w:author="Beschoren da Costa, Pedro" w:date="2022-10-04T11:54:46.228Z" w:id="245048720">
+      <w:ins w:author="Beschoren da Costa, Pedro" w:date="2022-10-04T11:54:46.228Z" w:id="168697771">
         <w:r>
           <w:t>.</w:t>
         </w:r>
       </w:ins>
-      <w:ins w:author="Beschoren da Costa, Pedro" w:date="2022-10-04T11:55:47.876Z" w:id="733421312">
+      <w:ins w:author="Beschoren da Costa, Pedro" w:date="2022-10-04T11:55:47.876Z" w:id="492653220">
         <w:r>
           <w:t xml:space="preserve"> Taken together, we consider that the effects of </w:t>
         </w:r>
@@ -14208,12 +14684,12 @@
           <w:t>MeJA</w:t>
         </w:r>
       </w:ins>
-      <w:ins w:author="Beschoren da Costa, Pedro" w:date="2022-10-04T11:56:08.944Z" w:id="1340422656">
+      <w:ins w:author="Beschoren da Costa, Pedro" w:date="2022-10-04T11:56:08.944Z" w:id="481588096">
         <w:r>
           <w:t xml:space="preserve"> 0.1mM</w:t>
         </w:r>
       </w:ins>
-      <w:ins w:author="Beschoren da Costa, Pedro" w:date="2022-10-04T11:55:47.876Z" w:id="1285283767">
+      <w:ins w:author="Beschoren da Costa, Pedro" w:date="2022-10-04T11:55:47.876Z" w:id="324086248">
         <w:r>
           <w:t xml:space="preserve"> treatments on the </w:t>
         </w:r>
@@ -14224,7 +14700,7 @@
           <w:t xml:space="preserve"> microbial communities are similar enough to the </w:t>
         </w:r>
       </w:ins>
-      <w:ins w:author="Beschoren da Costa, Pedro" w:date="2022-10-04T11:56:01.825Z" w:id="243883503">
+      <w:ins w:author="Beschoren da Costa, Pedro" w:date="2022-10-04T11:56:01.825Z" w:id="678817915">
         <w:r>
           <w:rPr>
             <w:i w:val="1"/>
@@ -14243,17 +14719,17 @@
           <w:t xml:space="preserve"> OS</w:t>
         </w:r>
       </w:ins>
-      <w:ins w:author="Beschoren da Costa, Pedro" w:date="2022-10-04T11:55:47.876Z" w:id="371884378">
+      <w:ins w:author="Beschoren da Costa, Pedro" w:date="2022-10-04T11:55:47.876Z" w:id="745494951">
         <w:r>
           <w:t xml:space="preserve"> treatment to be used as a proxy for insect herbivore pressure in Brassicaceae plants.</w:t>
         </w:r>
       </w:ins>
-      <w:ins w:author="Beschoren da Costa, Pedro" w:date="2022-10-04T11:54:46.228Z" w:id="805434814">
+      <w:ins w:author="Beschoren da Costa, Pedro" w:date="2022-10-04T11:54:46.228Z" w:id="173150963">
         <w:r>
           <w:t xml:space="preserve"> </w:t>
         </w:r>
       </w:ins>
-      <w:ins w:author="Beschoren da Costa, Pedro" w:date="2022-10-04T11:56:51.738Z" w:id="27135587">
+      <w:ins w:author="Beschoren da Costa, Pedro" w:date="2022-10-04T11:56:51.738Z" w:id="480643543">
         <w:r>
           <w:t xml:space="preserve">Previous work using </w:t>
         </w:r>
@@ -14273,7 +14749,7 @@
       <w:r>
         <w:fldChar w:fldCharType="separate"/>
       </w:r>
-      <w:ins w:author="Beschoren da Costa, Pedro" w:date="2022-10-04T11:56:51.738Z" w:id="1555757147">
+      <w:ins w:author="Beschoren da Costa, Pedro" w:date="2022-10-04T11:56:51.738Z" w:id="623443032">
         <w:r>
           <w:rPr>
             <w:noProof/>
@@ -14284,27 +14760,27 @@
       <w:r>
         <w:fldChar w:fldCharType="end"/>
       </w:r>
-      <w:ins w:author="Beschoren da Costa, Pedro" w:date="2022-10-04T11:56:51.738Z" w:id="1880803139">
+      <w:ins w:author="Beschoren da Costa, Pedro" w:date="2022-10-04T11:56:51.738Z" w:id="1906286272">
         <w:r>
           <w:t xml:space="preserve"> did not apply neutral community models. </w:t>
         </w:r>
       </w:ins>
-      <w:ins w:author="Beschoren da Costa, Pedro" w:date="2022-10-04T11:49:42.981Z" w:id="2071829908">
+      <w:ins w:author="Beschoren da Costa, Pedro" w:date="2022-10-04T11:49:42.981Z" w:id="112176648">
         <w:r>
           <w:t>M</w:t>
         </w:r>
       </w:ins>
-      <w:ins w:author="Beschoren da Costa, Pedro" w:date="2022-10-04T09:12:58.463Z" w:id="2115570602">
+      <w:ins w:author="Beschoren da Costa, Pedro" w:date="2022-10-04T09:12:58.463Z" w:id="769877375">
         <w:r>
           <w:t xml:space="preserve">ore importantly than filtering the data to obtain better p, R2 </w:t>
         </w:r>
       </w:ins>
-      <w:ins w:author="Beschoren da Costa, Pedro" w:date="2022-10-04T09:26:30.449Z" w:id="569504538">
+      <w:ins w:author="Beschoren da Costa, Pedro" w:date="2022-10-04T09:26:30.449Z" w:id="1412519940">
         <w:r>
           <w:t xml:space="preserve">or </w:t>
         </w:r>
       </w:ins>
-      <w:ins w:author="Beschoren da Costa, Pedro" w:date="2022-10-04T09:12:58.463Z" w:id="1595457104">
+      <w:ins w:author="Beschoren da Costa, Pedro" w:date="2022-10-04T09:12:58.463Z" w:id="745542963">
         <w:r>
           <w:t xml:space="preserve">F values, focusing the analysis on the above-expected ASVs helps detect the differences between the </w:t>
         </w:r>
@@ -14312,7 +14788,7 @@
           <w:t>treatments</w:t>
         </w:r>
       </w:ins>
-      <w:ins w:author="Beschoren da Costa, Pedro" w:date="2022-10-04T09:26:58.44Z" w:id="1634473788">
+      <w:ins w:author="Beschoren da Costa, Pedro" w:date="2022-10-04T09:26:58.44Z" w:id="1396363216">
         <w:r>
           <w:t xml:space="preserve"> that could</w:t>
         </w:r>
@@ -14320,17 +14796,17 @@
           <w:t xml:space="preserve"> otherwise </w:t>
         </w:r>
       </w:ins>
-      <w:ins w:author="Beschoren da Costa, Pedro" w:date="2022-10-04T11:50:20.81Z" w:id="697106306">
+      <w:ins w:author="Beschoren da Costa, Pedro" w:date="2022-10-04T11:50:20.81Z" w:id="784275741">
         <w:r>
           <w:t xml:space="preserve">be </w:t>
         </w:r>
       </w:ins>
-      <w:ins w:author="Beschoren da Costa, Pedro" w:date="2022-10-04T09:26:58.44Z" w:id="958249774">
+      <w:ins w:author="Beschoren da Costa, Pedro" w:date="2022-10-04T09:26:58.44Z" w:id="1603297405">
         <w:r>
           <w:t>missed</w:t>
         </w:r>
       </w:ins>
-      <w:ins w:author="Beschoren da Costa, Pedro" w:date="2022-10-04T09:12:58.463Z" w:id="350321355">
+      <w:ins w:author="Beschoren da Costa, Pedro" w:date="2022-10-04T09:12:58.463Z" w:id="212573797">
         <w:r>
           <w:t>.</w:t>
         </w:r>
@@ -14344,7 +14820,7 @@
         <w:ind w:left="0" w:right="0"/>
         <w:jc w:val="left"/>
         <w:rPr>
-          <w:del w:author="Beschoren da Costa, Pedro" w:date="2022-10-04T12:48:17.955Z" w:id="1467377803"/>
+          <w:del w:author="Beschoren da Costa, Pedro" w:date="2022-10-04T12:48:17.955Z" w:id="1540410098"/>
         </w:rPr>
         <w:pPrChange w:author="Beschoren da Costa, Pedro" w:date="2022-10-04T12:22:52.385Z">
           <w:pPr>
@@ -14831,12 +15307,12 @@
         <w:rPr/>
         <w:t>.</w:t>
       </w:r>
-      <w:ins w:author="Beschoren da Costa, Pedro" w:date="2022-10-04T12:46:53.216Z" w:id="196868547">
+      <w:ins w:author="Beschoren da Costa, Pedro" w:date="2022-10-04T12:46:53.216Z" w:id="978551550">
         <w:r>
           <w:t xml:space="preserve"> This means that much of the community is neutrally assembled, and while treatments may select different ASVs they do not drastically change the intensity of selection pressures for the microbia</w:t>
         </w:r>
       </w:ins>
-      <w:ins w:author="Beschoren da Costa, Pedro" w:date="2022-10-04T12:47:01.415Z" w:id="1628547972">
+      <w:ins w:author="Beschoren da Costa, Pedro" w:date="2022-10-04T12:47:01.415Z" w:id="364842315">
         <w:r>
           <w:t>l com</w:t>
         </w:r>
@@ -14844,17 +15320,17 @@
           <w:t>munity</w:t>
         </w:r>
       </w:ins>
-      <w:ins w:author="Beschoren da Costa, Pedro" w:date="2022-10-04T12:46:53.216Z" w:id="1055389232">
+      <w:ins w:author="Beschoren da Costa, Pedro" w:date="2022-10-04T12:46:53.216Z" w:id="294073913">
         <w:r>
           <w:t>.</w:t>
         </w:r>
       </w:ins>
-      <w:ins w:author="Beschoren da Costa, Pedro" w:date="2022-10-04T12:47:58.33Z" w:id="777284555">
+      <w:ins w:author="Beschoren da Costa, Pedro" w:date="2022-10-04T12:47:58.33Z" w:id="1871213468">
         <w:r>
           <w:t xml:space="preserve"> </w:t>
         </w:r>
       </w:ins>
-      <w:ins w:author="Beschoren da Costa, Pedro" w:date="2022-10-04T12:48:57.2Z" w:id="147767632">
+      <w:ins w:author="Beschoren da Costa, Pedro" w:date="2022-10-04T12:48:57.2Z" w:id="699395481">
         <w:r>
           <w:t>More dramatic stress conditio</w:t>
         </w:r>
@@ -14862,17 +15338,17 @@
           <w:t xml:space="preserve">ns might change </w:t>
         </w:r>
       </w:ins>
-      <w:ins w:author="Beschoren da Costa, Pedro" w:date="2022-10-04T12:49:04.89Z" w:id="1489486217">
+      <w:ins w:author="Beschoren da Costa, Pedro" w:date="2022-10-04T12:49:04.89Z" w:id="1424699745">
         <w:r>
           <w:t>this</w:t>
         </w:r>
       </w:ins>
-      <w:ins w:author="Beschoren da Costa, Pedro" w:date="2022-10-04T12:48:57.2Z" w:id="880976970">
+      <w:ins w:author="Beschoren da Costa, Pedro" w:date="2022-10-04T12:48:57.2Z" w:id="1336313353">
         <w:r>
           <w:t xml:space="preserve"> scenario</w:t>
         </w:r>
       </w:ins>
-      <w:ins w:author="Beschoren da Costa, Pedro" w:date="2022-10-04T12:49:08.709Z" w:id="1682781461">
+      <w:ins w:author="Beschoren da Costa, Pedro" w:date="2022-10-04T12:49:08.709Z" w:id="1543905556">
         <w:r>
           <w:t>.</w:t>
         </w:r>
@@ -14927,7 +15403,7 @@
         <w:rPr/>
         <w:t xml:space="preserve"> from the same samples cannot</w:t>
       </w:r>
-      <w:ins w:author="Beschoren da Costa, Pedro" w:date="2022-10-04T12:49:52.415Z" w:id="956926428">
+      <w:ins w:author="Beschoren da Costa, Pedro" w:date="2022-10-04T12:49:52.415Z" w:id="674477934">
         <w:r>
           <w:t xml:space="preserve"> explain as much variance as the above-selected ASV </w:t>
         </w:r>
@@ -14944,12 +15420,12 @@
         <w:rPr/>
         <w:t xml:space="preserve"> </w:t>
       </w:r>
-      <w:ins w:author="Beschoren da Costa, Pedro" w:date="2022-10-04T12:50:59.953Z" w:id="465672192">
+      <w:ins w:author="Beschoren da Costa, Pedro" w:date="2022-10-04T12:50:59.953Z" w:id="994209519">
         <w:r>
           <w:t>At the same time, the randomly picked ASVs show PER</w:t>
         </w:r>
       </w:ins>
-      <w:ins w:author="Beschoren da Costa, Pedro" w:date="2022-10-04T12:51:51.67Z" w:id="971373031">
+      <w:ins w:author="Beschoren da Costa, Pedro" w:date="2022-10-04T12:51:51.67Z" w:id="2044573470">
         <w:r>
           <w:t>MANOVA metrics that fall within the full community, indicating that the data splitting and re-joini</w:t>
         </w:r>
@@ -15117,270 +15593,294 @@
     </w:p>
     <w:p>
       <w:pPr>
-        <w:rPr>
-          <w:bCs/>
-        </w:rPr>
-      </w:pPr>
-      <w:r>
-        <w:rPr>
-          <w:bCs/>
-        </w:rPr>
-        <w:t xml:space="preserve">Our analysis based on neutral models indicates </w:t>
-      </w:r>
-      <w:r>
-        <w:rPr>
-          <w:bCs/>
-        </w:rPr>
+        <w:pStyle w:val="Normal"/>
+      </w:pPr>
+      <w:ins w:author="Beschoren da Costa, Pedro" w:date="2022-10-04T14:19:21.378Z" w:id="1012320460">
+        <w:r>
+          <w:t xml:space="preserve">The summarization of differential abundance, network analysis, and random forest indicates family </w:t>
+        </w:r>
+        <w:r>
+          <w:t>C</w:t>
+        </w:r>
+        <w:r>
+          <w:t>ommonadaceae</w:t>
+        </w:r>
+        <w:r>
+          <w:t xml:space="preserve"> as over-represented in the set of ASVs tagged as important when compared to the ASVs not tagged by these methods. </w:t>
+        </w:r>
+      </w:ins>
+      <w:ins w:author="Beschoren da Costa, Pedro" w:date="2022-10-04T14:20:21.189Z" w:id="1971074819">
+        <w:r>
+          <w:t>We also fitted the diversity of families within the above-neutral subset against the diversity of families in the full datasets (</w:t>
+        </w:r>
+        <w:r>
+          <w:rPr>
+            <w:b w:val="1"/>
+            <w:bCs w:val="1"/>
+          </w:rPr>
+          <w:t>figure_alpha_correlation_shannon</w:t>
+        </w:r>
+        <w:r>
+          <w:t xml:space="preserve">), </w:t>
+        </w:r>
+        <w:r>
+          <w:t xml:space="preserve">showing </w:t>
+        </w:r>
+        <w:r>
+          <w:t xml:space="preserve">that </w:t>
+        </w:r>
+        <w:r>
+          <w:t>Comamonadaceae</w:t>
+        </w:r>
+        <w:r>
+          <w:t xml:space="preserve"> were </w:t>
+        </w:r>
+      </w:ins>
+      <w:ins w:author="Beschoren da Costa, Pedro" w:date="2022-10-04T14:20:44.277Z" w:id="1844796002">
+        <w:r>
+          <w:t>overly diverse</w:t>
+        </w:r>
+        <w:r>
+          <w:t xml:space="preserve"> in the above-neutral</w:t>
+        </w:r>
+        <w:r>
+          <w:t xml:space="preserve"> </w:t>
+        </w:r>
+        <w:r>
+          <w:t xml:space="preserve">subset. </w:t>
+        </w:r>
+      </w:ins>
+      <w:del w:author="Beschoren da Costa, Pedro" w:date="2022-10-04T14:21:03.827Z" w:id="1955792295">
+        <w:r>
+          <w:delText>Our analysis based on neutral models indicates</w:delText>
+        </w:r>
+      </w:del>
+      <w:r>
+        <w:rPr/>
+        <w:t xml:space="preserve"> </w:t>
+      </w:r>
+      <w:r>
+        <w:rPr/>
         <w:t xml:space="preserve">Family </w:t>
       </w:r>
-      <w:r>
-        <w:rPr>
-          <w:bCs/>
-        </w:rPr>
+      <w:proofErr w:type="spellStart"/>
+      <w:r>
+        <w:rPr/>
         <w:t>C</w:t>
       </w:r>
       <w:r>
-        <w:rPr>
-          <w:bCs/>
-        </w:rPr>
+        <w:rPr/>
         <w:t>om</w:t>
       </w:r>
       <w:r>
-        <w:rPr>
-          <w:bCs/>
-        </w:rPr>
+        <w:rPr/>
         <w:t>a</w:t>
       </w:r>
       <w:r>
-        <w:rPr>
-          <w:bCs/>
-        </w:rPr>
+        <w:rPr/>
         <w:t>monadaceae</w:t>
       </w:r>
-      <w:r>
-        <w:rPr>
-          <w:bCs/>
-        </w:rPr>
-        <w:t xml:space="preserve"> as relevant because there is always a different member in this taxa being selected by the different treatments in pairwise comparisons (</w:t>
-      </w:r>
-      <w:r>
-        <w:rPr>
-          <w:b/>
-          <w:bCs/>
+      <w:proofErr w:type="spellEnd"/>
+      <w:r>
+        <w:rPr/>
+        <w:t xml:space="preserve"> </w:t>
+      </w:r>
+      <w:ins w:author="Beschoren da Costa, Pedro" w:date="2022-10-04T14:21:09.148Z" w:id="1383982439">
+        <w:r>
+          <w:t>w</w:t>
+        </w:r>
+      </w:ins>
+      <w:r>
+        <w:rPr/>
+        <w:t xml:space="preserve">as </w:t>
+      </w:r>
+      <w:proofErr w:type="spellStart"/>
+      <w:r>
+        <w:rPr/>
+        <w:t>r</w:t>
+      </w:r>
+      <w:ins w:author="Beschoren da Costa, Pedro" w:date="2022-10-04T14:21:13.11Z" w:id="1079111641">
+        <w:r>
+          <w:t>also</w:t>
+        </w:r>
+        <w:r>
+          <w:t xml:space="preserve"> </w:t>
+        </w:r>
+      </w:ins>
+      <w:proofErr w:type="spellStart"/>
+      <w:r>
+        <w:rPr/>
+        <w:t>elevant</w:t>
+      </w:r>
+      <w:proofErr w:type="spellEnd"/>
+      <w:r>
+        <w:rPr/>
+        <w:t xml:space="preserve"> because there is always a different member in </w:t>
+      </w:r>
+      <w:proofErr w:type="gramStart"/>
+      <w:r>
+        <w:rPr/>
+        <w:t>this taxa</w:t>
+      </w:r>
+      <w:proofErr w:type="gramEnd"/>
+      <w:r>
+        <w:rPr/>
+        <w:t xml:space="preserve"> being selected by the different treatments in pairwise comparisons (</w:t>
+      </w:r>
+      <w:proofErr w:type="spellStart"/>
+      <w:r>
+        <w:rPr>
+          <w:b w:val="1"/>
+          <w:bCs w:val="1"/>
         </w:rPr>
         <w:t>Neutral_heat_trees</w:t>
       </w:r>
-      <w:r>
-        <w:rPr>
-          <w:bCs/>
-        </w:rPr>
-        <w:t>). We also fitted the diversity of families within the above-neutral subset against the diversity of families in the full datasets (</w:t>
-      </w:r>
-      <w:r>
-        <w:rPr>
-          <w:b/>
-          <w:bCs/>
-        </w:rPr>
-        <w:t>figure_alpha_correlation_shannon</w:t>
-      </w:r>
-      <w:r>
-        <w:rPr>
-          <w:bCs/>
-        </w:rPr>
-        <w:t xml:space="preserve">), confirming that Comamonadaceae were indeed overly diverse. </w:t>
-      </w:r>
-      <w:r>
-        <w:rPr>
-          <w:bCs/>
-        </w:rPr>
-        <w:t xml:space="preserve">The summarization </w:t>
-      </w:r>
-      <w:r>
-        <w:rPr>
-          <w:bCs/>
-        </w:rPr>
-        <w:t xml:space="preserve">of differential abundance, network analysis, and random forest </w:t>
-      </w:r>
-      <w:r>
-        <w:rPr>
-          <w:bCs/>
-        </w:rPr>
-        <w:t>indicate</w:t>
-      </w:r>
-      <w:r>
-        <w:rPr>
-          <w:bCs/>
-        </w:rPr>
-        <w:t>s</w:t>
-      </w:r>
-      <w:r>
-        <w:rPr>
-          <w:bCs/>
-        </w:rPr>
+      <w:proofErr w:type="spellEnd"/>
+      <w:r>
+        <w:rPr/>
+        <w:t xml:space="preserve">). </w:t>
+      </w:r>
+      <w:r>
+        <w:rPr/>
         <w:t xml:space="preserve"> </w:t>
       </w:r>
       <w:r>
-        <w:rPr>
-          <w:bCs/>
-        </w:rPr>
-        <w:t xml:space="preserve">Family </w:t>
-      </w:r>
-      <w:r>
-        <w:rPr>
-          <w:bCs/>
-        </w:rPr>
-        <w:t>C</w:t>
-      </w:r>
-      <w:r>
-        <w:rPr>
-          <w:bCs/>
-        </w:rPr>
-        <w:t>ommonadaceae</w:t>
-      </w:r>
-      <w:r>
-        <w:rPr>
-          <w:bCs/>
-        </w:rPr>
+        <w:rPr/>
+        <w:t xml:space="preserve">Note that </w:t>
+      </w:r>
+      <w:r>
+        <w:rPr/>
+        <w:t>the fisher</w:t>
+      </w:r>
+      <w:ins w:author="Beschoren da Costa, Pedro" w:date="2022-10-04T14:21:36.662Z" w:id="1914427048">
+        <w:r>
+          <w:t xml:space="preserve"> </w:t>
+        </w:r>
+      </w:ins>
+      <w:r>
+        <w:rPr/>
+        <w:t xml:space="preserve">summarization </w:t>
+      </w:r>
+      <w:r>
+        <w:rPr/>
+        <w:t xml:space="preserve">does not consider any results </w:t>
+      </w:r>
+      <w:r>
+        <w:rPr/>
+        <w:t xml:space="preserve">from the neutral </w:t>
+      </w:r>
+      <w:r>
+        <w:rPr/>
+        <w:t>model</w:t>
+      </w:r>
+      <w:r>
+        <w:rPr/>
+        <w:t>,</w:t>
+      </w:r>
+      <w:r>
+        <w:rPr/>
+        <w:t xml:space="preserve"> therefore</w:t>
+      </w:r>
+      <w:r>
+        <w:rPr/>
+        <w:t>,</w:t>
+      </w:r>
+      <w:r>
+        <w:rPr/>
+        <w:t xml:space="preserve"> both </w:t>
+      </w:r>
+      <w:r>
+        <w:rPr/>
+        <w:t>analyses</w:t>
+      </w:r>
+      <w:r>
+        <w:rPr/>
+        <w:t xml:space="preserve"> are independent</w:t>
+      </w:r>
+      <w:r>
+        <w:rPr/>
+        <w:t>.</w:t>
+      </w:r>
+      <w:r>
+        <w:rPr/>
         <w:t xml:space="preserve"> </w:t>
       </w:r>
       <w:r>
-        <w:rPr>
-          <w:bCs/>
-        </w:rPr>
-        <w:t>as</w:t>
-      </w:r>
-      <w:r>
-        <w:rPr>
-          <w:bCs/>
-        </w:rPr>
-        <w:t xml:space="preserve"> over-represented in </w:t>
-      </w:r>
-      <w:r>
-        <w:rPr>
-          <w:bCs/>
-        </w:rPr>
-        <w:t>the set of ASVs tagged as</w:t>
-      </w:r>
-      <w:r>
-        <w:rPr>
-          <w:bCs/>
-        </w:rPr>
-        <w:t xml:space="preserve"> important when compared to the ASVs not tagged by these methods.</w:t>
-      </w:r>
-      <w:r>
-        <w:rPr>
-          <w:bCs/>
+        <w:rPr/>
+        <w:t>Although</w:t>
+      </w:r>
+      <w:r>
+        <w:rPr/>
+        <w:t xml:space="preserve"> the </w:t>
+      </w:r>
+      <w:proofErr w:type="spellStart"/>
+      <w:r>
+        <w:rPr/>
+        <w:t>endosphere</w:t>
+      </w:r>
+      <w:proofErr w:type="spellEnd"/>
+      <w:r>
+        <w:rPr/>
+        <w:t xml:space="preserve"> of </w:t>
+      </w:r>
+      <w:proofErr w:type="spellStart"/>
+      <w:r>
+        <w:rPr>
+          <w:i w:val="1"/>
+          <w:iCs w:val="1"/>
+        </w:rPr>
+        <w:t>A.thaliana</w:t>
+      </w:r>
+      <w:proofErr w:type="spellEnd"/>
+      <w:r>
+        <w:rPr>
+          <w:i w:val="1"/>
+          <w:iCs w:val="1"/>
         </w:rPr>
         <w:t xml:space="preserve"> </w:t>
       </w:r>
       <w:r>
-        <w:rPr>
-          <w:bCs/>
-        </w:rPr>
-        <w:t xml:space="preserve">Note that this summarization </w:t>
-      </w:r>
-      <w:r>
-        <w:rPr>
-          <w:bCs/>
-        </w:rPr>
-        <w:t xml:space="preserve">does not consider any results </w:t>
-      </w:r>
-      <w:r>
-        <w:rPr>
-          <w:bCs/>
-        </w:rPr>
-        <w:t>from the neutral model</w:t>
-      </w:r>
-      <w:r>
-        <w:rPr>
-          <w:bCs/>
-        </w:rPr>
-        <w:t xml:space="preserve">, and is therefore both </w:t>
-      </w:r>
-      <w:r>
-        <w:rPr>
-          <w:bCs/>
-        </w:rPr>
-        <w:t>analyses</w:t>
-      </w:r>
-      <w:r>
-        <w:rPr>
-          <w:bCs/>
-        </w:rPr>
-        <w:t xml:space="preserve"> are independent</w:t>
-      </w:r>
-      <w:r>
-        <w:rPr>
-          <w:bCs/>
-        </w:rPr>
-        <w:t>.</w:t>
-      </w:r>
-      <w:r>
-        <w:rPr>
-          <w:bCs/>
-        </w:rPr>
+        <w:rPr/>
+        <w:t xml:space="preserve">does not highlight </w:t>
+      </w:r>
+      <w:proofErr w:type="spellStart"/>
+      <w:r>
+        <w:rPr/>
+        <w:t>Comamonadaceae</w:t>
+      </w:r>
+      <w:proofErr w:type="spellEnd"/>
+      <w:r>
+        <w:rPr/>
+        <w:t xml:space="preserve"> as an important taxa in the fisher summary</w:t>
+      </w:r>
+      <w:r>
+        <w:rPr/>
+        <w:t>,</w:t>
+      </w:r>
+      <w:r>
+        <w:rPr/>
         <w:t xml:space="preserve"> </w:t>
       </w:r>
       <w:r>
-        <w:rPr>
-          <w:bCs/>
-        </w:rPr>
-        <w:t>Although</w:t>
-      </w:r>
-      <w:r>
-        <w:rPr>
-          <w:bCs/>
-        </w:rPr>
-        <w:t xml:space="preserve"> the endosphere of </w:t>
-      </w:r>
-      <w:r>
-        <w:rPr>
-          <w:bCs/>
-          <w:i/>
-        </w:rPr>
-        <w:t>A.thaliana</w:t>
-      </w:r>
-      <w:r>
-        <w:rPr>
-          <w:bCs/>
-          <w:i/>
-        </w:rPr>
+        <w:rPr/>
+        <w:t xml:space="preserve">we focus the discussion </w:t>
+      </w:r>
+      <w:proofErr w:type="gramStart"/>
+      <w:r>
+        <w:rPr/>
+        <w:t>in</w:t>
+      </w:r>
+      <w:proofErr w:type="gramEnd"/>
+      <w:r>
+        <w:rPr/>
         <w:t xml:space="preserve"> </w:t>
       </w:r>
       <w:r>
-        <w:rPr>
-          <w:bCs/>
-        </w:rPr>
-        <w:t>does not highlight Comamonadaceae</w:t>
-      </w:r>
-      <w:r>
-        <w:rPr>
-          <w:bCs/>
-        </w:rPr>
-        <w:t>,</w:t>
-      </w:r>
-      <w:r>
-        <w:rPr>
-          <w:bCs/>
-        </w:rPr>
-        <w:t xml:space="preserve"> </w:t>
-      </w:r>
-      <w:r>
-        <w:rPr>
-          <w:bCs/>
-        </w:rPr>
-        <w:t xml:space="preserve">we focus the discussion in </w:t>
-      </w:r>
-      <w:r>
-        <w:rPr>
-          <w:bCs/>
-        </w:rPr>
+        <w:rPr/>
         <w:t>this family</w:t>
       </w:r>
       <w:r>
-        <w:rPr>
-          <w:bCs/>
-        </w:rPr>
+        <w:rPr/>
         <w:t>.</w:t>
       </w:r>
     </w:p>
@@ -21852,6 +22352,12 @@
       <w:r>
         <w:t>We need the cohen’s D for arabdopsis</w:t>
       </w:r>
+      <w:r>
+        <w:rPr>
+          <w:rStyle w:val="CommentReference"/>
+        </w:rPr>
+        <w:annotationRef/>
+      </w:r>
     </w:p>
   </w:comment>
   <w:comment w:initials="p" w:author="pedro" w:date="2022-04-25T16:19:00Z" w:id="415">
@@ -22136,22 +22642,6 @@
       </w:r>
     </w:p>
   </w:comment>
-  <w:comment w:initials="KK" w:author="Kloth, Karen" w:date="2022-09-15T18:26:00Z" w:id="436">
-    <w:p>
-      <w:pPr>
-        <w:pStyle w:val="CommentText"/>
-      </w:pPr>
-      <w:r>
-        <w:t>specify, pairwise between control and treatment?</w:t>
-      </w:r>
-      <w:r>
-        <w:rPr>
-          <w:rStyle w:val="CommentReference"/>
-        </w:rPr>
-        <w:annotationRef/>
-      </w:r>
-    </w:p>
-  </w:comment>
   <w:comment w:initials="AGM" w:author="Aragon Gomez, Marcela" w:date="2022-09-19T10:14:00Z" w:id="435">
     <w:p>
       <w:pPr>
@@ -22215,38 +22705,6 @@
           <w:rStyle w:val="CommentReference"/>
         </w:rPr>
         <w:annotationRef/>
-      </w:r>
-    </w:p>
-  </w:comment>
-  <w:comment w:initials="AGM" w:author="Aragon Gomez, Marcela" w:date="2022-09-19T10:16:00Z" w:id="446">
-    <w:p>
-      <w:pPr>
-        <w:pStyle w:val="CommentText"/>
-      </w:pPr>
-      <w:r>
-        <w:rPr>
-          <w:rStyle w:val="CommentReference"/>
-        </w:rPr>
-        <w:annotationRef/>
-      </w:r>
-      <w:r>
-        <w:t xml:space="preserve">Root compartment </w:t>
-      </w:r>
-    </w:p>
-  </w:comment>
-  <w:comment w:initials="AGM" w:author="Aragon Gomez, Marcela" w:date="2022-09-19T10:17:00Z" w:id="449">
-    <w:p>
-      <w:pPr>
-        <w:pStyle w:val="CommentText"/>
-      </w:pPr>
-      <w:r>
-        <w:rPr>
-          <w:rStyle w:val="CommentReference"/>
-        </w:rPr>
-        <w:annotationRef/>
-      </w:r>
-      <w:r>
-        <w:t>rhizosphere</w:t>
       </w:r>
     </w:p>
   </w:comment>
@@ -22869,6 +23327,12 @@
         </w:rPr>
         <w:annotationRef/>
       </w:r>
+      <w:r>
+        <w:rPr>
+          <w:rStyle w:val="CommentReference"/>
+        </w:rPr>
+        <w:annotationRef/>
+      </w:r>
     </w:p>
   </w:comment>
   <w:comment w:initials="AM" w:author="Aragon Gomez, Marcela" w:date="2022-09-19T10:52:00" w:id="1123676472">
@@ -22994,7 +23458,13 @@
       </w:pPr>
       <w:r>
         <w:rPr/>
-        <w:t>Altought we have plots in the code we don't really explore this. it also does not add to the discussion. let's keep it out</w:t>
+        <w:t>Altought we have plots in the code we don't really explore this. now that this part was changed due to artefact checks we would have to re-evaluate, adjust plots, formalize tables, and then insert it on the text. feel free to do that but I think it's more productive to let's keep it out</w:t>
+      </w:r>
+      <w:r>
+        <w:rPr>
+          <w:rStyle w:val="CommentReference"/>
+        </w:rPr>
+        <w:annotationRef/>
       </w:r>
       <w:r>
         <w:rPr>
@@ -23046,6 +23516,261 @@
       <w:r>
         <w:rPr/>
         <w:t>Not sure we need this; I noticed this but I don’t have a good place for it yet</w:t>
+      </w:r>
+      <w:r>
+        <w:rPr>
+          <w:rStyle w:val="CommentReference"/>
+        </w:rPr>
+        <w:annotationRef/>
+      </w:r>
+    </w:p>
+  </w:comment>
+  <w:comment w:initials="BP" w:author="Beschoren da Costa, Pedro" w:date="2022-10-04T15:46:54" w:id="287878321">
+    <w:p>
+      <w:pPr>
+        <w:pStyle w:val="CommentText"/>
+      </w:pPr>
+      <w:r>
+        <w:rPr/>
+        <w:t>fine, I've been implementing "full community" here and there but it's not complete</w:t>
+      </w:r>
+      <w:r>
+        <w:rPr>
+          <w:rStyle w:val="CommentReference"/>
+        </w:rPr>
+        <w:annotationRef/>
+      </w:r>
+    </w:p>
+  </w:comment>
+  <w:comment w:initials="BP" w:author="Beschoren da Costa, Pedro" w:date="2022-10-04T15:48:05" w:id="2048797521">
+    <w:p>
+      <w:pPr>
+        <w:pStyle w:val="CommentText"/>
+      </w:pPr>
+      <w:r>
+        <w:rPr/>
+        <w:t>I'm thinking of trashing this entire paragraph. it does not add much for us.</w:t>
+      </w:r>
+      <w:r>
+        <w:rPr>
+          <w:rStyle w:val="CommentReference"/>
+        </w:rPr>
+        <w:annotationRef/>
+      </w:r>
+    </w:p>
+  </w:comment>
+  <w:comment w:initials="BP" w:author="Beschoren da Costa, Pedro" w:date="2022-10-04T15:48:37" w:id="498420775">
+    <w:p>
+      <w:pPr>
+        <w:pStyle w:val="CommentText"/>
+      </w:pPr>
+      <w:r>
+        <w:rPr/>
+        <w:t>yeah, unecessary</w:t>
+      </w:r>
+      <w:r>
+        <w:rPr>
+          <w:rStyle w:val="CommentReference"/>
+        </w:rPr>
+        <w:annotationRef/>
+      </w:r>
+    </w:p>
+  </w:comment>
+  <w:comment w:initials="BP" w:author="Beschoren da Costa, Pedro" w:date="2022-10-04T15:50:41" w:id="2016173015">
+    <w:p>
+      <w:pPr>
+        <w:pStyle w:val="CommentText"/>
+      </w:pPr>
+      <w:r>
+        <w:rPr/>
+        <w:t>sure, we just have to change it throughout the text</w:t>
+      </w:r>
+      <w:r>
+        <w:rPr>
+          <w:rStyle w:val="CommentReference"/>
+        </w:rPr>
+        <w:annotationRef/>
+      </w:r>
+    </w:p>
+  </w:comment>
+  <w:comment w:initials="BP" w:author="Beschoren da Costa, Pedro" w:date="2022-10-04T15:51:57" w:id="737030002">
+    <w:p>
+      <w:pPr>
+        <w:pStyle w:val="CommentText"/>
+      </w:pPr>
+      <w:r>
+        <w:rPr/>
+        <w:t>and save treatment when refering to all 4 experimental treatments? fine, it just has to be standardized over the text</w:t>
+      </w:r>
+      <w:r>
+        <w:rPr>
+          <w:rStyle w:val="CommentReference"/>
+        </w:rPr>
+        <w:annotationRef/>
+      </w:r>
+    </w:p>
+  </w:comment>
+  <w:comment w:initials="BP" w:author="Beschoren da Costa, Pedro" w:date="2022-10-04T15:52:20" w:id="1444924972">
+    <w:p>
+      <w:pPr>
+        <w:pStyle w:val="CommentText"/>
+      </w:pPr>
+      <w:r>
+        <w:rPr/>
+        <w:t>False Discovery Rate, a p correction method</w:t>
+      </w:r>
+      <w:r>
+        <w:rPr>
+          <w:rStyle w:val="CommentReference"/>
+        </w:rPr>
+        <w:annotationRef/>
+      </w:r>
+    </w:p>
+  </w:comment>
+  <w:comment w:initials="BP" w:author="Beschoren da Costa, Pedro" w:date="2022-10-04T15:54:27" w:id="809806326">
+    <w:p>
+      <w:pPr>
+        <w:pStyle w:val="CommentText"/>
+      </w:pPr>
+      <w:r>
+        <w:rPr/>
+        <w:t>Sure. Could you write down these results in the manuscript? then you can also edit any plant biomass part</w:t>
+      </w:r>
+      <w:r>
+        <w:rPr>
+          <w:rStyle w:val="CommentReference"/>
+        </w:rPr>
+        <w:annotationRef/>
+      </w:r>
+    </w:p>
+  </w:comment>
+  <w:comment w:initials="BP" w:author="Beschoren da Costa, Pedro" w:date="2022-10-04T15:57:14" w:id="1806899958">
+    <w:p>
+      <w:pPr>
+        <w:pStyle w:val="CommentText"/>
+      </w:pPr>
+      <w:r>
+        <w:rPr/>
+        <w:t>fine - we are droping qPCR anyway, and we don't really ahve to show that MeJA stresses plants. I still find the effect interesting but it is not needed on the paper</w:t>
+      </w:r>
+      <w:r>
+        <w:rPr>
+          <w:rStyle w:val="CommentReference"/>
+        </w:rPr>
+        <w:annotationRef/>
+      </w:r>
+    </w:p>
+  </w:comment>
+  <w:comment w:initials="BP" w:author="Beschoren da Costa, Pedro" w:date="2022-10-04T16:03:13" w:id="1283598208">
+    <w:p>
+      <w:pPr>
+        <w:pStyle w:val="CommentText"/>
+      </w:pPr>
+      <w:r>
+        <w:rPr/>
+        <w:t>adjusted</w:t>
+      </w:r>
+      <w:r>
+        <w:rPr>
+          <w:rStyle w:val="CommentReference"/>
+        </w:rPr>
+        <w:annotationRef/>
+      </w:r>
+    </w:p>
+  </w:comment>
+  <w:comment w:initials="BP" w:author="Beschoren da Costa, Pedro" w:date="2022-10-04T16:03:44" w:id="1752362424">
+    <w:p>
+      <w:pPr>
+        <w:pStyle w:val="CommentText"/>
+      </w:pPr>
+      <w:r>
+        <w:rPr/>
+        <w:t>didn't notice this wansen't mentioned - at the same time, not really needed. i've added anyway for completeness sake</w:t>
+      </w:r>
+      <w:r>
+        <w:rPr>
+          <w:rStyle w:val="CommentReference"/>
+        </w:rPr>
+        <w:annotationRef/>
+      </w:r>
+    </w:p>
+  </w:comment>
+  <w:comment w:initials="BP" w:author="Beschoren da Costa, Pedro" w:date="2022-10-04T16:08:56" w:id="1019788934">
+    <w:p>
+      <w:pPr>
+        <w:pStyle w:val="CommentText"/>
+      </w:pPr>
+      <w:r>
+        <w:rPr/>
+        <w:t>adjusted</w:t>
+      </w:r>
+      <w:r>
+        <w:rPr>
+          <w:rStyle w:val="CommentReference"/>
+        </w:rPr>
+        <w:annotationRef/>
+      </w:r>
+    </w:p>
+  </w:comment>
+  <w:comment w:initials="BP" w:author="Beschoren da Costa, Pedro" w:date="2022-10-04T16:11:00" w:id="865357815">
+    <w:p>
+      <w:pPr>
+        <w:pStyle w:val="CommentText"/>
+      </w:pPr>
+      <w:r>
+        <w:rPr/>
+        <w:t>what do you think of "sample group"?</w:t>
+      </w:r>
+      <w:r>
+        <w:rPr>
+          <w:rStyle w:val="CommentReference"/>
+        </w:rPr>
+        <w:annotationRef/>
+      </w:r>
+    </w:p>
+  </w:comment>
+  <w:comment w:initials="BP" w:author="Beschoren da Costa, Pedro" w:date="2022-10-04T16:11:32" w:id="511019456">
+    <w:p>
+      <w:pPr>
+        <w:pStyle w:val="CommentText"/>
+      </w:pPr>
+      <w:r>
+        <w:rPr/>
+        <w:t>whatever term we decided upon can be mentioned right on the first NMDS figure</w:t>
+      </w:r>
+      <w:r>
+        <w:rPr>
+          <w:rStyle w:val="CommentReference"/>
+        </w:rPr>
+        <w:annotationRef/>
+      </w:r>
+    </w:p>
+  </w:comment>
+  <w:comment w:initials="BP" w:author="Beschoren da Costa, Pedro" w:date="2022-10-04T16:12:10" w:id="461897673">
+    <w:p>
+      <w:pPr>
+        <w:pStyle w:val="CommentText"/>
+      </w:pPr>
+      <w:r>
+        <w:rPr/>
+        <w:t>yeah they are not that popular</w:t>
+      </w:r>
+      <w:r>
+        <w:rPr>
+          <w:rStyle w:val="CommentReference"/>
+        </w:rPr>
+        <w:annotationRef/>
+      </w:r>
+    </w:p>
+  </w:comment>
+  <w:comment w:initials="BP" w:author="Beschoren da Costa, Pedro" w:date="2022-10-04T16:16:20" w:id="1836558161">
+    <w:p>
+      <w:pPr>
+        <w:pStyle w:val="CommentText"/>
+      </w:pPr>
+      <w:r>
+        <w:rPr/>
+        <w:t>er..... i had to check this up. order/class/etc is not capitalized. I'm sure I've capitalized more than once over the text</w:t>
       </w:r>
       <w:r>
         <w:rPr>
@@ -23105,7 +23830,7 @@
   <w15:commentEx w15:done="0" w15:paraId="39B064BC"/>
   <w15:commentEx w15:done="0" w15:paraId="59FAEF89"/>
   <w15:commentEx w15:done="0" w15:paraId="42683EE0"/>
-  <w15:commentEx w15:done="0" w15:paraId="6F0BBB58"/>
+  <w15:commentEx w15:done="1" w15:paraId="6F0BBB58"/>
   <w15:commentEx w15:done="0" w15:paraId="6E829677"/>
   <w15:commentEx w15:done="0" w15:paraId="0C36B51E"/>
   <w15:commentEx w15:done="0" w15:paraId="6636B60F" w15:paraIdParent="0C36B51E"/>
@@ -23120,12 +23845,9 @@
   <w15:commentEx w15:done="0" w15:paraId="6353E9DB"/>
   <w15:commentEx w15:done="0" w15:paraId="1D6C0391"/>
   <w15:commentEx w15:done="0" w15:paraId="22CD3D9C"/>
-  <w15:commentEx w15:done="0" w15:paraId="3BFA7142"/>
   <w15:commentEx w15:done="0" w15:paraId="2CB37EF7"/>
   <w15:commentEx w15:done="0" w15:paraId="198D3C32"/>
   <w15:commentEx w15:done="0" w15:paraId="16C51400" w15:paraIdParent="198D3C32"/>
-  <w15:commentEx w15:done="0" w15:paraId="5742AEBF"/>
-  <w15:commentEx w15:done="0" w15:paraId="0005D4BA"/>
   <w15:commentEx w15:done="0" w15:paraId="375B1C5F"/>
   <w15:commentEx w15:done="0" w15:paraId="188B88DC"/>
   <w15:commentEx w15:done="0" w15:paraId="534B5B98" w15:paraIdParent="188B88DC"/>
@@ -23157,7 +23879,7 @@
   <w15:commentEx w15:paraId="626184D5" w15:paraIdParent="1A838688"/>
   <w15:commentEx w15:paraId="006C0C54"/>
   <w15:commentEx w15:done="0" w15:paraId="002971C4"/>
-  <w15:commentEx w15:paraId="4DDC2812"/>
+  <w15:commentEx w15:done="1" w15:paraId="4DDC2812"/>
   <w15:commentEx w15:paraId="60BB1AC1"/>
   <w15:commentEx w15:paraId="7FEB178B"/>
   <w15:commentEx w15:done="0" w15:paraId="0D1CA701"/>
@@ -23168,6 +23890,21 @@
   <w15:commentEx w15:done="0" w15:paraId="18D5EA74"/>
   <w15:commentEx w15:done="0" w15:paraId="3F56F70D"/>
   <w15:commentEx w15:paraId="3CE406F4"/>
+  <w15:commentEx w15:done="0" w15:paraId="4D2364C3" w15:paraIdParent="6353E9DB"/>
+  <w15:commentEx w15:done="0" w15:paraId="32DADA6C" w15:paraIdParent="60BB1AC1"/>
+  <w15:commentEx w15:done="0" w15:paraId="19203F31" w15:paraIdParent="7FEB178B"/>
+  <w15:commentEx w15:done="0" w15:paraId="0F7443B4" w15:paraIdParent="6C050F5C"/>
+  <w15:commentEx w15:done="0" w15:paraId="34DF84D0" w15:paraIdParent="1D6C0391"/>
+  <w15:commentEx w15:done="0" w15:paraId="2FDAF2C6" w15:paraIdParent="22CD3D9C"/>
+  <w15:commentEx w15:done="0" w15:paraId="7463878F" w15:paraIdParent="59FAEF89"/>
+  <w15:commentEx w15:done="0" w15:paraId="22736650" w15:paraIdParent="58395B5C"/>
+  <w15:commentEx w15:done="0" w15:paraId="48F62D66" w15:paraIdParent="2CB37EF7"/>
+  <w15:commentEx w15:done="0" w15:paraId="2E96E1EC" w15:paraIdParent="375B1C5F"/>
+  <w15:commentEx w15:done="0" w15:paraId="10A1D325" w15:paraIdParent="188B88DC"/>
+  <w15:commentEx w15:done="0" w15:paraId="3DB0AEEF" w15:paraIdParent="1A838688"/>
+  <w15:commentEx w15:done="0" w15:paraId="162A2BF0" w15:paraIdParent="006C0C54"/>
+  <w15:commentEx w15:done="0" w15:paraId="3DA72590" w15:paraIdParent="3CA95778"/>
+  <w15:commentEx w15:done="0" w15:paraId="2DE24C47" w15:paraIdParent="3A09F9F2"/>
 </w15:commentsEx>
 </file>
 
@@ -23227,12 +23964,12 @@
   <w16cex:commentExtensible w16cex:durableId="26D2BDDF" w16cex:dateUtc="2022-09-19T08:07:00Z"/>
   <w16cex:commentExtensible w16cex:durableId="26D2BF0F" w16cex:dateUtc="2022-09-19T08:12:00Z"/>
   <w16cex:commentExtensible w16cex:durableId="26D2BF6B" w16cex:dateUtc="2022-09-19T08:14:00Z"/>
-  <w16cex:commentExtensible w16cex:durableId="2B00B6F4" w16cex:dateUtc="2022-09-15T16:26:00Z"/>
+  <w16cex:commentExtensible w16cex:durableId="00AA2F0D" w16cex:dateUtc="2022-10-04T13:48:37.37Z"/>
   <w16cex:commentExtensible w16cex:durableId="26D2BF9B" w16cex:dateUtc="2022-09-19T08:14:00Z"/>
   <w16cex:commentExtensible w16cex:durableId="0A01754D" w16cex:dateUtc="2022-09-15T16:44:00Z"/>
   <w16cex:commentExtensible w16cex:durableId="565FADC5" w16cex:dateUtc="2022-09-16T14:46:00Z"/>
-  <w16cex:commentExtensible w16cex:durableId="26D2C00D" w16cex:dateUtc="2022-09-19T08:16:00Z"/>
-  <w16cex:commentExtensible w16cex:durableId="26D2C01D" w16cex:dateUtc="2022-09-19T08:17:00Z"/>
+  <w16cex:commentExtensible w16cex:durableId="7EED50CA" w16cex:dateUtc="2022-10-04T13:48:05.407Z"/>
+  <w16cex:commentExtensible w16cex:durableId="3DAB77D8" w16cex:dateUtc="2022-10-04T13:46:54.326Z"/>
   <w16cex:commentExtensible w16cex:durableId="26D2C162" w16cex:dateUtc="2022-09-19T08:22:00Z"/>
   <w16cex:commentExtensible w16cex:durableId="26D2C036" w16cex:dateUtc="2022-09-19T08:17:00Z"/>
   <w16cex:commentExtensible w16cex:durableId="26D2C112" w16cex:dateUtc="2022-09-19T08:21:00Z"/>
@@ -23262,6 +23999,18 @@
   <w16cex:commentExtensible w16cex:durableId="4232FC06" w16cex:dateUtc="2022-10-04T06:27:35.006Z"/>
   <w16cex:commentExtensible w16cex:durableId="128E9541" w16cex:dateUtc="2022-10-04T06:28:12.735Z"/>
   <w16cex:commentExtensible w16cex:durableId="6F876B7D" w16cex:dateUtc="2022-10-04T06:29:11.693Z"/>
+  <w16cex:commentExtensible w16cex:durableId="2D52946D" w16cex:dateUtc="2022-10-04T13:50:41.517Z"/>
+  <w16cex:commentExtensible w16cex:durableId="78F9DFB8" w16cex:dateUtc="2022-10-04T13:51:57.864Z"/>
+  <w16cex:commentExtensible w16cex:durableId="1B3D65A8" w16cex:dateUtc="2022-10-04T13:52:20.899Z"/>
+  <w16cex:commentExtensible w16cex:durableId="03C9BE8C" w16cex:dateUtc="2022-10-04T13:54:27.979Z"/>
+  <w16cex:commentExtensible w16cex:durableId="61CE6DF4" w16cex:dateUtc="2022-10-04T13:57:14.648Z"/>
+  <w16cex:commentExtensible w16cex:durableId="37514098" w16cex:dateUtc="2022-10-04T14:03:13.455Z"/>
+  <w16cex:commentExtensible w16cex:durableId="333A9B01" w16cex:dateUtc="2022-10-04T14:03:44.884Z"/>
+  <w16cex:commentExtensible w16cex:durableId="3E458CA4" w16cex:dateUtc="2022-10-04T14:08:56.299Z"/>
+  <w16cex:commentExtensible w16cex:durableId="7967017B" w16cex:dateUtc="2022-10-04T14:11:00.892Z"/>
+  <w16cex:commentExtensible w16cex:durableId="7F86C595" w16cex:dateUtc="2022-10-04T14:11:32.323Z"/>
+  <w16cex:commentExtensible w16cex:durableId="61F45123" w16cex:dateUtc="2022-10-04T14:12:10.734Z"/>
+  <w16cex:commentExtensible w16cex:durableId="631DCAE2" w16cex:dateUtc="2022-10-04T14:16:20.514Z"/>
 </w16cex:commentsExtensible>
 </file>
 
@@ -23327,12 +24076,9 @@
   <w16cid:commentId w16cid:paraId="6353E9DB" w16cid:durableId="26D2BDDF"/>
   <w16cid:commentId w16cid:paraId="1D6C0391" w16cid:durableId="26D2BF0F"/>
   <w16cid:commentId w16cid:paraId="22CD3D9C" w16cid:durableId="26D2BF6B"/>
-  <w16cid:commentId w16cid:paraId="3BFA7142" w16cid:durableId="2B00B6F4"/>
   <w16cid:commentId w16cid:paraId="2CB37EF7" w16cid:durableId="26D2BF9B"/>
   <w16cid:commentId w16cid:paraId="198D3C32" w16cid:durableId="0A01754D"/>
   <w16cid:commentId w16cid:paraId="16C51400" w16cid:durableId="565FADC5"/>
-  <w16cid:commentId w16cid:paraId="5742AEBF" w16cid:durableId="26D2C00D"/>
-  <w16cid:commentId w16cid:paraId="0005D4BA" w16cid:durableId="26D2C01D"/>
   <w16cid:commentId w16cid:paraId="375B1C5F" w16cid:durableId="26D2C162"/>
   <w16cid:commentId w16cid:paraId="188B88DC" w16cid:durableId="26D2C036"/>
   <w16cid:commentId w16cid:paraId="534B5B98" w16cid:durableId="26D2C112"/>
@@ -23375,6 +24121,21 @@
   <w16cid:commentId w16cid:paraId="18D5EA74" w16cid:durableId="128E9541"/>
   <w16cid:commentId w16cid:paraId="3F56F70D" w16cid:durableId="6F876B7D"/>
   <w16cid:commentId w16cid:paraId="3CE406F4" w16cid:durableId="7D5986F9"/>
+  <w16cid:commentId w16cid:paraId="4D2364C3" w16cid:durableId="3DAB77D8"/>
+  <w16cid:commentId w16cid:paraId="32DADA6C" w16cid:durableId="7EED50CA"/>
+  <w16cid:commentId w16cid:paraId="19203F31" w16cid:durableId="00AA2F0D"/>
+  <w16cid:commentId w16cid:paraId="0F7443B4" w16cid:durableId="2D52946D"/>
+  <w16cid:commentId w16cid:paraId="34DF84D0" w16cid:durableId="78F9DFB8"/>
+  <w16cid:commentId w16cid:paraId="2FDAF2C6" w16cid:durableId="1B3D65A8"/>
+  <w16cid:commentId w16cid:paraId="7463878F" w16cid:durableId="03C9BE8C"/>
+  <w16cid:commentId w16cid:paraId="22736650" w16cid:durableId="61CE6DF4"/>
+  <w16cid:commentId w16cid:paraId="48F62D66" w16cid:durableId="37514098"/>
+  <w16cid:commentId w16cid:paraId="2E96E1EC" w16cid:durableId="333A9B01"/>
+  <w16cid:commentId w16cid:paraId="10A1D325" w16cid:durableId="3E458CA4"/>
+  <w16cid:commentId w16cid:paraId="3DB0AEEF" w16cid:durableId="7967017B"/>
+  <w16cid:commentId w16cid:paraId="162A2BF0" w16cid:durableId="7F86C595"/>
+  <w16cid:commentId w16cid:paraId="3DA72590" w16cid:durableId="61F45123"/>
+  <w16cid:commentId w16cid:paraId="2DE24C47" w16cid:durableId="631DCAE2"/>
 </w16cid:commentsIds>
 </file>
 

</xml_diff>